<commit_message>
continue with hockey reading notes
</commit_message>
<xml_diff>
--- a/Stats/statsByLopez/hockeyReadingsNotes.docx
+++ b/Stats/statsByLopez/hockeyReadingsNotes.docx
@@ -5324,8 +5324,6 @@
         </w:numPr>
         <w:ind w:left="360"/>
       </w:pPr>
-      <w:bookmarkStart w:id="0" w:name="_GoBack"/>
-      <w:bookmarkEnd w:id="0"/>
     </w:p>
     <w:p>
       <w:pPr>
@@ -5339,6 +5337,805 @@
     </w:p>
     <w:p>
       <w:pPr>
+        <w:pStyle w:val="Heading2"/>
+        <w:jc w:val="center"/>
+        <w:rPr>
+          <w:rFonts w:eastAsia="Times New Roman"/>
+          <w:sz w:val="32"/>
+          <w:szCs w:val="32"/>
+        </w:rPr>
+      </w:pPr>
+      <w:r>
+        <w:rPr>
+          <w:rFonts w:eastAsia="Times New Roman"/>
+          <w:sz w:val="32"/>
+          <w:szCs w:val="32"/>
+        </w:rPr>
+        <w:t>Loose Ends - Part I: Predicting Future Success</w:t>
+      </w:r>
+    </w:p>
+    <w:p>
+      <w:pPr>
+        <w:pStyle w:val="ListBullet"/>
+      </w:pPr>
+      <w:r>
+        <w:t>Various shot metrics (all calculated @ even strength w/ tied score) can predict future success @ the team level</w:t>
+      </w:r>
+    </w:p>
+    <w:p>
+      <w:pPr>
+        <w:pStyle w:val="ListBullet"/>
+      </w:pPr>
+      <w:r>
+        <w:t>How well do these shot metrics predict future success when compared to more conventional measures of team strength (winning % + goal ratio</w:t>
+      </w:r>
+      <w:r>
+        <w:t>?</w:t>
+      </w:r>
+    </w:p>
+    <w:p>
+      <w:pPr>
+        <w:pStyle w:val="ListBullet"/>
+        <w:tabs>
+          <w:tab w:val="clear" w:pos="360"/>
+          <w:tab w:val="num" w:pos="720"/>
+        </w:tabs>
+        <w:ind w:left="720"/>
+      </w:pPr>
+      <w:r>
+        <w:rPr>
+          <w:b/>
+        </w:rPr>
+        <w:t>Split-half reliability of goal ratio</w:t>
+      </w:r>
+      <w:r>
+        <w:t xml:space="preserve"> (0.417) was lower than predictive validity coefficients for both </w:t>
+      </w:r>
+      <w:proofErr w:type="spellStart"/>
+      <w:r>
+        <w:t>Corsi</w:t>
+      </w:r>
+      <w:proofErr w:type="spellEnd"/>
+      <w:r>
+        <w:t xml:space="preserve"> Tied (0.444) + Fenwick Tied (0.429). </w:t>
+      </w:r>
+    </w:p>
+    <w:p>
+      <w:pPr>
+        <w:pStyle w:val="ListBullet"/>
+        <w:tabs>
+          <w:tab w:val="clear" w:pos="360"/>
+          <w:tab w:val="num" w:pos="720"/>
+        </w:tabs>
+        <w:ind w:left="720"/>
+      </w:pPr>
+      <w:r>
+        <w:t>Implication = 2 latter variables are better able to predict goal ratio from ½ of the schedule to the other than goal ratio is itself.</w:t>
+      </w:r>
+    </w:p>
+    <w:p>
+      <w:pPr>
+        <w:pStyle w:val="ListBullet"/>
+        <w:rPr>
+          <w:b/>
+          <w:i/>
+        </w:rPr>
+      </w:pPr>
+      <w:r>
+        <w:rPr>
+          <w:b/>
+          <w:i/>
+        </w:rPr>
+        <w:t xml:space="preserve">If </w:t>
+      </w:r>
+      <w:r>
+        <w:rPr>
+          <w:b/>
+          <w:i/>
+        </w:rPr>
+        <w:t xml:space="preserve">shot metrics like Fenwick </w:t>
+      </w:r>
+      <w:r>
+        <w:rPr>
+          <w:b/>
+          <w:i/>
+        </w:rPr>
+        <w:t xml:space="preserve">+ </w:t>
+      </w:r>
+      <w:proofErr w:type="spellStart"/>
+      <w:r>
+        <w:rPr>
+          <w:b/>
+          <w:i/>
+        </w:rPr>
+        <w:t>Corsi</w:t>
+      </w:r>
+      <w:proofErr w:type="spellEnd"/>
+      <w:r>
+        <w:rPr>
+          <w:b/>
+          <w:i/>
+        </w:rPr>
+        <w:t xml:space="preserve"> fail</w:t>
+      </w:r>
+      <w:r>
+        <w:rPr>
+          <w:b/>
+          <w:i/>
+        </w:rPr>
+        <w:t xml:space="preserve"> </w:t>
+      </w:r>
+      <w:r>
+        <w:rPr>
+          <w:b/>
+          <w:i/>
+        </w:rPr>
+        <w:t>to predict future success better than conventional measures, that would render them considerably less useful.</w:t>
+      </w:r>
+    </w:p>
+    <w:p>
+      <w:pPr>
+        <w:pStyle w:val="ListBullet"/>
+      </w:pPr>
+      <w:r>
+        <w:t xml:space="preserve">Method </w:t>
+      </w:r>
+      <w:r>
+        <w:t>employed</w:t>
+      </w:r>
+      <w:r>
+        <w:t xml:space="preserve"> = developed and first used by Vic Ferrari</w:t>
+      </w:r>
+    </w:p>
+    <w:p>
+      <w:pPr>
+        <w:pStyle w:val="ListBullet"/>
+      </w:pPr>
+      <w:r>
+        <w:t xml:space="preserve">B/c </w:t>
+      </w:r>
+      <w:r>
+        <w:t>of relative complexity of the process, including a step-by-step description may be helpful.</w:t>
+      </w:r>
+    </w:p>
+    <w:p>
+      <w:pPr>
+        <w:pStyle w:val="ListBullet"/>
+        <w:tabs>
+          <w:tab w:val="clear" w:pos="360"/>
+          <w:tab w:val="num" w:pos="720"/>
+        </w:tabs>
+        <w:ind w:left="720"/>
+      </w:pPr>
+      <w:r>
+        <w:t xml:space="preserve">1) Randomly </w:t>
+      </w:r>
+      <w:r>
+        <w:t xml:space="preserve">selected </w:t>
+      </w:r>
+      <w:proofErr w:type="gramStart"/>
+      <w:r>
+        <w:t xml:space="preserve">a certain </w:t>
+      </w:r>
+      <w:r>
+        <w:t xml:space="preserve"># </w:t>
+      </w:r>
+      <w:r>
+        <w:t>of games</w:t>
+      </w:r>
+      <w:proofErr w:type="gramEnd"/>
+      <w:r>
+        <w:t xml:space="preserve"> from each team's schedule, </w:t>
+      </w:r>
+      <w:r>
+        <w:t xml:space="preserve">w/ </w:t>
+      </w:r>
+      <w:r>
+        <w:t xml:space="preserve">each team having an equal </w:t>
+      </w:r>
+      <w:r>
+        <w:t xml:space="preserve"># </w:t>
+      </w:r>
+      <w:r>
+        <w:t xml:space="preserve">of home </w:t>
+      </w:r>
+      <w:r>
+        <w:t xml:space="preserve">+ </w:t>
+      </w:r>
+      <w:r>
+        <w:t>road games selected.</w:t>
+      </w:r>
+    </w:p>
+    <w:p>
+      <w:pPr>
+        <w:pStyle w:val="ListBullet"/>
+        <w:tabs>
+          <w:tab w:val="clear" w:pos="360"/>
+          <w:tab w:val="num" w:pos="720"/>
+        </w:tabs>
+        <w:ind w:left="720"/>
+      </w:pPr>
+      <w:r>
+        <w:t xml:space="preserve">2) Calculate </w:t>
+      </w:r>
+      <w:r>
+        <w:t xml:space="preserve">how each team performed over those games </w:t>
+      </w:r>
+      <w:r>
+        <w:t xml:space="preserve">w/ </w:t>
+      </w:r>
+      <w:r>
+        <w:t>respect to certain variables</w:t>
+      </w:r>
+      <w:r>
+        <w:t xml:space="preserve"> = </w:t>
+      </w:r>
+      <w:r>
+        <w:rPr>
+          <w:b/>
+        </w:rPr>
+        <w:t xml:space="preserve">even strength </w:t>
+      </w:r>
+      <w:proofErr w:type="spellStart"/>
+      <w:r>
+        <w:rPr>
+          <w:b/>
+        </w:rPr>
+        <w:t>Corsi</w:t>
+      </w:r>
+      <w:proofErr w:type="spellEnd"/>
+      <w:r>
+        <w:rPr>
+          <w:b/>
+        </w:rPr>
+        <w:t xml:space="preserve"> </w:t>
+      </w:r>
+      <w:r>
+        <w:rPr>
+          <w:b/>
+        </w:rPr>
+        <w:t xml:space="preserve">w/ </w:t>
+      </w:r>
+      <w:r>
+        <w:rPr>
+          <w:b/>
+        </w:rPr>
+        <w:t>the score tied</w:t>
+      </w:r>
+      <w:r>
+        <w:t xml:space="preserve">, </w:t>
+      </w:r>
+      <w:r>
+        <w:rPr>
+          <w:b/>
+        </w:rPr>
+        <w:t>overall goal ratio</w:t>
+      </w:r>
+      <w:r>
+        <w:t xml:space="preserve"> (empty net </w:t>
+      </w:r>
+      <w:r>
+        <w:t xml:space="preserve">+ </w:t>
+      </w:r>
+      <w:r>
+        <w:t xml:space="preserve">shootout goals excluded), </w:t>
+      </w:r>
+      <w:r>
+        <w:t xml:space="preserve">+ </w:t>
+      </w:r>
+      <w:r>
+        <w:rPr>
+          <w:b/>
+        </w:rPr>
+        <w:t xml:space="preserve">winning </w:t>
+      </w:r>
+      <w:r>
+        <w:rPr>
+          <w:b/>
+        </w:rPr>
+        <w:t>%</w:t>
+      </w:r>
+      <w:r>
+        <w:t xml:space="preserve"> (</w:t>
+      </w:r>
+      <w:r>
+        <w:t>defined as WINS/(WINS+LOSSES)</w:t>
+      </w:r>
+      <w:r>
+        <w:t>)</w:t>
+      </w:r>
+    </w:p>
+    <w:p>
+      <w:pPr>
+        <w:pStyle w:val="ListBullet"/>
+        <w:tabs>
+          <w:tab w:val="clear" w:pos="360"/>
+          <w:tab w:val="num" w:pos="1080"/>
+        </w:tabs>
+        <w:ind w:left="1080"/>
+      </w:pPr>
+      <w:r>
+        <w:t xml:space="preserve">Games that ended in a shootout </w:t>
+      </w:r>
+      <w:r>
+        <w:t xml:space="preserve">= </w:t>
+      </w:r>
+      <w:r>
+        <w:t>considered ties</w:t>
+      </w:r>
+      <w:r>
+        <w:t xml:space="preserve"> + </w:t>
+      </w:r>
+      <w:r>
+        <w:t>therefore not included in calculation.</w:t>
+      </w:r>
+    </w:p>
+    <w:p>
+      <w:pPr>
+        <w:pStyle w:val="ListBullet"/>
+        <w:tabs>
+          <w:tab w:val="clear" w:pos="360"/>
+          <w:tab w:val="num" w:pos="720"/>
+        </w:tabs>
+        <w:ind w:left="720"/>
+      </w:pPr>
+      <w:r>
+        <w:t xml:space="preserve">3) Random </w:t>
+      </w:r>
+      <w:r>
+        <w:t>selected a</w:t>
+      </w:r>
+      <w:r>
+        <w:t xml:space="preserve"> 2</w:t>
+      </w:r>
+      <w:r>
+        <w:rPr>
+          <w:vertAlign w:val="superscript"/>
+        </w:rPr>
+        <w:t>nd</w:t>
+      </w:r>
+      <w:r>
+        <w:t xml:space="preserve">, </w:t>
+      </w:r>
+      <w:r>
+        <w:rPr>
+          <w:i/>
+        </w:rPr>
+        <w:t>independent</w:t>
+      </w:r>
+      <w:r>
+        <w:t xml:space="preserve"> group of games</w:t>
+      </w:r>
+      <w:r>
+        <w:t xml:space="preserve"> </w:t>
+      </w:r>
+    </w:p>
+    <w:p>
+      <w:pPr>
+        <w:pStyle w:val="ListBullet"/>
+        <w:tabs>
+          <w:tab w:val="clear" w:pos="360"/>
+          <w:tab w:val="num" w:pos="1080"/>
+        </w:tabs>
+        <w:ind w:left="1080"/>
+      </w:pPr>
+      <w:r>
+        <w:t xml:space="preserve">if a game was included in </w:t>
+      </w:r>
+      <w:r>
+        <w:t>1</w:t>
+      </w:r>
+      <w:r>
+        <w:rPr>
+          <w:vertAlign w:val="superscript"/>
+        </w:rPr>
+        <w:t>st</w:t>
+      </w:r>
+      <w:r>
+        <w:t xml:space="preserve"> </w:t>
+      </w:r>
+      <w:r>
+        <w:t xml:space="preserve">grouping, it was </w:t>
+      </w:r>
+      <w:r>
+        <w:t xml:space="preserve">NOT </w:t>
+      </w:r>
+      <w:r>
+        <w:t xml:space="preserve">eligible for selection in the </w:t>
+      </w:r>
+      <w:r>
+        <w:t>2</w:t>
+      </w:r>
+      <w:r>
+        <w:rPr>
+          <w:vertAlign w:val="superscript"/>
+        </w:rPr>
+        <w:t>nd</w:t>
+      </w:r>
+      <w:r>
+        <w:t xml:space="preserve"> </w:t>
+      </w:r>
+    </w:p>
+    <w:p>
+      <w:pPr>
+        <w:pStyle w:val="ListBullet"/>
+        <w:tabs>
+          <w:tab w:val="clear" w:pos="360"/>
+          <w:tab w:val="num" w:pos="1080"/>
+        </w:tabs>
+        <w:ind w:left="1080"/>
+      </w:pPr>
+      <w:r>
+        <w:t>Again</w:t>
+      </w:r>
+      <w:r>
+        <w:t xml:space="preserve">, equal </w:t>
+      </w:r>
+      <w:r>
+        <w:t xml:space="preserve"># </w:t>
+      </w:r>
+      <w:r>
+        <w:t xml:space="preserve">of home </w:t>
+      </w:r>
+      <w:r>
+        <w:t xml:space="preserve">+ </w:t>
+      </w:r>
+      <w:r>
+        <w:t>road games were selected for each team.</w:t>
+      </w:r>
+    </w:p>
+    <w:p>
+      <w:pPr>
+        <w:pStyle w:val="ListBullet"/>
+        <w:tabs>
+          <w:tab w:val="clear" w:pos="360"/>
+          <w:tab w:val="num" w:pos="720"/>
+        </w:tabs>
+        <w:ind w:left="720"/>
+      </w:pPr>
+      <w:r>
+        <w:t xml:space="preserve">4) Determine </w:t>
+      </w:r>
+      <w:r>
+        <w:t xml:space="preserve">how each team did in terms of winning </w:t>
+      </w:r>
+      <w:r>
+        <w:t>%</w:t>
+      </w:r>
+      <w:r>
+        <w:t xml:space="preserve"> </w:t>
+      </w:r>
+      <w:r>
+        <w:t xml:space="preserve">over </w:t>
+      </w:r>
+      <w:r>
+        <w:t>2</w:t>
+      </w:r>
+      <w:r>
+        <w:rPr>
+          <w:vertAlign w:val="superscript"/>
+        </w:rPr>
+        <w:t>nd</w:t>
+      </w:r>
+      <w:r>
+        <w:t xml:space="preserve"> group of games</w:t>
+      </w:r>
+      <w:r>
+        <w:t xml:space="preserve"> + </w:t>
+      </w:r>
+      <w:r>
+        <w:t xml:space="preserve">looked </w:t>
+      </w:r>
+      <w:r>
+        <w:t xml:space="preserve">@ </w:t>
+      </w:r>
+      <w:r>
+        <w:t xml:space="preserve">how each of the </w:t>
+      </w:r>
+      <w:r>
+        <w:t xml:space="preserve">3 </w:t>
+      </w:r>
+      <w:r>
+        <w:t xml:space="preserve">variables calculated in relation to </w:t>
+      </w:r>
+      <w:r>
+        <w:t>1</w:t>
+      </w:r>
+      <w:r>
+        <w:rPr>
+          <w:vertAlign w:val="superscript"/>
+        </w:rPr>
+        <w:t>st</w:t>
+      </w:r>
+      <w:r>
+        <w:t xml:space="preserve"> </w:t>
+      </w:r>
+      <w:r>
+        <w:t xml:space="preserve">group correlated </w:t>
+      </w:r>
+      <w:r>
+        <w:t xml:space="preserve">w/ </w:t>
+      </w:r>
+      <w:r>
+        <w:t xml:space="preserve">winning </w:t>
+      </w:r>
+      <w:r>
+        <w:t xml:space="preserve">% </w:t>
+      </w:r>
+      <w:r>
+        <w:t xml:space="preserve">in the </w:t>
+      </w:r>
+      <w:r>
+        <w:t>2</w:t>
+      </w:r>
+      <w:r>
+        <w:rPr>
+          <w:vertAlign w:val="superscript"/>
+        </w:rPr>
+        <w:t>nd</w:t>
+      </w:r>
+      <w:r>
+        <w:t xml:space="preserve"> </w:t>
+      </w:r>
+    </w:p>
+    <w:p>
+      <w:pPr>
+        <w:pStyle w:val="ListBullet"/>
+      </w:pPr>
+      <w:r>
+        <w:t xml:space="preserve">Relationship </w:t>
+      </w:r>
+      <w:r>
+        <w:t xml:space="preserve">between the size of the </w:t>
+      </w:r>
+      <w:r>
+        <w:t xml:space="preserve">2 </w:t>
+      </w:r>
+      <w:r>
+        <w:t xml:space="preserve">groups can be expressed as </w:t>
+      </w:r>
+      <w:r>
+        <w:rPr>
+          <w:b/>
+        </w:rPr>
+        <w:t>y=(80-x),</w:t>
+      </w:r>
+      <w:r>
+        <w:t xml:space="preserve"> where x</w:t>
+      </w:r>
+      <w:r>
+        <w:t xml:space="preserve"> = # </w:t>
+      </w:r>
+      <w:r>
+        <w:t xml:space="preserve">of games in </w:t>
+      </w:r>
+      <w:r>
+        <w:t>1</w:t>
+      </w:r>
+      <w:r>
+        <w:rPr>
+          <w:vertAlign w:val="superscript"/>
+        </w:rPr>
+        <w:t>st</w:t>
+      </w:r>
+      <w:r>
+        <w:t xml:space="preserve"> </w:t>
+      </w:r>
+      <w:r>
+        <w:t>group</w:t>
+      </w:r>
+      <w:r>
+        <w:t xml:space="preserve"> + </w:t>
+      </w:r>
+      <w:r>
+        <w:t xml:space="preserve">y </w:t>
+      </w:r>
+      <w:r>
+        <w:t xml:space="preserve">= # </w:t>
+      </w:r>
+      <w:r>
+        <w:t xml:space="preserve">of games in </w:t>
+      </w:r>
+      <w:r>
+        <w:t>2</w:t>
+      </w:r>
+      <w:r>
+        <w:rPr>
+          <w:vertAlign w:val="superscript"/>
+        </w:rPr>
+        <w:t>nd</w:t>
+      </w:r>
+      <w:r>
+        <w:t xml:space="preserve"> </w:t>
+      </w:r>
+      <w:r>
+        <w:t xml:space="preserve">group. </w:t>
+      </w:r>
+    </w:p>
+    <w:p>
+      <w:pPr>
+        <w:pStyle w:val="ListBullet"/>
+        <w:tabs>
+          <w:tab w:val="clear" w:pos="360"/>
+          <w:tab w:val="num" w:pos="720"/>
+        </w:tabs>
+        <w:ind w:left="720"/>
+      </w:pPr>
+      <w:r>
+        <w:t>Ex:</w:t>
+      </w:r>
+      <w:r>
+        <w:t xml:space="preserve"> 20 games selected for </w:t>
+      </w:r>
+      <w:r>
+        <w:t>1</w:t>
+      </w:r>
+      <w:r>
+        <w:rPr>
+          <w:vertAlign w:val="superscript"/>
+        </w:rPr>
+        <w:t>st</w:t>
+      </w:r>
+      <w:r>
+        <w:t xml:space="preserve"> </w:t>
+      </w:r>
+      <w:r>
+        <w:t xml:space="preserve">group, </w:t>
+      </w:r>
+      <w:r>
+        <w:t>2</w:t>
+      </w:r>
+      <w:r>
+        <w:rPr>
+          <w:vertAlign w:val="superscript"/>
+        </w:rPr>
+        <w:t>nd</w:t>
+      </w:r>
+      <w:r>
+        <w:t xml:space="preserve"> group would consist of 60 games. </w:t>
+      </w:r>
+    </w:p>
+    <w:p>
+      <w:pPr>
+        <w:pStyle w:val="ListBullet"/>
+      </w:pPr>
+      <w:r>
+        <w:t xml:space="preserve">Ultimately, x values </w:t>
+      </w:r>
+      <w:r>
+        <w:t>used = {</w:t>
+      </w:r>
+      <w:r>
+        <w:t>20, 30, 40, 50, 60</w:t>
+      </w:r>
+      <w:r>
+        <w:t>.</w:t>
+      </w:r>
+      <w:r>
+        <w:t xml:space="preserve"> 70</w:t>
+      </w:r>
+      <w:r>
+        <w:t>}</w:t>
+      </w:r>
+    </w:p>
+    <w:p>
+      <w:pPr>
+        <w:pStyle w:val="ListBullet"/>
+      </w:pPr>
+      <w:r>
+        <w:t xml:space="preserve">Raw </w:t>
+      </w:r>
+      <w:r>
+        <w:t xml:space="preserve">data used </w:t>
+      </w:r>
+      <w:r>
+        <w:t xml:space="preserve">= </w:t>
+      </w:r>
+      <w:r>
+        <w:t>from 2007-08, 2008-09</w:t>
+      </w:r>
+      <w:r>
+        <w:t xml:space="preserve">, + </w:t>
+      </w:r>
+      <w:r>
+        <w:t xml:space="preserve">2009-10 regular seasons. </w:t>
+      </w:r>
+    </w:p>
+    <w:p>
+      <w:pPr>
+        <w:pStyle w:val="ListBullet"/>
+        <w:numPr>
+          <w:ilvl w:val="0"/>
+          <w:numId w:val="0"/>
+        </w:numPr>
+        <w:ind w:left="360"/>
+      </w:pPr>
+    </w:p>
+    <w:p>
+      <w:pPr>
+        <w:pStyle w:val="ListBullet"/>
+      </w:pPr>
+      <w:r>
+        <w:rPr>
+          <w:noProof/>
+        </w:rPr>
+        <w:lastRenderedPageBreak/>
+        <w:drawing>
+          <wp:anchor distT="0" distB="0" distL="114300" distR="114300" simplePos="0" relativeHeight="251658240" behindDoc="1" locked="0" layoutInCell="1" allowOverlap="1" wp14:anchorId="611BBC23" wp14:editId="368447FA">
+            <wp:simplePos x="0" y="0"/>
+            <wp:positionH relativeFrom="margin">
+              <wp:align>center</wp:align>
+            </wp:positionH>
+            <wp:positionV relativeFrom="paragraph">
+              <wp:posOffset>381000</wp:posOffset>
+            </wp:positionV>
+            <wp:extent cx="7441902" cy="952500"/>
+            <wp:effectExtent l="0" t="0" r="6985" b="0"/>
+            <wp:wrapNone/>
+            <wp:docPr id="2" name="Picture 2"/>
+            <wp:cNvGraphicFramePr>
+              <a:graphicFrameLocks xmlns:a="http://schemas.openxmlformats.org/drawingml/2006/main" noChangeAspect="1"/>
+            </wp:cNvGraphicFramePr>
+            <a:graphic xmlns:a="http://schemas.openxmlformats.org/drawingml/2006/main">
+              <a:graphicData uri="http://schemas.openxmlformats.org/drawingml/2006/picture">
+                <pic:pic xmlns:pic="http://schemas.openxmlformats.org/drawingml/2006/picture">
+                  <pic:nvPicPr>
+                    <pic:cNvPr id="1" name=""/>
+                    <pic:cNvPicPr/>
+                  </pic:nvPicPr>
+                  <pic:blipFill>
+                    <a:blip r:embed="rId40">
+                      <a:extLst>
+                        <a:ext uri="{28A0092B-C50C-407E-A947-70E740481C1C}">
+                          <a14:useLocalDpi xmlns:a14="http://schemas.microsoft.com/office/drawing/2010/main" val="0"/>
+                        </a:ext>
+                      </a:extLst>
+                    </a:blip>
+                    <a:stretch>
+                      <a:fillRect/>
+                    </a:stretch>
+                  </pic:blipFill>
+                  <pic:spPr>
+                    <a:xfrm>
+                      <a:off x="0" y="0"/>
+                      <a:ext cx="7441902" cy="952500"/>
+                    </a:xfrm>
+                    <a:prstGeom prst="rect">
+                      <a:avLst/>
+                    </a:prstGeom>
+                  </pic:spPr>
+                </pic:pic>
+              </a:graphicData>
+            </a:graphic>
+            <wp14:sizeRelH relativeFrom="page">
+              <wp14:pctWidth>0</wp14:pctWidth>
+            </wp14:sizeRelH>
+            <wp14:sizeRelV relativeFrom="page">
+              <wp14:pctHeight>0</wp14:pctHeight>
+            </wp14:sizeRelV>
+          </wp:anchor>
+        </w:drawing>
+      </w:r>
+      <w:r>
+        <w:t xml:space="preserve">Table </w:t>
+      </w:r>
+      <w:r>
+        <w:t>below shows results for each individual season, as well as average result</w:t>
+      </w:r>
+      <w:r>
+        <w:t xml:space="preserve">s, + </w:t>
+      </w:r>
+      <w:r>
+        <w:t>values represent the average correlation over 1000 calculations</w:t>
+      </w:r>
+    </w:p>
+    <w:p>
+      <w:pPr>
+        <w:pStyle w:val="ListParagraph"/>
+      </w:pPr>
+    </w:p>
+    <w:p>
+      <w:pPr>
         <w:pStyle w:val="ListBullet"/>
         <w:numPr>
           <w:ilvl w:val="0"/>
@@ -5346,6 +6143,2361 @@
         </w:numPr>
         <w:ind w:left="360" w:hanging="360"/>
       </w:pPr>
+    </w:p>
+    <w:p>
+      <w:pPr>
+        <w:pStyle w:val="ListBullet"/>
+        <w:numPr>
+          <w:ilvl w:val="0"/>
+          <w:numId w:val="0"/>
+        </w:numPr>
+        <w:ind w:left="360" w:hanging="360"/>
+      </w:pPr>
+    </w:p>
+    <w:p>
+      <w:pPr>
+        <w:pStyle w:val="ListBullet"/>
+        <w:numPr>
+          <w:ilvl w:val="0"/>
+          <w:numId w:val="0"/>
+        </w:numPr>
+        <w:ind w:left="360" w:hanging="360"/>
+      </w:pPr>
+    </w:p>
+    <w:p>
+      <w:pPr>
+        <w:pStyle w:val="ListBullet"/>
+        <w:tabs>
+          <w:tab w:val="clear" w:pos="360"/>
+          <w:tab w:val="num" w:pos="720"/>
+        </w:tabs>
+        <w:ind w:left="720"/>
+      </w:pPr>
+      <w:proofErr w:type="spellStart"/>
+      <w:r>
+        <w:rPr>
+          <w:b/>
+        </w:rPr>
+        <w:t>Corsi</w:t>
+      </w:r>
+      <w:proofErr w:type="spellEnd"/>
+      <w:r>
+        <w:rPr>
+          <w:b/>
+        </w:rPr>
+        <w:t xml:space="preserve"> Tied </w:t>
+      </w:r>
+      <w:r>
+        <w:rPr>
+          <w:b/>
+        </w:rPr>
+        <w:t xml:space="preserve">= </w:t>
+      </w:r>
+      <w:r>
+        <w:rPr>
+          <w:b/>
+        </w:rPr>
+        <w:t>best predictor of</w:t>
+      </w:r>
+      <w:r>
+        <w:t xml:space="preserve"> how a team will perform over remainder of its schedule,</w:t>
+      </w:r>
+      <w:r>
+        <w:t xml:space="preserve"> </w:t>
+      </w:r>
+      <w:r>
+        <w:t xml:space="preserve">regardless of the point in the schedule </w:t>
+      </w:r>
+      <w:r>
+        <w:t xml:space="preserve">@ </w:t>
+      </w:r>
+      <w:r>
+        <w:t>which calculation occurs.</w:t>
+      </w:r>
+    </w:p>
+    <w:p>
+      <w:pPr>
+        <w:pStyle w:val="ListBullet"/>
+        <w:tabs>
+          <w:tab w:val="clear" w:pos="360"/>
+          <w:tab w:val="num" w:pos="720"/>
+        </w:tabs>
+        <w:ind w:left="720"/>
+      </w:pPr>
+      <w:proofErr w:type="spellStart"/>
+      <w:r>
+        <w:rPr>
+          <w:b/>
+        </w:rPr>
+        <w:t>Corsi</w:t>
+      </w:r>
+      <w:proofErr w:type="spellEnd"/>
+      <w:r>
+        <w:rPr>
+          <w:b/>
+        </w:rPr>
+        <w:t xml:space="preserve"> Tied</w:t>
+      </w:r>
+      <w:r>
+        <w:t xml:space="preserve"> </w:t>
+      </w:r>
+      <w:r>
+        <w:t xml:space="preserve">= </w:t>
+      </w:r>
+      <w:r>
+        <w:t xml:space="preserve">only </w:t>
+      </w:r>
+      <w:r>
+        <w:rPr>
+          <w:b/>
+          <w:i/>
+        </w:rPr>
+        <w:t>marginally</w:t>
+      </w:r>
+      <w:r>
+        <w:rPr>
+          <w:b/>
+        </w:rPr>
+        <w:t xml:space="preserve"> more predictive of future success than goal ratio or winning </w:t>
+      </w:r>
+      <w:r>
+        <w:rPr>
+          <w:b/>
+        </w:rPr>
+        <w:t>%</w:t>
+      </w:r>
+      <w:r>
+        <w:t xml:space="preserve"> </w:t>
+      </w:r>
+      <w:r>
+        <w:rPr>
+          <w:i/>
+        </w:rPr>
+        <w:t>when looking at samples of 60</w:t>
+      </w:r>
+      <w:r>
+        <w:rPr>
+          <w:i/>
+        </w:rPr>
+        <w:t xml:space="preserve">+ </w:t>
+      </w:r>
+      <w:r>
+        <w:rPr>
+          <w:i/>
+        </w:rPr>
+        <w:t>games or more</w:t>
+      </w:r>
+      <w:r>
+        <w:t xml:space="preserve">. </w:t>
+      </w:r>
+    </w:p>
+    <w:p>
+      <w:pPr>
+        <w:pStyle w:val="ListBullet"/>
+        <w:tabs>
+          <w:tab w:val="clear" w:pos="360"/>
+          <w:tab w:val="num" w:pos="1080"/>
+        </w:tabs>
+        <w:ind w:left="1080"/>
+      </w:pPr>
+      <w:r>
+        <w:t xml:space="preserve">In other words, as sample size </w:t>
+      </w:r>
+      <w:r>
+        <w:t xml:space="preserve">increases </w:t>
+      </w:r>
+      <w:r>
+        <w:sym w:font="Wingdings" w:char="F0E8"/>
+      </w:r>
+      <w:r>
+        <w:t xml:space="preserve"> diminishing returns </w:t>
+      </w:r>
+      <w:r>
+        <w:t xml:space="preserve">w/ </w:t>
+      </w:r>
+      <w:r>
+        <w:t xml:space="preserve">respect to predictive advantage of </w:t>
+      </w:r>
+      <w:proofErr w:type="spellStart"/>
+      <w:r>
+        <w:t>Corsi</w:t>
+      </w:r>
+      <w:proofErr w:type="spellEnd"/>
+    </w:p>
+    <w:p>
+      <w:pPr>
+        <w:pStyle w:val="ListBullet"/>
+        <w:tabs>
+          <w:tab w:val="clear" w:pos="360"/>
+          <w:tab w:val="num" w:pos="1080"/>
+        </w:tabs>
+        <w:ind w:left="1080"/>
+        <w:rPr>
+          <w:b/>
+        </w:rPr>
+      </w:pPr>
+      <w:r>
+        <w:rPr>
+          <w:b/>
+        </w:rPr>
+        <w:t xml:space="preserve">By end of season, all </w:t>
+      </w:r>
+      <w:r>
+        <w:rPr>
+          <w:b/>
+        </w:rPr>
+        <w:t xml:space="preserve">3 </w:t>
+      </w:r>
+      <w:r>
+        <w:rPr>
+          <w:b/>
+        </w:rPr>
+        <w:t>variables seem to predict future success equally well</w:t>
+      </w:r>
+    </w:p>
+    <w:p>
+      <w:pPr>
+        <w:pStyle w:val="ListBullet"/>
+        <w:tabs>
+          <w:tab w:val="clear" w:pos="360"/>
+          <w:tab w:val="num" w:pos="720"/>
+        </w:tabs>
+        <w:ind w:left="720"/>
+      </w:pPr>
+      <w:r>
+        <w:t xml:space="preserve">Above </w:t>
+      </w:r>
+      <w:r>
+        <w:t xml:space="preserve">fact has implications in terms of determining playoff probabilities </w:t>
+      </w:r>
+      <w:r>
+        <w:t xml:space="preserve">@ </w:t>
+      </w:r>
+      <w:r>
+        <w:t xml:space="preserve">team level, </w:t>
+      </w:r>
+      <w:r>
+        <w:t xml:space="preserve">w/ </w:t>
+      </w:r>
+      <w:r>
+        <w:t xml:space="preserve">results suggesting </w:t>
+      </w:r>
+      <w:r>
+        <w:rPr>
+          <w:b/>
+        </w:rPr>
+        <w:t>a composite metric would work best</w:t>
+      </w:r>
+    </w:p>
+    <w:p>
+      <w:pPr>
+        <w:pStyle w:val="ListBullet"/>
+        <w:tabs>
+          <w:tab w:val="clear" w:pos="360"/>
+          <w:tab w:val="num" w:pos="720"/>
+        </w:tabs>
+        <w:ind w:left="720"/>
+      </w:pPr>
+      <w:r>
+        <w:t xml:space="preserve">Aggregate </w:t>
+      </w:r>
+      <w:r>
+        <w:t xml:space="preserve">values for Goal Ratio </w:t>
+      </w:r>
+      <w:r>
+        <w:t xml:space="preserve">+ </w:t>
+      </w:r>
+      <w:r>
+        <w:t xml:space="preserve">Winning </w:t>
+      </w:r>
+      <w:r>
+        <w:t xml:space="preserve">% </w:t>
+      </w:r>
+      <w:r>
+        <w:t>are remarkably similar</w:t>
+      </w:r>
+      <w:r>
+        <w:t xml:space="preserve"> w/ </w:t>
+      </w:r>
+      <w:r>
+        <w:t xml:space="preserve">implication </w:t>
+      </w:r>
+      <w:r>
+        <w:t xml:space="preserve">= </w:t>
+      </w:r>
+      <w:r>
+        <w:t xml:space="preserve">once shootout results are controlled for, winning </w:t>
+      </w:r>
+      <w:r>
+        <w:t xml:space="preserve">% = </w:t>
+      </w:r>
+      <w:r>
+        <w:t>as good of a measure of a team as goal ratio</w:t>
+      </w:r>
+    </w:p>
+    <w:p>
+      <w:pPr>
+        <w:pStyle w:val="ListBullet"/>
+        <w:numPr>
+          <w:ilvl w:val="0"/>
+          <w:numId w:val="0"/>
+        </w:numPr>
+      </w:pPr>
+    </w:p>
+    <w:p>
+      <w:pPr>
+        <w:pStyle w:val="Heading1"/>
+        <w:jc w:val="center"/>
+      </w:pPr>
+      <w:r>
+        <w:t xml:space="preserve">Intro </w:t>
+      </w:r>
+      <w:proofErr w:type="gramStart"/>
+      <w:r>
+        <w:t>To</w:t>
+      </w:r>
+      <w:proofErr w:type="gramEnd"/>
+      <w:r>
+        <w:t xml:space="preserve"> Advanced Statistics </w:t>
+      </w:r>
+      <w:r>
+        <w:t>–</w:t>
+      </w:r>
+      <w:r>
+        <w:t xml:space="preserve"> PDO</w:t>
+      </w:r>
+    </w:p>
+    <w:p>
+      <w:pPr>
+        <w:pStyle w:val="ListBullet"/>
+      </w:pPr>
+      <w:r>
+        <w:rPr>
+          <w:b/>
+        </w:rPr>
+        <w:t>PDO (SPSV%) = On-Ice Shooting % + On-Ice Save %</w:t>
+      </w:r>
+      <w:r>
+        <w:rPr>
+          <w:b/>
+        </w:rPr>
+        <w:t xml:space="preserve"> +</w:t>
+      </w:r>
+      <w:r>
+        <w:t xml:space="preserve"> can be measured for individuals or teams</w:t>
+      </w:r>
+    </w:p>
+    <w:p>
+      <w:pPr>
+        <w:pStyle w:val="ListBullet"/>
+      </w:pPr>
+      <w:r>
+        <w:t xml:space="preserve">= </w:t>
+      </w:r>
+      <w:r>
+        <w:t>very telling way of exploring a team's "</w:t>
+      </w:r>
+      <w:r>
+        <w:rPr>
+          <w:b/>
+        </w:rPr>
+        <w:t>puck luck</w:t>
+      </w:r>
+      <w:r>
+        <w:t xml:space="preserve">" </w:t>
+      </w:r>
+      <w:r>
+        <w:t xml:space="preserve">= </w:t>
+      </w:r>
+      <w:r>
+        <w:t xml:space="preserve">which way bounces have been going, </w:t>
+      </w:r>
+      <w:r>
+        <w:rPr>
+          <w:i/>
+        </w:rPr>
+        <w:t>though skill does heavily influence the result.</w:t>
+      </w:r>
+    </w:p>
+    <w:p>
+      <w:pPr>
+        <w:pStyle w:val="ListBullet"/>
+        <w:tabs>
+          <w:tab w:val="clear" w:pos="360"/>
+          <w:tab w:val="num" w:pos="720"/>
+        </w:tabs>
+        <w:ind w:left="720"/>
+      </w:pPr>
+      <w:r>
+        <w:t>Named after regular Oiler Fans commenter PDO</w:t>
+      </w:r>
+      <w:r>
+        <w:t>, o</w:t>
+      </w:r>
+      <w:r>
+        <w:t xml:space="preserve">riginally devised by statistical guru </w:t>
+      </w:r>
+      <w:r>
+        <w:rPr>
+          <w:b/>
+        </w:rPr>
+        <w:t>Vic Ferrari.</w:t>
+      </w:r>
+      <w:r>
+        <w:t xml:space="preserve"> </w:t>
+      </w:r>
+    </w:p>
+    <w:p>
+      <w:pPr>
+        <w:pStyle w:val="ListBullet"/>
+      </w:pPr>
+      <w:r>
+        <w:t xml:space="preserve">PDO </w:t>
+      </w:r>
+      <w:r>
+        <w:t xml:space="preserve">= </w:t>
+      </w:r>
+      <w:r>
+        <w:t xml:space="preserve">On-Ice SV% </w:t>
+      </w:r>
+      <w:r>
+        <w:t xml:space="preserve">+ </w:t>
+      </w:r>
+      <w:r>
+        <w:t xml:space="preserve">On-Ice SH%. typically quoted as </w:t>
+      </w:r>
+      <w:r>
+        <w:rPr>
+          <w:b/>
+        </w:rPr>
+        <w:t>10X</w:t>
+      </w:r>
+      <w:r>
+        <w:rPr>
+          <w:b/>
+        </w:rPr>
+        <w:t xml:space="preserve"> the</w:t>
+      </w:r>
+      <w:r>
+        <w:rPr>
+          <w:b/>
+        </w:rPr>
+        <w:t xml:space="preserve"> </w:t>
+      </w:r>
+      <w:r>
+        <w:rPr>
+          <w:b/>
+        </w:rPr>
+        <w:t xml:space="preserve">actual </w:t>
+      </w:r>
+      <w:r>
+        <w:rPr>
+          <w:b/>
+        </w:rPr>
+        <w:t>%</w:t>
+      </w:r>
+    </w:p>
+    <w:p>
+      <w:pPr>
+        <w:pStyle w:val="ListBullet"/>
+        <w:tabs>
+          <w:tab w:val="clear" w:pos="360"/>
+          <w:tab w:val="num" w:pos="720"/>
+        </w:tabs>
+        <w:ind w:left="720"/>
+      </w:pPr>
+      <w:r>
+        <w:rPr>
+          <w:b/>
+        </w:rPr>
+        <w:t>PDO = 10</w:t>
+      </w:r>
+      <w:r>
+        <w:rPr>
+          <w:b/>
+        </w:rPr>
+        <w:t>*</w:t>
+      </w:r>
+      <w:r>
+        <w:rPr>
+          <w:b/>
+        </w:rPr>
+        <w:t>(On-Ice SV% + On-Ice SH%)</w:t>
+      </w:r>
+    </w:p>
+    <w:p>
+      <w:pPr>
+        <w:pStyle w:val="ListBullet"/>
+      </w:pPr>
+      <w:r>
+        <w:t xml:space="preserve">Usually </w:t>
+      </w:r>
+      <w:r>
+        <w:t xml:space="preserve">look </w:t>
+      </w:r>
+      <w:r>
+        <w:t xml:space="preserve">@ </w:t>
+      </w:r>
+      <w:r>
+        <w:rPr>
+          <w:b/>
+        </w:rPr>
+        <w:t>Even Strength PDO</w:t>
+      </w:r>
+      <w:r>
+        <w:t xml:space="preserve"> b/c </w:t>
+      </w:r>
+      <w:proofErr w:type="gramStart"/>
+      <w:r>
+        <w:t>vast majority</w:t>
+      </w:r>
+      <w:proofErr w:type="gramEnd"/>
+      <w:r>
+        <w:t xml:space="preserve"> of ice time is spent in this game stat</w:t>
+      </w:r>
+      <w:r>
+        <w:t>e</w:t>
+      </w:r>
+    </w:p>
+    <w:p>
+      <w:pPr>
+        <w:pStyle w:val="ListBullet"/>
+      </w:pPr>
+      <w:r>
+        <w:t xml:space="preserve">Usually </w:t>
+      </w:r>
+      <w:r>
+        <w:t xml:space="preserve">it </w:t>
+      </w:r>
+      <w:r>
+        <w:t xml:space="preserve">regresses towards NHL average </w:t>
+      </w:r>
+      <w:r>
+        <w:t xml:space="preserve">= </w:t>
+      </w:r>
+      <w:r>
+        <w:t xml:space="preserve">1000 over course of a season, though for some teams their sustainable PDO </w:t>
+      </w:r>
+      <w:r>
+        <w:t xml:space="preserve">= </w:t>
+      </w:r>
+      <w:r>
+        <w:t>higher due to excellent goaltending or consistently good shooters.</w:t>
+      </w:r>
+    </w:p>
+    <w:p>
+      <w:pPr>
+        <w:pStyle w:val="ListBullet"/>
+      </w:pPr>
+      <w:r>
+        <w:t xml:space="preserve">Ex: 2011 </w:t>
+      </w:r>
+      <w:proofErr w:type="spellStart"/>
+      <w:r>
+        <w:t>Leafs</w:t>
+      </w:r>
+      <w:proofErr w:type="spellEnd"/>
+      <w:r>
+        <w:t xml:space="preserve"> shot 8.6% </w:t>
+      </w:r>
+      <w:r>
+        <w:t xml:space="preserve">@ </w:t>
+      </w:r>
+      <w:r>
+        <w:t>5v5, ranking 10</w:t>
+      </w:r>
+      <w:r>
+        <w:rPr>
+          <w:vertAlign w:val="superscript"/>
+        </w:rPr>
+        <w:t>th</w:t>
+      </w:r>
+      <w:r>
+        <w:t xml:space="preserve">, + </w:t>
+      </w:r>
+      <w:r>
+        <w:t>5v5 SV%</w:t>
+      </w:r>
+      <w:r>
+        <w:t xml:space="preserve"> = </w:t>
+      </w:r>
+      <w:r>
+        <w:t xml:space="preserve">.906, which ranked 27th. </w:t>
+      </w:r>
+    </w:p>
+    <w:p>
+      <w:pPr>
+        <w:pStyle w:val="ListBullet"/>
+        <w:tabs>
+          <w:tab w:val="clear" w:pos="360"/>
+          <w:tab w:val="num" w:pos="720"/>
+        </w:tabs>
+        <w:ind w:left="720"/>
+      </w:pPr>
+      <w:r>
+        <w:t xml:space="preserve">Combined </w:t>
+      </w:r>
+      <w:r>
+        <w:t xml:space="preserve">PDO score </w:t>
+      </w:r>
+      <w:r>
+        <w:t xml:space="preserve">= </w:t>
+      </w:r>
+      <w:r>
+        <w:t>10</w:t>
+      </w:r>
+      <w:r>
+        <w:t>*</w:t>
+      </w:r>
+      <w:r>
+        <w:t xml:space="preserve">(90.6 + 8.6) = </w:t>
+      </w:r>
+      <w:r>
+        <w:rPr>
+          <w:b/>
+        </w:rPr>
+        <w:t>992</w:t>
+      </w:r>
+      <w:r>
+        <w:t xml:space="preserve"> = </w:t>
+      </w:r>
+      <w:r>
+        <w:t>26</w:t>
+      </w:r>
+      <w:r>
+        <w:rPr>
+          <w:vertAlign w:val="superscript"/>
+        </w:rPr>
+        <w:t>th</w:t>
+      </w:r>
+      <w:r>
+        <w:t xml:space="preserve"> </w:t>
+      </w:r>
+      <w:r>
+        <w:t>in NHL in</w:t>
+      </w:r>
+      <w:r>
+        <w:t xml:space="preserve"> ‘11</w:t>
+      </w:r>
+    </w:p>
+    <w:p>
+      <w:pPr>
+        <w:pStyle w:val="ListBullet"/>
+        <w:tabs>
+          <w:tab w:val="clear" w:pos="360"/>
+          <w:tab w:val="num" w:pos="720"/>
+        </w:tabs>
+        <w:ind w:left="720"/>
+      </w:pPr>
+      <w:r>
+        <w:t xml:space="preserve">Thus, can </w:t>
+      </w:r>
+      <w:r>
+        <w:t xml:space="preserve">be argued </w:t>
+      </w:r>
+      <w:r>
+        <w:t>“</w:t>
+      </w:r>
+      <w:r>
+        <w:t>bounces went against them</w:t>
+      </w:r>
+      <w:r>
+        <w:t xml:space="preserve">”, </w:t>
+      </w:r>
+      <w:r>
+        <w:t>though Leaf</w:t>
+      </w:r>
+      <w:r>
+        <w:t>’</w:t>
+      </w:r>
+      <w:r>
+        <w:t>s</w:t>
+      </w:r>
+      <w:r>
+        <w:t xml:space="preserve"> </w:t>
+      </w:r>
+      <w:r>
+        <w:t>atrocious goaltending obviously contributed to such a result.</w:t>
+      </w:r>
+    </w:p>
+    <w:p>
+      <w:pPr>
+        <w:pStyle w:val="ListBullet"/>
+      </w:pPr>
+      <w:r>
+        <w:t xml:space="preserve">Boston </w:t>
+      </w:r>
+      <w:r>
+        <w:t xml:space="preserve">+ </w:t>
+      </w:r>
+      <w:r>
+        <w:t xml:space="preserve">Vancouver consistently </w:t>
+      </w:r>
+      <w:r>
+        <w:t xml:space="preserve">(as of 20120) </w:t>
+      </w:r>
+      <w:r>
+        <w:t xml:space="preserve">outperform PDO </w:t>
+      </w:r>
+      <w:proofErr w:type="gramStart"/>
+      <w:r>
+        <w:t>as a result of</w:t>
+      </w:r>
+      <w:proofErr w:type="gramEnd"/>
+      <w:r>
+        <w:t xml:space="preserve"> excellent team goaltending </w:t>
+      </w:r>
+      <w:r>
+        <w:t xml:space="preserve">+ </w:t>
+      </w:r>
+      <w:r>
+        <w:t>shooting</w:t>
+      </w:r>
+    </w:p>
+    <w:p>
+      <w:pPr>
+        <w:pStyle w:val="ListBullet"/>
+      </w:pPr>
+      <w:r>
+        <w:t xml:space="preserve">Canucks </w:t>
+      </w:r>
+      <w:r>
+        <w:t xml:space="preserve">= </w:t>
+      </w:r>
+      <w:r>
+        <w:t>top team from a PDO perspective over the past 5 years</w:t>
+      </w:r>
+      <w:r>
+        <w:t xml:space="preserve"> (2007-2012)</w:t>
+      </w:r>
+      <w:r>
+        <w:t xml:space="preserve">, </w:t>
+      </w:r>
+      <w:r>
+        <w:t xml:space="preserve">w/ </w:t>
+      </w:r>
+      <w:r>
+        <w:t xml:space="preserve">Boston </w:t>
+      </w:r>
+      <w:r>
+        <w:t xml:space="preserve">= </w:t>
+      </w:r>
+      <w:r>
+        <w:t>2</w:t>
+      </w:r>
+      <w:r>
+        <w:rPr>
+          <w:vertAlign w:val="superscript"/>
+        </w:rPr>
+        <w:t>nd</w:t>
+      </w:r>
+      <w:r>
+        <w:t xml:space="preserve"> </w:t>
+      </w:r>
+    </w:p>
+    <w:p>
+      <w:pPr>
+        <w:pStyle w:val="ListBullet"/>
+      </w:pPr>
+      <w:r>
+        <w:t xml:space="preserve">Median SH% over past 5 years in NHL </w:t>
+      </w:r>
+      <w:r>
+        <w:t xml:space="preserve">= </w:t>
+      </w:r>
+      <w:r>
+        <w:t>8.3% at 5v5</w:t>
+      </w:r>
+      <w:r>
+        <w:t xml:space="preserve">, </w:t>
+      </w:r>
+      <w:r>
+        <w:t>while SV%</w:t>
+      </w:r>
+      <w:r>
+        <w:t xml:space="preserve"> = </w:t>
+      </w:r>
+      <w:r>
+        <w:t>.917</w:t>
+      </w:r>
+      <w:r>
+        <w:t xml:space="preserve">, which </w:t>
+      </w:r>
+      <w:r>
+        <w:t xml:space="preserve">makes median PDO exactly </w:t>
+      </w:r>
+      <w:r>
+        <w:t xml:space="preserve">= </w:t>
+      </w:r>
+      <w:r>
+        <w:t>1000</w:t>
+      </w:r>
+    </w:p>
+    <w:p>
+      <w:pPr>
+        <w:pStyle w:val="ListBullet"/>
+        <w:rPr>
+          <w:b/>
+        </w:rPr>
+      </w:pPr>
+      <w:r>
+        <w:rPr>
+          <w:b/>
+        </w:rPr>
+        <w:t>Teams consistently above</w:t>
+      </w:r>
+      <w:r>
+        <w:rPr>
+          <w:b/>
+        </w:rPr>
+        <w:t>/</w:t>
+      </w:r>
+      <w:r>
+        <w:rPr>
+          <w:b/>
+        </w:rPr>
+        <w:t xml:space="preserve">below this level </w:t>
+      </w:r>
+      <w:r>
+        <w:rPr>
+          <w:b/>
+        </w:rPr>
+        <w:t xml:space="preserve">= </w:t>
+      </w:r>
+      <w:r>
+        <w:rPr>
+          <w:b/>
+        </w:rPr>
+        <w:t xml:space="preserve">proving that their results </w:t>
+      </w:r>
+      <w:r>
+        <w:rPr>
+          <w:b/>
+        </w:rPr>
+        <w:t xml:space="preserve">= </w:t>
+      </w:r>
+      <w:r>
+        <w:rPr>
+          <w:b/>
+        </w:rPr>
+        <w:t xml:space="preserve">likely </w:t>
+      </w:r>
+      <w:r>
+        <w:rPr>
+          <w:b/>
+          <w:i/>
+        </w:rPr>
+        <w:t>more than just luck</w:t>
+      </w:r>
+      <w:r>
+        <w:rPr>
+          <w:b/>
+          <w:i/>
+        </w:rPr>
+        <w:t xml:space="preserve">, </w:t>
+      </w:r>
+      <w:r>
+        <w:rPr>
+          <w:b/>
+        </w:rPr>
+        <w:t>particularly if they outperform by a wide margin.</w:t>
+      </w:r>
+    </w:p>
+    <w:p>
+      <w:pPr>
+        <w:pStyle w:val="ListBullet"/>
+      </w:pPr>
+      <w:r>
+        <w:lastRenderedPageBreak/>
+        <w:t xml:space="preserve">Meanwhile, Toronto </w:t>
+      </w:r>
+      <w:r>
+        <w:t>+</w:t>
+      </w:r>
+      <w:r>
+        <w:t xml:space="preserve"> Islanders </w:t>
+      </w:r>
+      <w:r>
+        <w:t xml:space="preserve">= </w:t>
+      </w:r>
+      <w:r>
+        <w:t xml:space="preserve">worst </w:t>
+      </w:r>
+      <w:r>
+        <w:rPr>
+          <w:i/>
+        </w:rPr>
+        <w:t>under</w:t>
+      </w:r>
+      <w:r>
+        <w:t xml:space="preserve">-performers over </w:t>
+      </w:r>
+      <w:r>
+        <w:t>2007-2012, w/</w:t>
+      </w:r>
+      <w:r>
+        <w:t xml:space="preserve"> Toronto's problems almost solely result from horrid goaltending</w:t>
+      </w:r>
+      <w:r>
+        <w:t xml:space="preserve"> </w:t>
+      </w:r>
+      <w:r>
+        <w:sym w:font="Wingdings" w:char="F0E0"/>
+      </w:r>
+      <w:r>
+        <w:t xml:space="preserve"> </w:t>
+      </w:r>
+      <w:r>
+        <w:t xml:space="preserve">.906 5v5 SV% over </w:t>
+      </w:r>
+      <w:r>
+        <w:t>2007-2012</w:t>
+      </w:r>
+      <w:r>
+        <w:t xml:space="preserve"> ranks only slightly ahead of Tampa Bay's .905 SV%. </w:t>
+      </w:r>
+    </w:p>
+    <w:p>
+      <w:pPr>
+        <w:pStyle w:val="ListBullet"/>
+      </w:pPr>
+      <w:r>
+        <w:t xml:space="preserve">NYI </w:t>
+      </w:r>
+      <w:r>
+        <w:t>on the other hand</w:t>
+      </w:r>
+      <w:r>
+        <w:t xml:space="preserve"> = </w:t>
+      </w:r>
+      <w:r>
+        <w:t xml:space="preserve">below average goaltending </w:t>
+      </w:r>
+      <w:r>
+        <w:rPr>
+          <w:i/>
+        </w:rPr>
+        <w:t>AND</w:t>
+      </w:r>
+      <w:r>
+        <w:t xml:space="preserve"> shooting for </w:t>
+      </w:r>
+      <w:r>
+        <w:t>2007-2012</w:t>
+      </w:r>
+    </w:p>
+    <w:p>
+      <w:pPr>
+        <w:pStyle w:val="ListBullet"/>
+      </w:pPr>
+      <w:r>
+        <w:rPr>
+          <w:b/>
+        </w:rPr>
+        <w:t xml:space="preserve">At </w:t>
+      </w:r>
+      <w:r>
+        <w:rPr>
+          <w:b/>
+          <w:u w:val="single"/>
+        </w:rPr>
+        <w:t>team level</w:t>
+      </w:r>
+      <w:r>
+        <w:rPr>
+          <w:b/>
+        </w:rPr>
+        <w:t xml:space="preserve">, </w:t>
+      </w:r>
+      <w:r>
+        <w:rPr>
+          <w:b/>
+        </w:rPr>
+        <w:t>PDO allow</w:t>
+      </w:r>
+      <w:r>
+        <w:rPr>
+          <w:b/>
+        </w:rPr>
+        <w:t xml:space="preserve">s us </w:t>
+      </w:r>
+      <w:r>
+        <w:rPr>
+          <w:b/>
+        </w:rPr>
+        <w:t>to quickly spot team</w:t>
+      </w:r>
+      <w:r>
+        <w:rPr>
+          <w:b/>
+        </w:rPr>
+        <w:t xml:space="preserve">s </w:t>
+      </w:r>
+      <w:r>
+        <w:rPr>
+          <w:b/>
+        </w:rPr>
+        <w:t xml:space="preserve">unlikely to sustain performance mid-season. </w:t>
+      </w:r>
+    </w:p>
+    <w:p>
+      <w:pPr>
+        <w:pStyle w:val="ListBullet"/>
+      </w:pPr>
+      <w:r>
+        <w:t xml:space="preserve">Minnesota </w:t>
+      </w:r>
+      <w:r>
+        <w:t xml:space="preserve">= </w:t>
+      </w:r>
+      <w:r>
+        <w:t>near dead</w:t>
+      </w:r>
+      <w:r>
+        <w:t>-</w:t>
+      </w:r>
+      <w:r>
+        <w:t>on</w:t>
+      </w:r>
+      <w:r>
+        <w:t>-</w:t>
+      </w:r>
+      <w:r>
+        <w:t xml:space="preserve">average team over </w:t>
+      </w:r>
+      <w:r>
+        <w:t>2007-2012</w:t>
+      </w:r>
+      <w:r>
+        <w:t xml:space="preserve">, producing average PDO </w:t>
+      </w:r>
+      <w:r>
+        <w:t xml:space="preserve">= </w:t>
+      </w:r>
+      <w:r>
+        <w:t>1001.</w:t>
+      </w:r>
+      <w:r>
+        <w:t>4,</w:t>
+      </w:r>
+      <w:r>
+        <w:t xml:space="preserve"> largely due to excellent team defense </w:t>
+      </w:r>
+      <w:r>
+        <w:t xml:space="preserve">+ </w:t>
+      </w:r>
+      <w:r>
+        <w:t xml:space="preserve">goaltending combined </w:t>
+      </w:r>
+      <w:r>
+        <w:t xml:space="preserve">w/ </w:t>
+      </w:r>
+      <w:r>
+        <w:t xml:space="preserve">mediocre offensive results. </w:t>
+      </w:r>
+    </w:p>
+    <w:p>
+      <w:pPr>
+        <w:pStyle w:val="ListBullet"/>
+      </w:pPr>
+      <w:r>
+        <w:t>Early 2011, this</w:t>
+      </w:r>
+      <w:r>
+        <w:t xml:space="preserve"> stretched to extremes </w:t>
+      </w:r>
+      <w:r>
+        <w:sym w:font="Wingdings" w:char="F0E8"/>
+      </w:r>
+      <w:r>
+        <w:t xml:space="preserve"> led </w:t>
+      </w:r>
+      <w:r>
+        <w:t xml:space="preserve">NHL through </w:t>
+      </w:r>
+      <w:r>
+        <w:t>1</w:t>
+      </w:r>
+      <w:r>
+        <w:rPr>
+          <w:vertAlign w:val="superscript"/>
+        </w:rPr>
+        <w:t>st</w:t>
+      </w:r>
+      <w:r>
+        <w:t xml:space="preserve"> </w:t>
+      </w:r>
+      <w:r>
+        <w:t xml:space="preserve">40 games despite having absurdly low </w:t>
+      </w:r>
+      <w:r>
+        <w:rPr>
+          <w:b/>
+        </w:rPr>
+        <w:t xml:space="preserve">Team Fenwick </w:t>
+      </w:r>
+      <w:r>
+        <w:rPr>
+          <w:b/>
+        </w:rPr>
+        <w:t xml:space="preserve">= </w:t>
+      </w:r>
+      <w:r>
+        <w:rPr>
+          <w:b/>
+        </w:rPr>
+        <w:t>of 44.2</w:t>
+      </w:r>
+      <w:r>
+        <w:t>.</w:t>
+      </w:r>
+    </w:p>
+    <w:p>
+      <w:pPr>
+        <w:pStyle w:val="ListBullet"/>
+      </w:pPr>
+      <w:r>
+        <w:t xml:space="preserve">Wild had a team PDO </w:t>
+      </w:r>
+      <w:r>
+        <w:t xml:space="preserve">= </w:t>
+      </w:r>
+      <w:r>
+        <w:t>1007</w:t>
+      </w:r>
+      <w:r>
+        <w:rPr>
+          <w:i/>
+        </w:rPr>
+        <w:t>, thanks to a very favorable .938 SV%,</w:t>
+      </w:r>
+      <w:r>
+        <w:t xml:space="preserve"> due to </w:t>
+      </w:r>
+      <w:r>
+        <w:rPr>
+          <w:b/>
+        </w:rPr>
+        <w:t>regress</w:t>
+      </w:r>
+      <w:r>
+        <w:t xml:space="preserve">. </w:t>
+      </w:r>
+    </w:p>
+    <w:p>
+      <w:pPr>
+        <w:pStyle w:val="ListBullet"/>
+      </w:pPr>
+      <w:r>
+        <w:t xml:space="preserve">By end of </w:t>
+      </w:r>
+      <w:r>
+        <w:t xml:space="preserve">season, </w:t>
+      </w:r>
+      <w:r>
+        <w:t xml:space="preserve">it went </w:t>
+      </w:r>
+      <w:proofErr w:type="gramStart"/>
+      <w:r>
+        <w:t>pretty far</w:t>
+      </w:r>
+      <w:proofErr w:type="gramEnd"/>
+      <w:r>
+        <w:t xml:space="preserve"> the other way (as expect</w:t>
+      </w:r>
+      <w:r>
+        <w:t xml:space="preserve">ed </w:t>
+      </w:r>
+      <w:r>
+        <w:t xml:space="preserve">given atrocious team </w:t>
+      </w:r>
+      <w:r>
+        <w:t xml:space="preserve">Fenwick </w:t>
+      </w:r>
+      <w:r>
+        <w:t xml:space="preserve">%), </w:t>
+      </w:r>
+      <w:r>
+        <w:t xml:space="preserve">+ </w:t>
+      </w:r>
+      <w:r>
+        <w:t xml:space="preserve">Wild finished </w:t>
+      </w:r>
+      <w:r>
+        <w:t xml:space="preserve">season w/ </w:t>
+      </w:r>
+      <w:r>
+        <w:t xml:space="preserve">a team PDO </w:t>
+      </w:r>
+      <w:r>
+        <w:t xml:space="preserve">= </w:t>
+      </w:r>
+      <w:r>
+        <w:t>989.</w:t>
+      </w:r>
+    </w:p>
+    <w:p>
+      <w:pPr>
+        <w:pStyle w:val="ListBullet"/>
+      </w:pPr>
+      <w:r>
+        <w:t>Compare</w:t>
+      </w:r>
+      <w:r>
+        <w:t xml:space="preserve">d to </w:t>
+      </w:r>
+      <w:r>
+        <w:t>Kings</w:t>
+      </w:r>
+      <w:r>
+        <w:t xml:space="preserve"> </w:t>
+      </w:r>
+      <w:r>
+        <w:sym w:font="Wingdings" w:char="F0E8"/>
+      </w:r>
+      <w:r>
+        <w:t xml:space="preserve"> 1</w:t>
+      </w:r>
+      <w:r>
+        <w:rPr>
+          <w:vertAlign w:val="superscript"/>
+        </w:rPr>
+        <w:t>st</w:t>
+      </w:r>
+      <w:r>
+        <w:t xml:space="preserve"> </w:t>
+      </w:r>
+      <w:r>
+        <w:t xml:space="preserve">37 games </w:t>
+      </w:r>
+      <w:r>
+        <w:t xml:space="preserve">= </w:t>
+      </w:r>
+      <w:r>
+        <w:t>out of playoffs</w:t>
+      </w:r>
+      <w:r>
+        <w:t xml:space="preserve"> </w:t>
+      </w:r>
+      <w:r>
+        <w:t xml:space="preserve">despite favorable Fenwick % </w:t>
+      </w:r>
+      <w:r>
+        <w:t xml:space="preserve">= </w:t>
+      </w:r>
+      <w:r>
+        <w:t xml:space="preserve">51.5. </w:t>
+      </w:r>
+    </w:p>
+    <w:p>
+      <w:pPr>
+        <w:pStyle w:val="ListBullet"/>
+      </w:pPr>
+      <w:r>
+        <w:t>After 37 games</w:t>
+      </w:r>
+      <w:r>
+        <w:t xml:space="preserve">, </w:t>
+      </w:r>
+      <w:r>
+        <w:t xml:space="preserve">Kings had team PDO </w:t>
+      </w:r>
+      <w:r>
+        <w:t xml:space="preserve">= </w:t>
+      </w:r>
+      <w:r>
+        <w:t>981</w:t>
+      </w:r>
+      <w:r>
+        <w:t xml:space="preserve"> </w:t>
+      </w:r>
+      <w:r>
+        <w:sym w:font="Wingdings" w:char="F0E8"/>
+      </w:r>
+      <w:r>
+        <w:t xml:space="preserve"> </w:t>
+      </w:r>
+      <w:r>
+        <w:t xml:space="preserve">unsustainably low for a team dominating possession as they were. </w:t>
+      </w:r>
+    </w:p>
+    <w:p>
+      <w:pPr>
+        <w:pStyle w:val="ListBullet"/>
+      </w:pPr>
+      <w:r>
+        <w:t>Despite having a solid team SV%</w:t>
+      </w:r>
+      <w:r>
+        <w:t xml:space="preserve"> = </w:t>
+      </w:r>
+      <w:r>
+        <w:t>.923,</w:t>
+      </w:r>
+      <w:r>
+        <w:t xml:space="preserve"> </w:t>
+      </w:r>
+      <w:r>
+        <w:rPr>
+          <w:i/>
+        </w:rPr>
+        <w:t>virtually no luck</w:t>
+      </w:r>
+      <w:r>
+        <w:t xml:space="preserve"> </w:t>
+      </w:r>
+      <w:r>
+        <w:t xml:space="preserve">went </w:t>
+      </w:r>
+      <w:r>
+        <w:t xml:space="preserve">their way </w:t>
+      </w:r>
+      <w:r>
+        <w:t xml:space="preserve">@ </w:t>
+      </w:r>
+      <w:r>
+        <w:t>offensive end</w:t>
+      </w:r>
+      <w:r>
+        <w:t>,</w:t>
+      </w:r>
+      <w:r>
+        <w:t xml:space="preserve"> as the team was firing home only 5.8% of Even Strength shots. </w:t>
+      </w:r>
+    </w:p>
+    <w:p>
+      <w:pPr>
+        <w:pStyle w:val="ListBullet"/>
+      </w:pPr>
+      <w:r>
+        <w:t>As year progressed, goaltending improved even further to</w:t>
+      </w:r>
+      <w:r>
+        <w:t xml:space="preserve"> </w:t>
+      </w:r>
+      <w:r>
+        <w:t>.927 SV%</w:t>
+      </w:r>
+      <w:r>
+        <w:t xml:space="preserve"> + </w:t>
+      </w:r>
+      <w:r>
+        <w:t xml:space="preserve">shooting bounced back to a poor, but more respectable 6.0%. </w:t>
+      </w:r>
+    </w:p>
+    <w:p>
+      <w:pPr>
+        <w:pStyle w:val="ListBullet"/>
+      </w:pPr>
+      <w:r>
+        <w:t>Thus</w:t>
+      </w:r>
+      <w:r>
+        <w:t xml:space="preserve">, </w:t>
+      </w:r>
+      <w:r>
+        <w:t xml:space="preserve">Kings closed out season </w:t>
+      </w:r>
+      <w:r>
+        <w:t xml:space="preserve">w/ </w:t>
+      </w:r>
+      <w:r>
+        <w:t xml:space="preserve">a PDO </w:t>
+      </w:r>
+      <w:r>
+        <w:t xml:space="preserve">= </w:t>
+      </w:r>
+      <w:r>
+        <w:t>987</w:t>
+      </w:r>
+    </w:p>
+    <w:p>
+      <w:pPr>
+        <w:pStyle w:val="ListBullet"/>
+        <w:tabs>
+          <w:tab w:val="clear" w:pos="360"/>
+          <w:tab w:val="num" w:pos="720"/>
+        </w:tabs>
+        <w:ind w:left="720"/>
+      </w:pPr>
+      <w:r>
+        <w:t>Still less lucky than Minnesota, but trending in right direction</w:t>
+      </w:r>
+      <w:r>
+        <w:t xml:space="preserve"> + </w:t>
+      </w:r>
+      <w:r>
+        <w:t>more reflective of quality of play.</w:t>
+      </w:r>
+    </w:p>
+    <w:p>
+      <w:pPr>
+        <w:pStyle w:val="ListBullet"/>
+      </w:pPr>
+      <w:r>
+        <w:t>In playoffs</w:t>
+      </w:r>
+      <w:r>
+        <w:t xml:space="preserve">, </w:t>
+      </w:r>
+      <w:r>
+        <w:t xml:space="preserve">Kings had a dominating PDO </w:t>
+      </w:r>
+      <w:r>
+        <w:t xml:space="preserve">= </w:t>
+      </w:r>
+      <w:r>
+        <w:t>1038</w:t>
+      </w:r>
+    </w:p>
+    <w:p>
+      <w:pPr>
+        <w:pStyle w:val="ListBullet"/>
+      </w:pPr>
+      <w:r>
+        <w:t xml:space="preserve">Lowest </w:t>
+      </w:r>
+      <w:r>
+        <w:t xml:space="preserve">playoff PDO </w:t>
+      </w:r>
+      <w:r>
+        <w:t xml:space="preserve">in 20120 = </w:t>
+      </w:r>
+      <w:r>
+        <w:t xml:space="preserve">Red Wings </w:t>
+      </w:r>
+      <w:r>
+        <w:t xml:space="preserve">= </w:t>
+      </w:r>
+      <w:r>
+        <w:t xml:space="preserve">paltry 904, who despite playing reasonably well, got no bounces </w:t>
+      </w:r>
+      <w:r>
+        <w:t xml:space="preserve">@ </w:t>
+      </w:r>
+      <w:r>
+        <w:t>either end of the ice</w:t>
+      </w:r>
+    </w:p>
+    <w:p>
+      <w:pPr>
+        <w:pStyle w:val="ListBullet"/>
+        <w:tabs>
+          <w:tab w:val="clear" w:pos="360"/>
+          <w:tab w:val="num" w:pos="720"/>
+        </w:tabs>
+        <w:ind w:left="720"/>
+      </w:pPr>
+      <w:r>
+        <w:t xml:space="preserve">Actually, </w:t>
+      </w:r>
+      <w:r>
+        <w:rPr>
+          <w:i/>
+        </w:rPr>
+        <w:t xml:space="preserve">outshot </w:t>
+      </w:r>
+      <w:r>
+        <w:t>playoff opposition by an average of 10 shots</w:t>
+      </w:r>
+      <w:r>
+        <w:t>/</w:t>
+      </w:r>
+      <w:r>
+        <w:t xml:space="preserve">game </w:t>
+      </w:r>
+      <w:r>
+        <w:t xml:space="preserve">@ </w:t>
+      </w:r>
+      <w:r>
+        <w:t xml:space="preserve">Even </w:t>
+      </w:r>
+      <w:proofErr w:type="gramStart"/>
+      <w:r>
+        <w:t>Strength, but</w:t>
+      </w:r>
+      <w:proofErr w:type="gramEnd"/>
+      <w:r>
+        <w:t xml:space="preserve"> were </w:t>
+      </w:r>
+      <w:r>
+        <w:rPr>
+          <w:i/>
+        </w:rPr>
+        <w:t xml:space="preserve">outscored </w:t>
+      </w:r>
+      <w:r>
+        <w:t>by almost 2 goals</w:t>
+      </w:r>
+      <w:r>
+        <w:t>/</w:t>
+      </w:r>
+      <w:r>
+        <w:t>game at Even Strength.</w:t>
+      </w:r>
+    </w:p>
+    <w:p>
+      <w:pPr>
+        <w:pStyle w:val="ListBullet"/>
+      </w:pPr>
+      <w:r>
+        <w:t xml:space="preserve">In a similar fashion, can explore PDO scores of </w:t>
+      </w:r>
+      <w:r>
+        <w:rPr>
+          <w:i/>
+        </w:rPr>
+        <w:t>individual players</w:t>
+      </w:r>
+      <w:r>
+        <w:t xml:space="preserve"> during course of </w:t>
+      </w:r>
+      <w:r>
+        <w:t xml:space="preserve">season + </w:t>
+      </w:r>
+      <w:r>
+        <w:t>read</w:t>
+      </w:r>
+      <w:r>
+        <w:t xml:space="preserve">s </w:t>
+      </w:r>
+      <w:r>
+        <w:t xml:space="preserve">for who is benefiting from fortuitous bounces while on the ice. </w:t>
+      </w:r>
+    </w:p>
+    <w:p>
+      <w:pPr>
+        <w:pStyle w:val="ListBullet"/>
+      </w:pPr>
+      <w:r>
+        <w:t>Perhaps guy padding the score sheet regularly has been seeing benefits of sieve</w:t>
+      </w:r>
+      <w:r>
+        <w:t>-</w:t>
+      </w:r>
+      <w:r>
+        <w:t xml:space="preserve">like goaltending from opposition, or maybe </w:t>
+      </w:r>
+      <w:r>
+        <w:t xml:space="preserve">he who </w:t>
+      </w:r>
+      <w:r>
+        <w:t xml:space="preserve">looks like worst player ever seen </w:t>
+      </w:r>
+      <w:r>
+        <w:t xml:space="preserve">= </w:t>
+      </w:r>
+      <w:proofErr w:type="gramStart"/>
+      <w:r>
+        <w:t>actually being</w:t>
+      </w:r>
+      <w:proofErr w:type="gramEnd"/>
+      <w:r>
+        <w:t xml:space="preserve"> victimized by atrocious PDO as a result of </w:t>
+      </w:r>
+      <w:r>
+        <w:rPr>
+          <w:i/>
+        </w:rPr>
+        <w:t>teammates</w:t>
+      </w:r>
+      <w:r>
+        <w:t xml:space="preserve"> not scoring</w:t>
+      </w:r>
+      <w:r>
+        <w:t xml:space="preserve"> + </w:t>
+      </w:r>
+      <w:r>
+        <w:rPr>
+          <w:i/>
+        </w:rPr>
+        <w:t>goalie</w:t>
+      </w:r>
+      <w:r>
+        <w:t xml:space="preserve"> not doing their job</w:t>
+      </w:r>
+    </w:p>
+    <w:p>
+      <w:pPr>
+        <w:pStyle w:val="ListBullet"/>
+      </w:pPr>
+      <w:r>
+        <w:t>Again</w:t>
+      </w:r>
+      <w:r>
+        <w:t xml:space="preserve">, </w:t>
+      </w:r>
+      <w:r>
+        <w:t xml:space="preserve">can make excellent use of the data provided by </w:t>
+      </w:r>
+      <w:r>
+        <w:rPr>
+          <w:u w:val="single"/>
+        </w:rPr>
+        <w:t>TimeOnIce.com</w:t>
+      </w:r>
+      <w:r>
+        <w:t xml:space="preserve"> to examine "luck" seen by players over a stretch of games. </w:t>
+      </w:r>
+    </w:p>
+    <w:p>
+      <w:pPr>
+        <w:pStyle w:val="ListBullet"/>
+        <w:tabs>
+          <w:tab w:val="clear" w:pos="360"/>
+          <w:tab w:val="num" w:pos="720"/>
+        </w:tabs>
+        <w:ind w:left="720"/>
+        <w:rPr>
+          <w:u w:val="single"/>
+        </w:rPr>
+      </w:pPr>
+      <w:r>
+        <w:t>Conversely</w:t>
+      </w:r>
+      <w:r>
+        <w:t xml:space="preserve">, </w:t>
+      </w:r>
+      <w:r>
+        <w:t xml:space="preserve">can also pull data from </w:t>
+      </w:r>
+      <w:r>
+        <w:rPr>
+          <w:u w:val="single"/>
+        </w:rPr>
+        <w:t>BehindTheNet.ca</w:t>
+      </w:r>
+    </w:p>
+    <w:p>
+      <w:pPr>
+        <w:pStyle w:val="ListBullet"/>
+      </w:pPr>
+      <w:r>
+        <w:t>Leaf</w:t>
+      </w:r>
+      <w:r>
+        <w:t>-</w:t>
+      </w:r>
+      <w:r>
+        <w:t>related examples</w:t>
+      </w:r>
+      <w:r>
+        <w:t xml:space="preserve">: </w:t>
+      </w:r>
+      <w:r>
+        <w:t xml:space="preserve">Darryl Boyce </w:t>
+      </w:r>
+      <w:r>
+        <w:t xml:space="preserve">+ </w:t>
+      </w:r>
+      <w:r>
+        <w:t xml:space="preserve">Philippe Dupuis. </w:t>
+      </w:r>
+    </w:p>
+    <w:p>
+      <w:pPr>
+        <w:pStyle w:val="ListBullet"/>
+        <w:tabs>
+          <w:tab w:val="clear" w:pos="360"/>
+          <w:tab w:val="num" w:pos="720"/>
+        </w:tabs>
+        <w:ind w:left="720"/>
+      </w:pPr>
+      <w:r>
+        <w:t>Following the end of</w:t>
+      </w:r>
+      <w:r>
+        <w:t xml:space="preserve"> 2011</w:t>
+      </w:r>
+      <w:r>
+        <w:t>, Boyce looked like lock to be a checking forward for Leaf</w:t>
+      </w:r>
+      <w:r>
+        <w:t>’</w:t>
+      </w:r>
+      <w:r>
+        <w:t xml:space="preserve">s entering the 2011-12 season. </w:t>
+      </w:r>
+    </w:p>
+    <w:p>
+      <w:pPr>
+        <w:pStyle w:val="ListBullet"/>
+        <w:tabs>
+          <w:tab w:val="clear" w:pos="360"/>
+          <w:tab w:val="num" w:pos="720"/>
+        </w:tabs>
+        <w:ind w:left="720"/>
+      </w:pPr>
+      <w:r>
+        <w:t>Then Leaf</w:t>
+      </w:r>
+      <w:r>
+        <w:t>’</w:t>
+      </w:r>
+      <w:r>
+        <w:t>s signed Dupuis to a 1</w:t>
+      </w:r>
+      <w:r>
+        <w:t>-</w:t>
+      </w:r>
+      <w:r>
+        <w:t xml:space="preserve">year contract </w:t>
+      </w:r>
+      <w:r>
+        <w:t xml:space="preserve">+ </w:t>
+      </w:r>
+      <w:r>
+        <w:t>a battle ensued in training camp that saw Dupuis get the nod for the opening night roster.</w:t>
+      </w:r>
+    </w:p>
+    <w:p>
+      <w:pPr>
+        <w:pStyle w:val="ListBullet"/>
+        <w:tabs>
+          <w:tab w:val="clear" w:pos="360"/>
+          <w:tab w:val="num" w:pos="720"/>
+        </w:tabs>
+        <w:ind w:left="720"/>
+      </w:pPr>
+      <w:r>
+        <w:t xml:space="preserve">What people remember about Boyce </w:t>
+      </w:r>
+      <w:r>
+        <w:t xml:space="preserve">= </w:t>
+      </w:r>
+      <w:r>
+        <w:t>production in limited opportunity</w:t>
+      </w:r>
+      <w:r>
+        <w:t xml:space="preserve"> (</w:t>
+      </w:r>
+      <w:r>
+        <w:t xml:space="preserve">5 goals </w:t>
+      </w:r>
+      <w:r>
+        <w:t xml:space="preserve">+ </w:t>
+      </w:r>
+      <w:r>
+        <w:t>13 points in only 524 minutes of ice time</w:t>
+      </w:r>
+      <w:r>
+        <w:t xml:space="preserve"> + </w:t>
+      </w:r>
+      <w:r>
+        <w:t>ended the season a +8 player</w:t>
+      </w:r>
+      <w:r>
+        <w:t xml:space="preserve"> </w:t>
+      </w:r>
+      <w:r>
+        <w:t xml:space="preserve">despite </w:t>
+      </w:r>
+      <w:r>
+        <w:t>facing tough competition, usually starting shifts in own zone</w:t>
+      </w:r>
+      <w:r>
+        <w:t xml:space="preserve"> + </w:t>
+      </w:r>
+      <w:r>
+        <w:t>not being a flashy offensive player</w:t>
+      </w:r>
+      <w:r>
+        <w:t>)</w:t>
+      </w:r>
+    </w:p>
+    <w:p>
+      <w:pPr>
+        <w:pStyle w:val="ListBullet"/>
+        <w:tabs>
+          <w:tab w:val="clear" w:pos="360"/>
+          <w:tab w:val="num" w:pos="720"/>
+        </w:tabs>
+        <w:ind w:left="720"/>
+        <w:rPr>
+          <w:i/>
+        </w:rPr>
+      </w:pPr>
+      <w:r>
+        <w:rPr>
+          <w:i/>
+        </w:rPr>
+        <w:t>So why should we have been cautious about his results?</w:t>
+      </w:r>
+    </w:p>
+    <w:p>
+      <w:pPr>
+        <w:pStyle w:val="ListBullet"/>
+        <w:tabs>
+          <w:tab w:val="clear" w:pos="360"/>
+          <w:tab w:val="num" w:pos="720"/>
+        </w:tabs>
+        <w:ind w:left="720"/>
+      </w:pPr>
+      <w:r>
+        <w:lastRenderedPageBreak/>
+        <w:t xml:space="preserve">Well - </w:t>
+      </w:r>
+      <w:bookmarkStart w:id="0" w:name="_GoBack"/>
+      <w:bookmarkEnd w:id="0"/>
+      <w:r>
+        <w:t xml:space="preserve">here are the </w:t>
+      </w:r>
+      <w:proofErr w:type="spellStart"/>
+      <w:r>
+        <w:t>Leafs</w:t>
+      </w:r>
+      <w:proofErr w:type="spellEnd"/>
+      <w:r>
+        <w:t xml:space="preserve"> Even-Strength </w:t>
+      </w:r>
+      <w:proofErr w:type="spellStart"/>
+      <w:r>
+        <w:t>Corsi</w:t>
+      </w:r>
+      <w:proofErr w:type="spellEnd"/>
+      <w:r>
+        <w:t xml:space="preserve">, Fenwick, and Shooting and Save Percentages from the 2010-11 season. You can see that Boyce posted a Fenwick % of .438, a </w:t>
+      </w:r>
+      <w:proofErr w:type="spellStart"/>
+      <w:r>
+        <w:t>Corsi</w:t>
+      </w:r>
+      <w:proofErr w:type="spellEnd"/>
+      <w:r>
+        <w:t xml:space="preserve"> % of .430, and yet somehow... against all odds, Boyce enjoyed .923 goaltending, and the team shot 14.2% with him on the ice.</w:t>
+      </w:r>
+    </w:p>
+    <w:p>
+      <w:pPr>
+        <w:pStyle w:val="ListBullet"/>
+      </w:pPr>
+    </w:p>
+    <w:p>
+      <w:pPr>
+        <w:pStyle w:val="ListBullet"/>
+      </w:pPr>
+      <w:r>
+        <w:t xml:space="preserve">The goaltending isn't alarmingly good... at Even Strength, .923 goaltending is </w:t>
+      </w:r>
+      <w:proofErr w:type="gramStart"/>
+      <w:r>
+        <w:t>pretty close</w:t>
+      </w:r>
+      <w:proofErr w:type="gramEnd"/>
+      <w:r>
+        <w:t xml:space="preserve"> to NHL average, and in fact 19 </w:t>
+      </w:r>
+      <w:proofErr w:type="spellStart"/>
+      <w:r>
+        <w:t>Leafs</w:t>
+      </w:r>
+      <w:proofErr w:type="spellEnd"/>
+      <w:r>
+        <w:t xml:space="preserve"> had better ES SV% while they were on the ice... so his impact on the defense wasn't the reason for his stellar +/- numbers. But 14.2% On-Ice shooting? Was Boyce </w:t>
+      </w:r>
+      <w:proofErr w:type="gramStart"/>
+      <w:r>
+        <w:t>really responsible</w:t>
+      </w:r>
+      <w:proofErr w:type="gramEnd"/>
+      <w:r>
+        <w:t xml:space="preserve"> for that type of offensive production from his line mates? In a word - NO. He wasn't.</w:t>
+      </w:r>
+    </w:p>
+    <w:p>
+      <w:pPr>
+        <w:pStyle w:val="ListBullet"/>
+      </w:pPr>
+    </w:p>
+    <w:p>
+      <w:pPr>
+        <w:pStyle w:val="ListBullet"/>
+      </w:pPr>
+      <w:r>
+        <w:t xml:space="preserve">In fact, Boyce's On-Ice SH% was the highest in the NHL amongst forwards to play 30 games in 2010-11... by a margin over 2%!! His PDO of 1069 that resulted from the combination of the average SV% and ridiculously high SH% ranked him 2nd in the NHL. </w:t>
+      </w:r>
+      <w:proofErr w:type="gramStart"/>
+      <w:r>
+        <w:t>So</w:t>
+      </w:r>
+      <w:proofErr w:type="gramEnd"/>
+      <w:r>
+        <w:t xml:space="preserve"> let's just say, either he's one of the most skilled forwards in the NHL - or his PDO number from 2010-11 was unsustainably high, and he wasn't going to repeat.</w:t>
+      </w:r>
+    </w:p>
+    <w:p>
+      <w:pPr>
+        <w:pStyle w:val="ListBullet"/>
+      </w:pPr>
+    </w:p>
+    <w:p>
+      <w:pPr>
+        <w:pStyle w:val="ListBullet"/>
+      </w:pPr>
+      <w:r>
+        <w:t xml:space="preserve">After losing his job to Dupuis, Boyce was placed on waivers and picked up by Columbus... how did he fare there? Well his On-Ice SV% was .923 again... so that again wasn't really something he was ruining. But his On-Ice SH%? Yeah it dropped to 5.08%, and his PDO fell to 974. Indicating he's </w:t>
+      </w:r>
+      <w:proofErr w:type="gramStart"/>
+      <w:r>
+        <w:t>pretty far</w:t>
+      </w:r>
+      <w:proofErr w:type="gramEnd"/>
+      <w:r>
+        <w:t xml:space="preserve"> from stellar at the offensive end of the ice. Luck can make a big difference.</w:t>
+      </w:r>
+    </w:p>
+    <w:p>
+      <w:pPr>
+        <w:pStyle w:val="ListBullet"/>
+      </w:pPr>
+    </w:p>
+    <w:p>
+      <w:pPr>
+        <w:pStyle w:val="ListBullet"/>
+      </w:pPr>
+      <w:proofErr w:type="gramStart"/>
+      <w:r>
+        <w:t>So</w:t>
+      </w:r>
+      <w:proofErr w:type="gramEnd"/>
+      <w:r>
+        <w:t xml:space="preserve"> who was the other guy? Oh right - Dupuis. Well in Colorado during the 2010-11 season, Dupuis worked a lot on the PK, and in 674 minutes of ice time produced 6 goals and 17 points. He looked like a comparable defensive player, but an offensive upgrade on Boyce - particularly when you factor in the likely drop off in Boyce's luck entering 2011-12. For the sake of discussion, Dupuis had a below average PDO of 984 in his last year with the Avalanche, mainly stemming from seeing .900 goaltending behind him at Even Strength. His On-Ice SH% of 8.4 is just under NHL average, so that implied he should be fine at helping put the puck in the net.</w:t>
+      </w:r>
+    </w:p>
+    <w:p>
+      <w:pPr>
+        <w:pStyle w:val="ListBullet"/>
+      </w:pPr>
+    </w:p>
+    <w:p>
+      <w:pPr>
+        <w:pStyle w:val="ListBullet"/>
+      </w:pPr>
+      <w:r>
+        <w:t xml:space="preserve">Logically we'd expect at least a slight improvement in the On-Ice SV% Dupuis would play in front of, and if he could replicate his On-Ice SH% then we might get at least a comparable 4th line C out of the exchange. Unfortunately for Dupuis that isn't quite how things worked out. His On-Ice SV% was fine... stellar in fact. At Even-Strength, the </w:t>
+      </w:r>
+      <w:proofErr w:type="spellStart"/>
+      <w:r>
+        <w:t>Leafs</w:t>
+      </w:r>
+      <w:proofErr w:type="spellEnd"/>
+      <w:r>
+        <w:t xml:space="preserve"> goaltenders posted a .966 SV% with Dupuis on the ice. He probably wasn't the driving force behind the stellar </w:t>
+      </w:r>
+      <w:proofErr w:type="spellStart"/>
+      <w:r>
+        <w:t>netminding</w:t>
+      </w:r>
+      <w:proofErr w:type="spellEnd"/>
+      <w:r>
+        <w:t xml:space="preserve">, but he wasn't ruining the </w:t>
+      </w:r>
+      <w:proofErr w:type="spellStart"/>
+      <w:r>
+        <w:t>Leafs</w:t>
+      </w:r>
+      <w:proofErr w:type="spellEnd"/>
+      <w:r>
+        <w:t xml:space="preserve"> with defensive miscues apparently either. So... what was the problem? Offense - or a lack thereof. Dupuis' On-Ice SH% in 30 </w:t>
+      </w:r>
+      <w:proofErr w:type="spellStart"/>
+      <w:r>
+        <w:t>gp</w:t>
+      </w:r>
+      <w:proofErr w:type="spellEnd"/>
+      <w:r>
+        <w:t>... was 0.00%... as in NO goals were scored with him on the ice.</w:t>
+      </w:r>
+    </w:p>
+    <w:p>
+      <w:pPr>
+        <w:pStyle w:val="ListBullet"/>
+      </w:pPr>
+    </w:p>
+    <w:p>
+      <w:pPr>
+        <w:pStyle w:val="ListBullet"/>
+      </w:pPr>
+      <w:r>
+        <w:t xml:space="preserve">Only 2 NHL players in the 2011-12 season played 30+ games and posted an On-Ice SH% of 0.00%. Dupuis and Eric Boulton of the NJ Devils. They are in fact the only NHL forwards to play 30 or more games in an NHL season in the past 5 years who were not on the ice for a goal for. </w:t>
+      </w:r>
+      <w:proofErr w:type="gramStart"/>
+      <w:r>
+        <w:t>So</w:t>
+      </w:r>
+      <w:proofErr w:type="gramEnd"/>
+      <w:r>
+        <w:t xml:space="preserve"> if you want to talk bad luck? I'd say Dupuis has a legitimate claim on it. </w:t>
+      </w:r>
+      <w:proofErr w:type="gramStart"/>
+      <w:r>
+        <w:t>Typically</w:t>
+      </w:r>
+      <w:proofErr w:type="gramEnd"/>
+      <w:r>
+        <w:t xml:space="preserve"> the guys with numbers that low are cement fisted enforcers, and checkers who see virtually no offensive zone time. This would be a case where Dupuis' bad luck prevented him from playing in the NHL.</w:t>
+      </w:r>
+    </w:p>
+    <w:p>
+      <w:pPr>
+        <w:pStyle w:val="ListBullet"/>
+      </w:pPr>
+    </w:p>
+    <w:p>
+      <w:pPr>
+        <w:pStyle w:val="ListBullet"/>
+      </w:pPr>
+      <w:r>
+        <w:lastRenderedPageBreak/>
+        <w:t>So unsustainably bad or unsustainably good... there are often guys on every roster who are unlikely to repeat their stellar or horrid numbers from the year before. Then there are players who consistently outperform or underperform expectations. As I just mentioned, enforcers often have horribly low PDO scores, largely due to a complete lack of offensive contribution. Comparably, extremely skilled players often have above average PDO scores thanks to their positive influence on shooting., while top end goalies can sustain high PDO scores for their entire team thanks to high Even Strength SV% values. The following chart should effectively illustrate what I am referring to as the skill factor of PDO for skaters:</w:t>
+      </w:r>
+    </w:p>
+    <w:p>
+      <w:pPr>
+        <w:pStyle w:val="ListBullet"/>
+      </w:pPr>
+    </w:p>
+    <w:p>
+      <w:pPr>
+        <w:pStyle w:val="ListBullet"/>
+      </w:pPr>
+      <w:r>
+        <w:t>Player</w:t>
+      </w:r>
+      <w:r>
+        <w:tab/>
+        <w:t>Season</w:t>
+      </w:r>
+      <w:r>
+        <w:tab/>
+        <w:t>On-Ice SH%</w:t>
+      </w:r>
+      <w:r>
+        <w:tab/>
+        <w:t>On-Ice SV%</w:t>
+      </w:r>
+      <w:r>
+        <w:tab/>
+        <w:t>PDO</w:t>
+      </w:r>
+    </w:p>
+    <w:p>
+      <w:pPr>
+        <w:pStyle w:val="ListBullet"/>
+      </w:pPr>
+      <w:proofErr w:type="spellStart"/>
+      <w:r>
+        <w:t>Datsyuk</w:t>
+      </w:r>
+      <w:proofErr w:type="spellEnd"/>
+      <w:r>
+        <w:tab/>
+        <w:t>2011-12</w:t>
+      </w:r>
+      <w:r>
+        <w:tab/>
+        <w:t>9.17</w:t>
+      </w:r>
+      <w:r>
+        <w:tab/>
+        <w:t>0.922</w:t>
+      </w:r>
+      <w:r>
+        <w:tab/>
+        <w:t>1014</w:t>
+      </w:r>
+    </w:p>
+    <w:p>
+      <w:pPr>
+        <w:pStyle w:val="ListBullet"/>
+      </w:pPr>
+      <w:r>
+        <w:t>2010-11</w:t>
+      </w:r>
+      <w:r>
+        <w:tab/>
+        <w:t>10.19</w:t>
+      </w:r>
+      <w:r>
+        <w:tab/>
+        <w:t>0.911</w:t>
+      </w:r>
+      <w:r>
+        <w:tab/>
+        <w:t>1013</w:t>
+      </w:r>
+    </w:p>
+    <w:p>
+      <w:pPr>
+        <w:pStyle w:val="ListBullet"/>
+      </w:pPr>
+      <w:r>
+        <w:t>2009-10</w:t>
+      </w:r>
+      <w:r>
+        <w:tab/>
+        <w:t>8.19</w:t>
+      </w:r>
+      <w:r>
+        <w:tab/>
+        <w:t>0.923</w:t>
+      </w:r>
+      <w:r>
+        <w:tab/>
+        <w:t>1005</w:t>
+      </w:r>
+    </w:p>
+    <w:p>
+      <w:pPr>
+        <w:pStyle w:val="ListBullet"/>
+      </w:pPr>
+      <w:r>
+        <w:t>2008-09</w:t>
+      </w:r>
+      <w:r>
+        <w:tab/>
+        <w:t>11.52</w:t>
+      </w:r>
+      <w:r>
+        <w:tab/>
+        <w:t>0.909</w:t>
+      </w:r>
+      <w:r>
+        <w:tab/>
+        <w:t>1024</w:t>
+      </w:r>
+    </w:p>
+    <w:p>
+      <w:pPr>
+        <w:pStyle w:val="ListBullet"/>
+      </w:pPr>
+      <w:r>
+        <w:t>2007-08</w:t>
+      </w:r>
+      <w:r>
+        <w:tab/>
+        <w:t>10.78</w:t>
+      </w:r>
+      <w:r>
+        <w:tab/>
+        <w:t>0.915</w:t>
+      </w:r>
+      <w:r>
+        <w:tab/>
+        <w:t>1023</w:t>
+      </w:r>
+    </w:p>
+    <w:p>
+      <w:pPr>
+        <w:pStyle w:val="ListBullet"/>
+      </w:pPr>
+      <w:proofErr w:type="spellStart"/>
+      <w:r>
+        <w:t>Selanne</w:t>
+      </w:r>
+      <w:proofErr w:type="spellEnd"/>
+      <w:r>
+        <w:tab/>
+        <w:t>2011-12</w:t>
+      </w:r>
+      <w:r>
+        <w:tab/>
+        <w:t>10.28</w:t>
+      </w:r>
+      <w:r>
+        <w:tab/>
+        <w:t>0.910</w:t>
+      </w:r>
+      <w:r>
+        <w:tab/>
+        <w:t>1013</w:t>
+      </w:r>
+    </w:p>
+    <w:p>
+      <w:pPr>
+        <w:pStyle w:val="ListBullet"/>
+      </w:pPr>
+      <w:r>
+        <w:t>2010-11</w:t>
+      </w:r>
+      <w:r>
+        <w:tab/>
+        <w:t>10.39</w:t>
+      </w:r>
+      <w:r>
+        <w:tab/>
+        <w:t>0.920</w:t>
+      </w:r>
+      <w:r>
+        <w:tab/>
+        <w:t>1024</w:t>
+      </w:r>
+    </w:p>
+    <w:p>
+      <w:pPr>
+        <w:pStyle w:val="ListBullet"/>
+      </w:pPr>
+      <w:r>
+        <w:t>2009-10</w:t>
+      </w:r>
+      <w:r>
+        <w:tab/>
+        <w:t>8.31</w:t>
+      </w:r>
+      <w:r>
+        <w:tab/>
+        <w:t>0.935</w:t>
+      </w:r>
+      <w:r>
+        <w:tab/>
+        <w:t>1018</w:t>
+      </w:r>
+    </w:p>
+    <w:p>
+      <w:pPr>
+        <w:pStyle w:val="ListBullet"/>
+      </w:pPr>
+      <w:r>
+        <w:t>2008-09</w:t>
+      </w:r>
+      <w:r>
+        <w:tab/>
+        <w:t>8.23</w:t>
+      </w:r>
+      <w:r>
+        <w:tab/>
+        <w:t>0.911</w:t>
+      </w:r>
+      <w:r>
+        <w:tab/>
+        <w:t>993</w:t>
+      </w:r>
+    </w:p>
+    <w:p>
+      <w:pPr>
+        <w:pStyle w:val="ListBullet"/>
+      </w:pPr>
+      <w:r>
+        <w:t>2007-08</w:t>
+      </w:r>
+      <w:r>
+        <w:tab/>
+        <w:t>10.14</w:t>
+      </w:r>
+      <w:r>
+        <w:tab/>
+        <w:t>0.949</w:t>
+      </w:r>
+      <w:r>
+        <w:tab/>
+        <w:t>1050</w:t>
+      </w:r>
+    </w:p>
+    <w:p>
+      <w:pPr>
+        <w:pStyle w:val="ListBullet"/>
+      </w:pPr>
+      <w:r>
+        <w:t xml:space="preserve">Obviously though, goaltending seems to vary wildly for both players, and it should be noted that it's extremely difficult for a forward to influence On-Ice SV% (which is completely logical). </w:t>
+      </w:r>
+      <w:proofErr w:type="gramStart"/>
+      <w:r>
+        <w:t>So</w:t>
+      </w:r>
+      <w:proofErr w:type="gramEnd"/>
+      <w:r>
+        <w:t xml:space="preserve"> when we examine PDO for players, it is not assumed that the PDO score should regress towards 1000 as is often suggested. What we should expect does depend on the context in which the player is used (usage metrics are a topic we'll get to </w:t>
+      </w:r>
+      <w:proofErr w:type="gramStart"/>
+      <w:r>
+        <w:t>later on</w:t>
+      </w:r>
+      <w:proofErr w:type="gramEnd"/>
+      <w:r>
+        <w:t xml:space="preserve"> in these postings), who they are playing with, and their own natural talent.</w:t>
+      </w:r>
+    </w:p>
+    <w:p>
+      <w:pPr>
+        <w:pStyle w:val="ListBullet"/>
+      </w:pPr>
+    </w:p>
+    <w:p>
+      <w:pPr>
+        <w:pStyle w:val="ListBullet"/>
+      </w:pPr>
+      <w:r>
+        <w:t xml:space="preserve">As Tom </w:t>
+      </w:r>
+      <w:proofErr w:type="spellStart"/>
+      <w:r>
+        <w:t>Awad</w:t>
+      </w:r>
+      <w:proofErr w:type="spellEnd"/>
+      <w:r>
+        <w:t xml:space="preserve"> of Hockey Prospectus lays out in this discussion of the results of the Columbus Blue Jackets, PDO is not JUST a measurement of luck.</w:t>
+      </w:r>
+    </w:p>
+    <w:p>
+      <w:pPr>
+        <w:pStyle w:val="ListBullet"/>
+      </w:pPr>
+    </w:p>
+    <w:p>
+      <w:pPr>
+        <w:pStyle w:val="ListBullet"/>
+      </w:pPr>
+      <w:r>
+        <w:t>"That's right, even after over 200 games, almost half of your shooting percentage and save percentage is luck...at the team level, slightly over half of team talent exhibits itself as puck possession, and slightly under half exhibits itself as finishing (and preventing finishing). It just so happens that the possession talent is much, much easier to measure." [emphasis added]</w:t>
+      </w:r>
+    </w:p>
+    <w:p>
+      <w:pPr>
+        <w:pStyle w:val="ListBullet"/>
+      </w:pPr>
+    </w:p>
+    <w:p>
+      <w:pPr>
+        <w:pStyle w:val="ListBullet"/>
+      </w:pPr>
+      <w:r>
+        <w:t xml:space="preserve">- Tom </w:t>
+      </w:r>
+      <w:proofErr w:type="spellStart"/>
+      <w:r>
+        <w:t>Awad</w:t>
+      </w:r>
+      <w:proofErr w:type="spellEnd"/>
+      <w:r>
+        <w:t>, Jan 12th, 2002.</w:t>
+      </w:r>
+    </w:p>
+    <w:p>
+      <w:pPr>
+        <w:pStyle w:val="ListBullet"/>
+      </w:pPr>
+    </w:p>
+    <w:p>
+      <w:pPr>
+        <w:pStyle w:val="ListBullet"/>
+      </w:pPr>
+      <w:r>
+        <w:t>Similarly, David Johnson of HockeyAnalysis.com discusses the fact that luck is not the sole component of PDO here. To put it simply, we need to look at players long term patterns before assessing what's likely to happen in the future. At the individual level, a player's quality of team-mates, and offensive opportunities will likely influence their PDO one way or another, so when looking for future trends be sure to take this into consideration.</w:t>
+      </w:r>
+    </w:p>
+    <w:p>
+      <w:pPr>
+        <w:pStyle w:val="ListBullet"/>
+      </w:pPr>
+    </w:p>
+    <w:p>
+      <w:pPr>
+        <w:pStyle w:val="ListBullet"/>
+      </w:pPr>
+      <w:r>
+        <w:lastRenderedPageBreak/>
+        <w:t>If you have any further questions regarding PDO, ask away. Similarly, if you're looking for any specific Adv. Stat insights, let me know in the comments, as this series is sort of open ended at this point and I'm filling time during August.</w:t>
+      </w:r>
     </w:p>
     <w:sectPr>
       <w:pgSz w:w="12240" w:h="15840"/>
@@ -6060,6 +9212,17 @@
       <w:szCs w:val="24"/>
     </w:rPr>
   </w:style>
+  <w:style w:type="paragraph" w:styleId="ListParagraph">
+    <w:name w:val="List Paragraph"/>
+    <w:basedOn w:val="Normal"/>
+    <w:uiPriority w:val="34"/>
+    <w:qFormat/>
+    <w:rsid w:val="00EC6C98"/>
+    <w:pPr>
+      <w:ind w:left="720"/>
+      <w:contextualSpacing/>
+    </w:pPr>
+  </w:style>
 </w:styles>
 </file>
 

</xml_diff>

<commit_message>
continue with hockey readings in sports and stats
</commit_message>
<xml_diff>
--- a/Stats/statsByLopez/hockeyReadingsNotes.docx
+++ b/Stats/statsByLopez/hockeyReadingsNotes.docx
@@ -18516,13 +18516,7 @@
         <w:t xml:space="preserve">expected goals </w:t>
       </w:r>
       <w:r>
-        <w:t xml:space="preserve">@ </w:t>
-      </w:r>
-      <w:r>
-        <w:t>the team level</w:t>
-      </w:r>
-      <w:r>
-        <w:t xml:space="preserve"> </w:t>
+        <w:t xml:space="preserve">@ the team level </w:t>
       </w:r>
       <w:r>
         <w:t xml:space="preserve">became more predictive than </w:t>
@@ -21132,7 +21126,19 @@
           <w:rPr>
             <w:rStyle w:val="Hyperlink"/>
           </w:rPr>
-          <w:t>http://www.hockeyanalytics.com/Research_files/NHL-Expected-Goals-Brian-Macdonald.pdf</w:t>
+          <w:t>http://www.hockeyanalytics.com/R</w:t>
+        </w:r>
+        <w:r>
+          <w:rPr>
+            <w:rStyle w:val="Hyperlink"/>
+          </w:rPr>
+          <w:t>e</w:t>
+        </w:r>
+        <w:r>
+          <w:rPr>
+            <w:rStyle w:val="Hyperlink"/>
+          </w:rPr>
+          <w:t>search_files/NHL-Expected-Goals-Brian-Macdonald.pdf</w:t>
         </w:r>
       </w:hyperlink>
       <w:r>
@@ -21236,13 +21242,7 @@
         <w:ind w:left="720"/>
       </w:pPr>
       <w:r>
-        <w:t xml:space="preserve"> “missed shots” </w:t>
-      </w:r>
-      <w:r>
-        <w:t xml:space="preserve">= </w:t>
-      </w:r>
-      <w:r>
-        <w:t>an attempted shot that went wide of net, over net, or hit post</w:t>
+        <w:t xml:space="preserve"> “missed shots” = an attempted shot that went wide of net, over net, or hit post</w:t>
       </w:r>
     </w:p>
     <w:p>
@@ -22603,10 +22603,7 @@
         <w:t xml:space="preserve">typically improves </w:t>
       </w:r>
       <w:r>
-        <w:t>model</w:t>
-      </w:r>
-      <w:r>
-        <w:t xml:space="preserve">’s </w:t>
+        <w:t xml:space="preserve">model’s </w:t>
       </w:r>
       <w:r>
         <w:t xml:space="preserve">predictive performance </w:t>
@@ -22745,498 +22742,1910 @@
         </w:tabs>
         <w:ind w:left="720"/>
       </w:pPr>
+      <w:r>
+        <w:t xml:space="preserve">Used </w:t>
+      </w:r>
+      <w:r>
+        <w:t xml:space="preserve">both </w:t>
+      </w:r>
+      <w:r>
+        <w:rPr>
+          <w:b/>
+        </w:rPr>
+        <w:t>ordinary least squares regression</w:t>
+      </w:r>
+      <w:r>
+        <w:t xml:space="preserve"> </w:t>
+      </w:r>
+      <w:r>
+        <w:t xml:space="preserve">+ </w:t>
+      </w:r>
+      <w:r>
+        <w:rPr>
+          <w:b/>
+        </w:rPr>
+        <w:t>ridge regression</w:t>
+      </w:r>
+      <w:r>
+        <w:t xml:space="preserve"> </w:t>
+      </w:r>
+      <w:r>
+        <w:t xml:space="preserve">w/ </w:t>
+      </w:r>
+      <w:r>
+        <w:t xml:space="preserve">goals, shots, missed shots, </w:t>
+      </w:r>
+      <w:r>
+        <w:t xml:space="preserve">+ </w:t>
+      </w:r>
+      <w:r>
+        <w:t xml:space="preserve">blocked shots, along </w:t>
+      </w:r>
+      <w:r>
+        <w:t xml:space="preserve">w/ </w:t>
+      </w:r>
+      <w:r>
+        <w:t xml:space="preserve">several additional </w:t>
+      </w:r>
+      <w:r>
+        <w:t xml:space="preserve">stats </w:t>
+      </w:r>
+      <w:r>
+        <w:t xml:space="preserve">from </w:t>
+      </w:r>
+      <w:r>
+        <w:t xml:space="preserve">½ </w:t>
+      </w:r>
+      <w:r>
+        <w:t xml:space="preserve">a season to predict </w:t>
+      </w:r>
+      <w:r>
+        <w:rPr>
+          <w:b/>
+        </w:rPr>
+        <w:t xml:space="preserve">goals scoring rate </w:t>
+      </w:r>
+      <w:r>
+        <w:t xml:space="preserve">in the </w:t>
+      </w:r>
+      <w:r>
+        <w:rPr>
+          <w:i/>
+        </w:rPr>
+        <w:t xml:space="preserve">other </w:t>
+      </w:r>
+      <w:r>
+        <w:rPr>
+          <w:i/>
+        </w:rPr>
+        <w:t xml:space="preserve">½ </w:t>
+      </w:r>
+      <w:r>
+        <w:t>of a season</w:t>
+      </w:r>
+    </w:p>
+    <w:p>
+      <w:pPr>
+        <w:pStyle w:val="ListBullet"/>
+        <w:tabs>
+          <w:tab w:val="clear" w:pos="360"/>
+          <w:tab w:val="num" w:pos="720"/>
+        </w:tabs>
+        <w:ind w:left="720"/>
+      </w:pPr>
+      <w:r>
+        <w:t xml:space="preserve">Team </w:t>
+      </w:r>
+      <w:r>
+        <w:t xml:space="preserve">statistics considered: </w:t>
+      </w:r>
+    </w:p>
+    <w:p>
+      <w:pPr>
+        <w:pStyle w:val="ListBullet"/>
+        <w:tabs>
+          <w:tab w:val="clear" w:pos="360"/>
+          <w:tab w:val="num" w:pos="1080"/>
+        </w:tabs>
+        <w:ind w:left="1080"/>
+      </w:pPr>
+      <w:r>
+        <w:t>Goals</w:t>
+      </w:r>
+      <w:r>
+        <w:tab/>
+      </w:r>
+      <w:r>
+        <w:tab/>
+      </w:r>
+      <w:proofErr w:type="spellStart"/>
+      <w:r>
+        <w:t>Goals</w:t>
+      </w:r>
+      <w:proofErr w:type="spellEnd"/>
+      <w:r>
+        <w:t xml:space="preserve"> scored</w:t>
+      </w:r>
+      <w:r>
+        <w:tab/>
+      </w:r>
+      <w:r>
+        <w:tab/>
+      </w:r>
+      <w:r>
+        <w:t>Shots</w:t>
+      </w:r>
+      <w:r>
+        <w:tab/>
+      </w:r>
+      <w:r>
+        <w:tab/>
+      </w:r>
+      <w:proofErr w:type="spellStart"/>
+      <w:r>
+        <w:t>Shots</w:t>
+      </w:r>
+      <w:proofErr w:type="spellEnd"/>
+      <w:r>
+        <w:t xml:space="preserve"> on goal</w:t>
+      </w:r>
+      <w:r>
+        <w:tab/>
+      </w:r>
+    </w:p>
+    <w:p>
+      <w:pPr>
+        <w:pStyle w:val="ListBullet"/>
+        <w:tabs>
+          <w:tab w:val="clear" w:pos="360"/>
+          <w:tab w:val="num" w:pos="1080"/>
+        </w:tabs>
+        <w:ind w:left="1080"/>
+      </w:pPr>
+      <w:r>
+        <w:t>Missed Shots</w:t>
+      </w:r>
+      <w:r>
+        <w:t xml:space="preserve"> = </w:t>
+      </w:r>
+      <w:r>
+        <w:t>Attempted shots that missed the net wide</w:t>
+      </w:r>
+      <w:r>
+        <w:t>/</w:t>
+      </w:r>
+      <w:r>
+        <w:t>high, or hit goalpost</w:t>
+      </w:r>
+    </w:p>
+    <w:p>
+      <w:pPr>
+        <w:pStyle w:val="ListBullet"/>
+        <w:tabs>
+          <w:tab w:val="clear" w:pos="360"/>
+          <w:tab w:val="num" w:pos="1080"/>
+        </w:tabs>
+        <w:ind w:left="1080"/>
+      </w:pPr>
+      <w:r>
+        <w:t>Blocked Shots</w:t>
+      </w:r>
+      <w:r>
+        <w:t xml:space="preserve"> = </w:t>
+      </w:r>
+      <w:r>
+        <w:t>Attempted shots blocked by opposing team’s forward</w:t>
+      </w:r>
+      <w:r>
+        <w:t>/</w:t>
+      </w:r>
+      <w:r>
+        <w:t>defenseman</w:t>
+      </w:r>
+      <w:r>
+        <w:t xml:space="preserve">, </w:t>
+      </w:r>
+    </w:p>
+    <w:p>
+      <w:pPr>
+        <w:pStyle w:val="ListBullet"/>
+        <w:tabs>
+          <w:tab w:val="clear" w:pos="360"/>
+          <w:tab w:val="num" w:pos="1080"/>
+        </w:tabs>
+        <w:ind w:left="1080"/>
+      </w:pPr>
+      <w:r>
+        <w:t>Fenwick rating</w:t>
+      </w:r>
+      <w:r>
+        <w:t xml:space="preserve"> = </w:t>
+      </w:r>
+      <w:r>
+        <w:t xml:space="preserve">Shots </w:t>
+      </w:r>
+      <w:r>
+        <w:t xml:space="preserve">+ </w:t>
+      </w:r>
+      <w:r>
+        <w:t>missed shots</w:t>
+      </w:r>
+    </w:p>
+    <w:p>
+      <w:pPr>
+        <w:pStyle w:val="ListBullet"/>
+        <w:tabs>
+          <w:tab w:val="clear" w:pos="360"/>
+          <w:tab w:val="num" w:pos="1080"/>
+        </w:tabs>
+        <w:ind w:left="1080"/>
+      </w:pPr>
+      <w:proofErr w:type="spellStart"/>
+      <w:r>
+        <w:t>Corsi</w:t>
+      </w:r>
+      <w:proofErr w:type="spellEnd"/>
+      <w:r>
+        <w:t xml:space="preserve"> rating </w:t>
+      </w:r>
+      <w:r>
+        <w:t xml:space="preserve">= </w:t>
+      </w:r>
+      <w:r>
+        <w:t xml:space="preserve">Shots </w:t>
+      </w:r>
+      <w:r>
+        <w:t xml:space="preserve">+ </w:t>
+      </w:r>
+      <w:r>
+        <w:t xml:space="preserve">missed shots </w:t>
+      </w:r>
+      <w:r>
+        <w:t xml:space="preserve">+ </w:t>
+      </w:r>
+      <w:r>
+        <w:t>blocked shots</w:t>
+      </w:r>
+    </w:p>
+    <w:p>
+      <w:pPr>
+        <w:pStyle w:val="ListBullet"/>
+        <w:tabs>
+          <w:tab w:val="clear" w:pos="360"/>
+          <w:tab w:val="num" w:pos="1080"/>
+        </w:tabs>
+        <w:ind w:left="1080"/>
+      </w:pPr>
+      <w:r>
+        <w:t xml:space="preserve">Zone starts </w:t>
+      </w:r>
+      <w:r>
+        <w:t xml:space="preserve">= # </w:t>
+      </w:r>
+      <w:r>
+        <w:t xml:space="preserve">of shifts that begin </w:t>
+      </w:r>
+      <w:r>
+        <w:t xml:space="preserve">w/ </w:t>
+      </w:r>
+      <w:r>
+        <w:t xml:space="preserve">a faceoff in the offensive, defensive, neutral zone. </w:t>
+      </w:r>
+    </w:p>
+    <w:p>
+      <w:pPr>
+        <w:pStyle w:val="ListBullet"/>
+        <w:tabs>
+          <w:tab w:val="clear" w:pos="360"/>
+          <w:tab w:val="num" w:pos="1080"/>
+        </w:tabs>
+        <w:ind w:left="1080"/>
+      </w:pPr>
+      <w:r>
+        <w:t xml:space="preserve">Turnovers </w:t>
+      </w:r>
+      <w:r>
+        <w:t xml:space="preserve">= </w:t>
+      </w:r>
+      <w:r>
+        <w:t xml:space="preserve">Giveaways and takeaways. </w:t>
+      </w:r>
+    </w:p>
+    <w:p>
+      <w:pPr>
+        <w:pStyle w:val="ListBullet"/>
+        <w:tabs>
+          <w:tab w:val="clear" w:pos="360"/>
+          <w:tab w:val="num" w:pos="1080"/>
+        </w:tabs>
+        <w:ind w:left="1080"/>
+      </w:pPr>
+      <w:r>
+        <w:t xml:space="preserve">Faceoffs </w:t>
+      </w:r>
+      <w:r>
+        <w:t xml:space="preserve">= </w:t>
+      </w:r>
+      <w:r>
+        <w:t>Faceoff wins, losses, faceoff winning</w:t>
+      </w:r>
+      <w:r>
+        <w:t xml:space="preserve"> %</w:t>
+      </w:r>
+      <w:r>
+        <w:t xml:space="preserve">, net faceoff wins (faceoff wins </w:t>
+      </w:r>
+      <w:r>
+        <w:t xml:space="preserve">- </w:t>
+      </w:r>
+      <w:r>
+        <w:t xml:space="preserve">losses), </w:t>
+      </w:r>
+      <w:r>
+        <w:t xml:space="preserve">+ </w:t>
+      </w:r>
+      <w:r>
+        <w:t xml:space="preserve">total faceoffs </w:t>
+      </w:r>
+    </w:p>
+    <w:p>
+      <w:pPr>
+        <w:pStyle w:val="ListBullet"/>
+        <w:tabs>
+          <w:tab w:val="clear" w:pos="360"/>
+          <w:tab w:val="num" w:pos="1080"/>
+        </w:tabs>
+        <w:ind w:left="1080"/>
+      </w:pPr>
+      <w:r>
+        <w:t xml:space="preserve">Hits </w:t>
+      </w:r>
+      <w:r>
+        <w:t xml:space="preserve">= Player </w:t>
+      </w:r>
+      <w:r>
+        <w:t xml:space="preserve">on team hit a player on </w:t>
+      </w:r>
+      <w:proofErr w:type="gramStart"/>
+      <w:r>
+        <w:t>other</w:t>
+      </w:r>
+      <w:proofErr w:type="gramEnd"/>
+      <w:r>
+        <w:t xml:space="preserve"> team</w:t>
+      </w:r>
+    </w:p>
+    <w:p>
+      <w:pPr>
+        <w:pStyle w:val="ListBullet"/>
+        <w:tabs>
+          <w:tab w:val="clear" w:pos="360"/>
+          <w:tab w:val="num" w:pos="1080"/>
+        </w:tabs>
+        <w:ind w:left="1080"/>
+      </w:pPr>
+      <w:r>
+        <w:t xml:space="preserve">Hits </w:t>
+      </w:r>
+      <w:r>
+        <w:t xml:space="preserve">against </w:t>
+      </w:r>
+      <w:r>
+        <w:t xml:space="preserve">= </w:t>
+      </w:r>
+      <w:r>
+        <w:t xml:space="preserve">player on team hit by player on </w:t>
+      </w:r>
+      <w:proofErr w:type="gramStart"/>
+      <w:r>
+        <w:t>other</w:t>
+      </w:r>
+      <w:proofErr w:type="gramEnd"/>
+      <w:r>
+        <w:t xml:space="preserve"> team</w:t>
+      </w:r>
+    </w:p>
+    <w:p>
+      <w:pPr>
+        <w:pStyle w:val="ListBullet"/>
+        <w:tabs>
+          <w:tab w:val="clear" w:pos="360"/>
+          <w:tab w:val="num" w:pos="1080"/>
+        </w:tabs>
+        <w:ind w:left="1080"/>
+      </w:pPr>
+      <w:r>
+        <w:t xml:space="preserve">Shooting </w:t>
+      </w:r>
+      <w:r>
+        <w:t xml:space="preserve">% = </w:t>
+      </w:r>
+      <w:r>
+        <w:t xml:space="preserve">Team shooting </w:t>
+      </w:r>
+      <w:r>
+        <w:t xml:space="preserve">% </w:t>
+      </w:r>
+      <w:r>
+        <w:t>(</w:t>
+      </w:r>
+      <w:r>
+        <w:t xml:space="preserve">= </w:t>
+      </w:r>
+      <w:r>
+        <w:t>goals</w:t>
+      </w:r>
+      <w:r>
+        <w:t>/</w:t>
+      </w:r>
+      <w:r>
+        <w:t xml:space="preserve">shots) </w:t>
+      </w:r>
+    </w:p>
+    <w:p>
+      <w:pPr>
+        <w:pStyle w:val="ListBullet"/>
+        <w:tabs>
+          <w:tab w:val="clear" w:pos="360"/>
+          <w:tab w:val="num" w:pos="720"/>
+        </w:tabs>
+        <w:ind w:left="720"/>
+      </w:pPr>
+      <w:r>
+        <w:t xml:space="preserve">Used </w:t>
+      </w:r>
+      <w:r>
+        <w:t xml:space="preserve">data from last </w:t>
+      </w:r>
+      <w:r>
+        <w:t xml:space="preserve">4 </w:t>
+      </w:r>
+      <w:r>
+        <w:t>full NHL seasons</w:t>
+      </w:r>
+      <w:r>
+        <w:t xml:space="preserve"> + f</w:t>
+      </w:r>
+      <w:r>
+        <w:t xml:space="preserve">or each team, season was split into </w:t>
+      </w:r>
+      <w:r>
+        <w:t xml:space="preserve">2 </w:t>
+      </w:r>
+      <w:r>
+        <w:t xml:space="preserve">halves. </w:t>
+      </w:r>
+    </w:p>
+    <w:p>
+      <w:pPr>
+        <w:pStyle w:val="ListBullet"/>
+        <w:tabs>
+          <w:tab w:val="clear" w:pos="360"/>
+          <w:tab w:val="num" w:pos="720"/>
+        </w:tabs>
+        <w:ind w:left="720"/>
+      </w:pPr>
+      <w:r>
+        <w:t xml:space="preserve">Midseason </w:t>
+      </w:r>
+      <w:r>
+        <w:t xml:space="preserve">trades </w:t>
+      </w:r>
+      <w:r>
+        <w:t xml:space="preserve">+ </w:t>
+      </w:r>
+      <w:r>
+        <w:t xml:space="preserve">injures can have impact on team’s performance, we did not use statistics from </w:t>
+      </w:r>
+      <w:r>
+        <w:t>1</w:t>
+      </w:r>
+      <w:r>
+        <w:rPr>
+          <w:vertAlign w:val="superscript"/>
+        </w:rPr>
+        <w:t>st</w:t>
+      </w:r>
+      <w:r>
+        <w:t xml:space="preserve"> ½ </w:t>
+      </w:r>
+      <w:r>
+        <w:t xml:space="preserve">of season to predict </w:t>
+      </w:r>
+      <w:r>
+        <w:rPr>
+          <w:i/>
+        </w:rPr>
+        <w:t>goals</w:t>
+      </w:r>
+      <w:r>
+        <w:t xml:space="preserve"> in </w:t>
+      </w:r>
+      <w:r>
+        <w:t>2</w:t>
+      </w:r>
+      <w:r>
+        <w:rPr>
+          <w:vertAlign w:val="superscript"/>
+        </w:rPr>
+        <w:t>nd</w:t>
+      </w:r>
+      <w:r>
+        <w:t xml:space="preserve"> </w:t>
+      </w:r>
+      <w:r>
+        <w:t>half</w:t>
+      </w:r>
+    </w:p>
+    <w:p>
+      <w:pPr>
+        <w:pStyle w:val="ListBullet"/>
+        <w:tabs>
+          <w:tab w:val="clear" w:pos="360"/>
+          <w:tab w:val="num" w:pos="720"/>
+        </w:tabs>
+        <w:ind w:left="720"/>
+      </w:pPr>
+      <w:r>
+        <w:rPr>
+          <w:b/>
+        </w:rPr>
+        <w:t xml:space="preserve">Instead, split season into odd </w:t>
+      </w:r>
+      <w:r>
+        <w:rPr>
+          <w:b/>
+        </w:rPr>
+        <w:t xml:space="preserve">+ </w:t>
+      </w:r>
+      <w:r>
+        <w:rPr>
+          <w:b/>
+        </w:rPr>
+        <w:t>even games</w:t>
+      </w:r>
+      <w:r>
+        <w:t xml:space="preserve">, </w:t>
+      </w:r>
+      <w:r>
+        <w:t xml:space="preserve">+ </w:t>
+      </w:r>
+      <w:r>
+        <w:t xml:space="preserve">used </w:t>
+      </w:r>
+      <w:r>
+        <w:t xml:space="preserve">stats </w:t>
+      </w:r>
+      <w:r>
+        <w:t>from odd games to predict goals in even games</w:t>
+      </w:r>
+    </w:p>
+    <w:p>
+      <w:pPr>
+        <w:pStyle w:val="ListBullet"/>
+        <w:tabs>
+          <w:tab w:val="clear" w:pos="360"/>
+          <w:tab w:val="num" w:pos="720"/>
+        </w:tabs>
+        <w:ind w:left="720"/>
+      </w:pPr>
+      <w:r>
+        <w:t xml:space="preserve">Data from 2007-08, 2008-09, </w:t>
+      </w:r>
+      <w:r>
+        <w:t xml:space="preserve">+ </w:t>
+      </w:r>
+      <w:r>
+        <w:t xml:space="preserve">2009-10 </w:t>
+      </w:r>
+      <w:r>
+        <w:t xml:space="preserve">= </w:t>
+      </w:r>
+      <w:r>
+        <w:t xml:space="preserve">used as </w:t>
+      </w:r>
+      <w:r>
+        <w:rPr>
+          <w:b/>
+        </w:rPr>
+        <w:t>training</w:t>
+      </w:r>
+      <w:r>
+        <w:t xml:space="preserve"> data to estimate parameters in the model, </w:t>
+      </w:r>
+      <w:r>
+        <w:t xml:space="preserve">+ </w:t>
+      </w:r>
+      <w:r>
+        <w:t xml:space="preserve">data from entire 2010-11 </w:t>
+      </w:r>
+      <w:r>
+        <w:t xml:space="preserve">= </w:t>
+      </w:r>
+      <w:r>
+        <w:t xml:space="preserve">set aside for </w:t>
+      </w:r>
+      <w:r>
+        <w:rPr>
+          <w:b/>
+        </w:rPr>
+        <w:t>validating</w:t>
+      </w:r>
+      <w:r>
+        <w:t xml:space="preserve"> the model</w:t>
+      </w:r>
+      <w:r>
+        <w:t xml:space="preserve"> via </w:t>
+      </w:r>
+      <w:r>
+        <w:t>10-fold</w:t>
+      </w:r>
+      <w:r>
+        <w:t xml:space="preserve"> CV</w:t>
+      </w:r>
+    </w:p>
+    <w:p>
+      <w:pPr>
+        <w:pStyle w:val="ListBullet"/>
+        <w:tabs>
+          <w:tab w:val="clear" w:pos="360"/>
+          <w:tab w:val="num" w:pos="720"/>
+        </w:tabs>
+        <w:ind w:left="720"/>
+      </w:pPr>
+      <w:r>
+        <w:rPr>
+          <w:b/>
+        </w:rPr>
+        <w:t>Mean squared error (MSE)</w:t>
+      </w:r>
+      <w:r>
+        <w:t xml:space="preserve"> of </w:t>
+      </w:r>
+      <w:r>
+        <w:rPr>
+          <w:b/>
+        </w:rPr>
+        <w:t>actual goals</w:t>
+      </w:r>
+      <w:r>
+        <w:t xml:space="preserve"> and </w:t>
+      </w:r>
+      <w:r>
+        <w:rPr>
+          <w:b/>
+        </w:rPr>
+        <w:t>predicted goals</w:t>
+      </w:r>
+      <w:r>
+        <w:t xml:space="preserve"> </w:t>
+      </w:r>
+      <w:r>
+        <w:t xml:space="preserve">= </w:t>
+      </w:r>
+      <w:r>
+        <w:t xml:space="preserve">choice for measuring performance of models. </w:t>
+      </w:r>
+    </w:p>
+    <w:p>
+      <w:pPr>
+        <w:pStyle w:val="ListBullet"/>
+        <w:tabs>
+          <w:tab w:val="clear" w:pos="360"/>
+          <w:tab w:val="num" w:pos="720"/>
+        </w:tabs>
+        <w:ind w:left="720"/>
+      </w:pPr>
+      <w:r>
+        <w:t xml:space="preserve">Chose </w:t>
+      </w:r>
+      <w:r>
+        <w:t xml:space="preserve">subset of above predictor variables that yielded best fit, according to </w:t>
+      </w:r>
+      <w:r>
+        <w:rPr>
+          <w:b/>
+        </w:rPr>
+        <w:t>adjusted R2</w:t>
+      </w:r>
+      <w:r>
+        <w:t xml:space="preserve">, in an </w:t>
+      </w:r>
+      <w:r>
+        <w:rPr>
+          <w:b/>
+        </w:rPr>
+        <w:t>ordinary least squares (OLS) model</w:t>
+      </w:r>
+      <w:r>
+        <w:t xml:space="preserve">. </w:t>
+      </w:r>
+    </w:p>
+    <w:p>
+      <w:pPr>
+        <w:pStyle w:val="ListBullet"/>
+        <w:tabs>
+          <w:tab w:val="clear" w:pos="360"/>
+          <w:tab w:val="num" w:pos="720"/>
+        </w:tabs>
+        <w:ind w:left="720"/>
+      </w:pPr>
+      <w:r>
+        <w:t xml:space="preserve">Then </w:t>
+      </w:r>
+      <w:r>
+        <w:t xml:space="preserve">removed </w:t>
+      </w:r>
+      <w:r>
+        <w:t xml:space="preserve">2 </w:t>
+      </w:r>
+      <w:r>
+        <w:t xml:space="preserve">more variables which were not statistically significant. </w:t>
+      </w:r>
+    </w:p>
+    <w:p>
+      <w:pPr>
+        <w:pStyle w:val="ListBullet"/>
+        <w:tabs>
+          <w:tab w:val="clear" w:pos="360"/>
+          <w:tab w:val="num" w:pos="720"/>
+        </w:tabs>
+        <w:ind w:left="720"/>
+      </w:pPr>
+      <w:r>
+        <w:t xml:space="preserve">Predictor </w:t>
+      </w:r>
+      <w:r>
+        <w:t>variables remained</w:t>
+      </w:r>
+      <w:r>
+        <w:t xml:space="preserve"> </w:t>
+      </w:r>
+      <w:r>
+        <w:t>+ used in OLS +</w:t>
+      </w:r>
+      <w:r>
+        <w:rPr>
+          <w:vertAlign w:val="superscript"/>
+        </w:rPr>
+        <w:t xml:space="preserve"> </w:t>
+      </w:r>
+      <w:r>
+        <w:t>ridge regression model</w:t>
+      </w:r>
+      <w:r>
+        <w:t xml:space="preserve">s </w:t>
+      </w:r>
+      <w:r>
+        <w:sym w:font="Wingdings" w:char="F0E8"/>
+      </w:r>
+      <w:r>
+        <w:t xml:space="preserve"> </w:t>
+      </w:r>
+      <w:r>
+        <w:t xml:space="preserve">goals, shots, hits, hits against, faceoffs. </w:t>
+      </w:r>
+    </w:p>
+    <w:p>
+      <w:pPr>
+        <w:pStyle w:val="ListBullet"/>
+        <w:tabs>
+          <w:tab w:val="clear" w:pos="360"/>
+          <w:tab w:val="num" w:pos="1080"/>
+        </w:tabs>
+        <w:ind w:left="1080"/>
+      </w:pPr>
+      <w:r>
+        <w:t>A</w:t>
+      </w:r>
+      <w:r>
+        <w:t xml:space="preserve">lso tested </w:t>
+      </w:r>
+      <w:proofErr w:type="spellStart"/>
+      <w:r>
+        <w:t>Corsi</w:t>
+      </w:r>
+      <w:proofErr w:type="spellEnd"/>
+      <w:r>
+        <w:t xml:space="preserve"> rating </w:t>
+      </w:r>
+      <w:r>
+        <w:t xml:space="preserve">w/ </w:t>
+      </w:r>
+      <w:r>
+        <w:t>hits (</w:t>
+      </w:r>
+      <w:proofErr w:type="spellStart"/>
+      <w:r>
+        <w:t>Corsi</w:t>
+      </w:r>
+      <w:proofErr w:type="spellEnd"/>
+      <w:r>
+        <w:t xml:space="preserve"> rating </w:t>
+      </w:r>
+      <w:r>
+        <w:t xml:space="preserve">+ </w:t>
+      </w:r>
+      <w:r>
+        <w:t xml:space="preserve">Hits Against </w:t>
+      </w:r>
+      <w:r>
+        <w:t xml:space="preserve">- </w:t>
+      </w:r>
+      <w:r>
+        <w:t>Hits)</w:t>
+      </w:r>
+    </w:p>
+    <w:p>
+      <w:pPr>
+        <w:pStyle w:val="ListBullet"/>
+        <w:numPr>
+          <w:ilvl w:val="0"/>
+          <w:numId w:val="0"/>
+        </w:numPr>
+        <w:ind w:left="720"/>
+      </w:pPr>
+      <w:r>
+        <w:rPr>
+          <w:noProof/>
+        </w:rPr>
+        <w:lastRenderedPageBreak/>
+        <w:drawing>
+          <wp:inline distT="0" distB="0" distL="0" distR="0" wp14:anchorId="30971F7D" wp14:editId="7C96BE74">
+            <wp:extent cx="4929164" cy="1898992"/>
+            <wp:effectExtent l="0" t="0" r="5080" b="6350"/>
+            <wp:docPr id="4" name="Picture 4"/>
+            <wp:cNvGraphicFramePr>
+              <a:graphicFrameLocks xmlns:a="http://schemas.openxmlformats.org/drawingml/2006/main" noChangeAspect="1"/>
+            </wp:cNvGraphicFramePr>
+            <a:graphic xmlns:a="http://schemas.openxmlformats.org/drawingml/2006/main">
+              <a:graphicData uri="http://schemas.openxmlformats.org/drawingml/2006/picture">
+                <pic:pic xmlns:pic="http://schemas.openxmlformats.org/drawingml/2006/picture">
+                  <pic:nvPicPr>
+                    <pic:cNvPr id="1" name=""/>
+                    <pic:cNvPicPr/>
+                  </pic:nvPicPr>
+                  <pic:blipFill>
+                    <a:blip r:embed="rId54"/>
+                    <a:stretch>
+                      <a:fillRect/>
+                    </a:stretch>
+                  </pic:blipFill>
+                  <pic:spPr>
+                    <a:xfrm>
+                      <a:off x="0" y="0"/>
+                      <a:ext cx="4962859" cy="1911973"/>
+                    </a:xfrm>
+                    <a:prstGeom prst="rect">
+                      <a:avLst/>
+                    </a:prstGeom>
+                  </pic:spPr>
+                </pic:pic>
+              </a:graphicData>
+            </a:graphic>
+          </wp:inline>
+        </w:drawing>
+      </w:r>
+    </w:p>
+    <w:p>
+      <w:pPr>
+        <w:pStyle w:val="ListBullet"/>
+        <w:tabs>
+          <w:tab w:val="clear" w:pos="360"/>
+          <w:tab w:val="num" w:pos="1080"/>
+        </w:tabs>
+        <w:ind w:left="1080"/>
+      </w:pPr>
+      <w:r>
+        <w:t xml:space="preserve">Correlation between actual goals </w:t>
+      </w:r>
+      <w:r>
+        <w:t xml:space="preserve">+ </w:t>
+      </w:r>
+      <w:r>
+        <w:t xml:space="preserve">predicted goals using Goals, Shots, Fenwick rating, </w:t>
+      </w:r>
+      <w:proofErr w:type="spellStart"/>
+      <w:r>
+        <w:t>Corsi</w:t>
+      </w:r>
+      <w:proofErr w:type="spellEnd"/>
+      <w:r>
+        <w:t xml:space="preserve"> rating, as well as our new models, </w:t>
+      </w:r>
+      <w:proofErr w:type="spellStart"/>
+      <w:r>
+        <w:t>Corsi</w:t>
+      </w:r>
+      <w:proofErr w:type="spellEnd"/>
+      <w:r>
+        <w:t xml:space="preserve"> </w:t>
+      </w:r>
+      <w:r>
+        <w:t xml:space="preserve">w/ </w:t>
+      </w:r>
+      <w:r>
+        <w:t xml:space="preserve">Hits, OLS </w:t>
+      </w:r>
+      <w:r>
+        <w:t>+</w:t>
+      </w:r>
+      <w:r>
+        <w:t xml:space="preserve"> Ridge. </w:t>
+      </w:r>
+    </w:p>
+    <w:p>
+      <w:pPr>
+        <w:pStyle w:val="ListBullet"/>
+        <w:tabs>
+          <w:tab w:val="clear" w:pos="360"/>
+          <w:tab w:val="num" w:pos="1080"/>
+        </w:tabs>
+        <w:ind w:left="1080"/>
+      </w:pPr>
+      <w:r>
+        <w:t xml:space="preserve">Left = </w:t>
+      </w:r>
+      <w:r>
+        <w:t>correlation</w:t>
+      </w:r>
+      <w:r>
+        <w:t xml:space="preserve"> </w:t>
+      </w:r>
+      <w:r>
+        <w:t xml:space="preserve">of </w:t>
+      </w:r>
+      <w:r>
+        <w:t>entire</w:t>
+      </w:r>
+      <w:r>
+        <w:t xml:space="preserve"> </w:t>
+      </w:r>
+      <w:r>
+        <w:t>2010-11</w:t>
+      </w:r>
+      <w:r>
+        <w:t xml:space="preserve"> </w:t>
+      </w:r>
+      <w:r>
+        <w:t xml:space="preserve">season </w:t>
+      </w:r>
+      <w:r>
+        <w:t>(</w:t>
+      </w:r>
+      <w:r>
+        <w:t>validation data</w:t>
+      </w:r>
+      <w:r>
+        <w:t xml:space="preserve">) </w:t>
+      </w:r>
+    </w:p>
+    <w:p>
+      <w:pPr>
+        <w:pStyle w:val="ListBullet"/>
+        <w:tabs>
+          <w:tab w:val="clear" w:pos="360"/>
+          <w:tab w:val="num" w:pos="1080"/>
+        </w:tabs>
+        <w:ind w:left="1080"/>
+      </w:pPr>
+      <w:r>
+        <w:t>Right</w:t>
+      </w:r>
+      <w:r>
+        <w:t xml:space="preserve"> =</w:t>
+      </w:r>
+      <w:r>
+        <w:t xml:space="preserve"> cross-validated correlation </w:t>
+      </w:r>
+    </w:p>
+    <w:p>
+      <w:pPr>
+        <w:pStyle w:val="ListBullet"/>
+        <w:tabs>
+          <w:tab w:val="clear" w:pos="360"/>
+          <w:tab w:val="num" w:pos="1080"/>
+        </w:tabs>
+        <w:ind w:left="1080"/>
+      </w:pPr>
+      <w:r>
+        <w:t xml:space="preserve">In both cases, OLS </w:t>
+      </w:r>
+      <w:r>
+        <w:t xml:space="preserve">+ </w:t>
+      </w:r>
+      <w:r>
+        <w:t xml:space="preserve">Ridge have the highest correlation. </w:t>
+      </w:r>
+    </w:p>
+    <w:p>
+      <w:pPr>
+        <w:pStyle w:val="ListBullet"/>
+        <w:tabs>
+          <w:tab w:val="clear" w:pos="360"/>
+          <w:tab w:val="num" w:pos="1080"/>
+        </w:tabs>
+        <w:ind w:left="1080"/>
+      </w:pPr>
+      <w:r>
+        <w:t xml:space="preserve">Results </w:t>
+      </w:r>
+      <w:r>
+        <w:t xml:space="preserve">for new models </w:t>
+      </w:r>
+      <w:r>
+        <w:t xml:space="preserve">= </w:t>
+      </w:r>
+      <w:r>
+        <w:t>given in dark grey.</w:t>
+      </w:r>
+    </w:p>
+    <w:p>
+      <w:pPr>
+        <w:pStyle w:val="ListBullet"/>
+        <w:tabs>
+          <w:tab w:val="clear" w:pos="360"/>
+          <w:tab w:val="num" w:pos="720"/>
+        </w:tabs>
+        <w:ind w:left="720"/>
+      </w:pPr>
+      <w:proofErr w:type="gramStart"/>
+      <w:r>
+        <w:t>In order to</w:t>
+      </w:r>
+      <w:proofErr w:type="gramEnd"/>
+      <w:r>
+        <w:t xml:space="preserve"> compare results to those in [1], </w:t>
+      </w:r>
+      <w:r>
+        <w:t xml:space="preserve">look @ </w:t>
+      </w:r>
+      <w:r>
+        <w:t xml:space="preserve">correlation between actual </w:t>
+      </w:r>
+      <w:r>
+        <w:t xml:space="preserve">vs. </w:t>
+      </w:r>
+      <w:r>
+        <w:t xml:space="preserve">predicted goals using various models in Figure 1. </w:t>
+      </w:r>
+    </w:p>
+    <w:p>
+      <w:pPr>
+        <w:pStyle w:val="ListBullet"/>
+        <w:tabs>
+          <w:tab w:val="clear" w:pos="360"/>
+          <w:tab w:val="num" w:pos="720"/>
+        </w:tabs>
+        <w:ind w:left="720"/>
+      </w:pPr>
+      <w:r>
+        <w:t xml:space="preserve">Note correlations for goals, shots, Fenwick </w:t>
+      </w:r>
+      <w:r>
+        <w:t xml:space="preserve">+ </w:t>
+      </w:r>
+      <w:proofErr w:type="spellStart"/>
+      <w:r>
+        <w:t>Corsi</w:t>
+      </w:r>
+      <w:proofErr w:type="spellEnd"/>
+      <w:r>
+        <w:t xml:space="preserve"> rating</w:t>
+      </w:r>
+      <w:r>
+        <w:t xml:space="preserve">s = </w:t>
+      </w:r>
+      <w:r>
+        <w:t xml:space="preserve">fairly </w:t>
+      </w:r>
+      <w:proofErr w:type="gramStart"/>
+      <w:r>
+        <w:t>similar to</w:t>
+      </w:r>
+      <w:proofErr w:type="gramEnd"/>
+      <w:r>
+        <w:t xml:space="preserve"> those given in [1]. </w:t>
+      </w:r>
+    </w:p>
+    <w:p>
+      <w:pPr>
+        <w:pStyle w:val="ListBullet"/>
+        <w:tabs>
+          <w:tab w:val="clear" w:pos="360"/>
+          <w:tab w:val="num" w:pos="1080"/>
+        </w:tabs>
+        <w:ind w:left="1080"/>
+      </w:pPr>
+      <w:r>
+        <w:t xml:space="preserve">Differences = </w:t>
+      </w:r>
+      <w:r>
+        <w:t xml:space="preserve">likely </w:t>
+      </w:r>
+      <w:r>
+        <w:t xml:space="preserve">b/c </w:t>
+      </w:r>
+      <w:r>
+        <w:t>w</w:t>
+      </w:r>
+      <w:r>
+        <w:t>e’</w:t>
+      </w:r>
+      <w:r>
+        <w:t xml:space="preserve">ve restricted </w:t>
+      </w:r>
+      <w:r>
+        <w:t xml:space="preserve">to </w:t>
+      </w:r>
+      <w:r>
+        <w:t>offense, while in [1]</w:t>
+      </w:r>
+      <w:r>
+        <w:t xml:space="preserve">, </w:t>
+      </w:r>
+      <w:r>
+        <w:t xml:space="preserve">author considered both offense </w:t>
+      </w:r>
+      <w:r>
+        <w:t xml:space="preserve">+ </w:t>
+      </w:r>
+      <w:r>
+        <w:t xml:space="preserve">defense. </w:t>
+      </w:r>
+    </w:p>
+    <w:p>
+      <w:pPr>
+        <w:pStyle w:val="ListBullet"/>
+        <w:tabs>
+          <w:tab w:val="clear" w:pos="360"/>
+          <w:tab w:val="num" w:pos="720"/>
+        </w:tabs>
+        <w:ind w:left="720"/>
+      </w:pPr>
+      <w:r>
+        <w:rPr>
+          <w:b/>
+        </w:rPr>
+        <w:t>Note</w:t>
+      </w:r>
+      <w:r>
+        <w:t>: Shots</w:t>
+      </w:r>
+      <w:r>
+        <w:t xml:space="preserve">, Fenwick </w:t>
+      </w:r>
+      <w:r>
+        <w:t xml:space="preserve">+ </w:t>
+      </w:r>
+      <w:proofErr w:type="spellStart"/>
+      <w:r>
+        <w:t>Corsi</w:t>
+      </w:r>
+      <w:proofErr w:type="spellEnd"/>
+      <w:r>
+        <w:t xml:space="preserve"> rating</w:t>
+      </w:r>
+      <w:r>
+        <w:t xml:space="preserve">s </w:t>
+      </w:r>
+      <w:r>
+        <w:t xml:space="preserve">tend to have a slightly higher correlation than goals. </w:t>
+      </w:r>
+    </w:p>
+    <w:p>
+      <w:pPr>
+        <w:pStyle w:val="ListBullet"/>
+        <w:tabs>
+          <w:tab w:val="clear" w:pos="360"/>
+          <w:tab w:val="num" w:pos="720"/>
+        </w:tabs>
+        <w:ind w:left="720"/>
+      </w:pPr>
+      <w:r>
+        <w:t xml:space="preserve">Correlation </w:t>
+      </w:r>
+      <w:r>
+        <w:t xml:space="preserve">between actual goals </w:t>
+      </w:r>
+      <w:r>
+        <w:t xml:space="preserve">+ </w:t>
+      </w:r>
+      <w:r>
+        <w:t xml:space="preserve">predicted goals </w:t>
+      </w:r>
+      <w:r>
+        <w:t xml:space="preserve">= </w:t>
+      </w:r>
+      <w:r>
+        <w:t xml:space="preserve">highest </w:t>
+      </w:r>
+      <w:r>
+        <w:t xml:space="preserve">w/ </w:t>
+      </w:r>
+      <w:r>
+        <w:t xml:space="preserve">OLS </w:t>
+      </w:r>
+      <w:r>
+        <w:t xml:space="preserve">+ </w:t>
+      </w:r>
+      <w:r>
+        <w:t xml:space="preserve">Ridge models. </w:t>
+      </w:r>
+    </w:p>
+    <w:p>
+      <w:pPr>
+        <w:pStyle w:val="ListBullet"/>
+        <w:numPr>
+          <w:ilvl w:val="0"/>
+          <w:numId w:val="0"/>
+        </w:numPr>
+        <w:ind w:left="720"/>
+      </w:pPr>
+      <w:r>
+        <w:rPr>
+          <w:noProof/>
+        </w:rPr>
+        <w:drawing>
+          <wp:inline distT="0" distB="0" distL="0" distR="0" wp14:anchorId="1D48C7CF" wp14:editId="7386B2B8">
+            <wp:extent cx="5074920" cy="1926951"/>
+            <wp:effectExtent l="0" t="0" r="0" b="0"/>
+            <wp:docPr id="5" name="Picture 5"/>
+            <wp:cNvGraphicFramePr>
+              <a:graphicFrameLocks xmlns:a="http://schemas.openxmlformats.org/drawingml/2006/main" noChangeAspect="1"/>
+            </wp:cNvGraphicFramePr>
+            <a:graphic xmlns:a="http://schemas.openxmlformats.org/drawingml/2006/main">
+              <a:graphicData uri="http://schemas.openxmlformats.org/drawingml/2006/picture">
+                <pic:pic xmlns:pic="http://schemas.openxmlformats.org/drawingml/2006/picture">
+                  <pic:nvPicPr>
+                    <pic:cNvPr id="1" name=""/>
+                    <pic:cNvPicPr/>
+                  </pic:nvPicPr>
+                  <pic:blipFill>
+                    <a:blip r:embed="rId55"/>
+                    <a:stretch>
+                      <a:fillRect/>
+                    </a:stretch>
+                  </pic:blipFill>
+                  <pic:spPr>
+                    <a:xfrm>
+                      <a:off x="0" y="0"/>
+                      <a:ext cx="5089856" cy="1932622"/>
+                    </a:xfrm>
+                    <a:prstGeom prst="rect">
+                      <a:avLst/>
+                    </a:prstGeom>
+                  </pic:spPr>
+                </pic:pic>
+              </a:graphicData>
+            </a:graphic>
+          </wp:inline>
+        </w:drawing>
+      </w:r>
+    </w:p>
+    <w:p>
+      <w:pPr>
+        <w:pStyle w:val="ListBullet"/>
+        <w:tabs>
+          <w:tab w:val="clear" w:pos="360"/>
+          <w:tab w:val="num" w:pos="1080"/>
+        </w:tabs>
+        <w:ind w:left="1080"/>
+      </w:pPr>
+      <w:r>
+        <w:t>MSE of actual</w:t>
+      </w:r>
+      <w:r>
+        <w:t xml:space="preserve"> + </w:t>
+      </w:r>
+      <w:r>
+        <w:t>predicted goals using Goals, Shots, Fenwick</w:t>
+      </w:r>
+      <w:r>
+        <w:t xml:space="preserve"> </w:t>
+      </w:r>
+      <w:r>
+        <w:t xml:space="preserve">rating, </w:t>
+      </w:r>
+      <w:proofErr w:type="spellStart"/>
+      <w:r>
+        <w:t>Corsi</w:t>
+      </w:r>
+      <w:proofErr w:type="spellEnd"/>
+      <w:r>
+        <w:t xml:space="preserve"> rating</w:t>
+      </w:r>
+      <w:r>
+        <w:t xml:space="preserve">, </w:t>
+      </w:r>
+      <w:r>
+        <w:t xml:space="preserve">as well as new models, </w:t>
+      </w:r>
+      <w:proofErr w:type="spellStart"/>
+      <w:r>
+        <w:t>Corsi</w:t>
+      </w:r>
+      <w:proofErr w:type="spellEnd"/>
+      <w:r>
+        <w:t xml:space="preserve"> </w:t>
+      </w:r>
+      <w:r>
+        <w:t xml:space="preserve">w/ </w:t>
+      </w:r>
+      <w:r>
+        <w:t>Hits, OLS</w:t>
+      </w:r>
+      <w:r>
+        <w:t xml:space="preserve">, + </w:t>
+      </w:r>
+      <w:r>
+        <w:t xml:space="preserve">Ridge. </w:t>
+      </w:r>
+    </w:p>
+    <w:p>
+      <w:pPr>
+        <w:pStyle w:val="ListBullet"/>
+        <w:tabs>
+          <w:tab w:val="clear" w:pos="360"/>
+          <w:tab w:val="num" w:pos="1080"/>
+        </w:tabs>
+        <w:ind w:left="1080"/>
+      </w:pPr>
+      <w:r>
+        <w:t>Left</w:t>
+      </w:r>
+      <w:r>
+        <w:t xml:space="preserve"> = </w:t>
+      </w:r>
+      <w:r>
+        <w:t>MSE</w:t>
+      </w:r>
+      <w:r>
+        <w:t xml:space="preserve"> for </w:t>
+      </w:r>
+      <w:r>
+        <w:t>entire</w:t>
+      </w:r>
+      <w:r>
+        <w:t xml:space="preserve"> </w:t>
+      </w:r>
+      <w:r>
+        <w:t>2010-11</w:t>
+      </w:r>
+      <w:r>
+        <w:t xml:space="preserve"> </w:t>
+      </w:r>
+      <w:r>
+        <w:t xml:space="preserve">season as validation data set </w:t>
+      </w:r>
+    </w:p>
+    <w:p>
+      <w:pPr>
+        <w:pStyle w:val="ListBullet"/>
+        <w:tabs>
+          <w:tab w:val="clear" w:pos="360"/>
+          <w:tab w:val="num" w:pos="1080"/>
+        </w:tabs>
+        <w:ind w:left="1080"/>
+      </w:pPr>
+      <w:r>
+        <w:t>Right,</w:t>
+      </w:r>
+      <w:r>
+        <w:t xml:space="preserve"> CV </w:t>
+      </w:r>
+      <w:r>
+        <w:t>MSE</w:t>
+      </w:r>
+      <w:r>
+        <w:t xml:space="preserve"> </w:t>
+      </w:r>
+    </w:p>
+    <w:p>
+      <w:pPr>
+        <w:pStyle w:val="ListBullet"/>
+        <w:tabs>
+          <w:tab w:val="clear" w:pos="360"/>
+          <w:tab w:val="num" w:pos="1080"/>
+        </w:tabs>
+        <w:ind w:left="1080"/>
+      </w:pPr>
+      <w:r>
+        <w:t xml:space="preserve">In both cases, OLS </w:t>
+      </w:r>
+      <w:r>
+        <w:t xml:space="preserve">+ </w:t>
+      </w:r>
+      <w:r>
+        <w:t>Ridge have the lowest MSE.</w:t>
+      </w:r>
+    </w:p>
+    <w:p>
+      <w:pPr>
+        <w:pStyle w:val="ListBullet"/>
+        <w:tabs>
+          <w:tab w:val="clear" w:pos="360"/>
+          <w:tab w:val="num" w:pos="720"/>
+        </w:tabs>
+        <w:ind w:left="720"/>
+      </w:pPr>
+      <w:r>
+        <w:t>N</w:t>
+      </w:r>
+      <w:r>
+        <w:t xml:space="preserve">ew models </w:t>
+      </w:r>
+      <w:r>
+        <w:t xml:space="preserve">= </w:t>
+      </w:r>
+      <w:r>
+        <w:t>lower</w:t>
+      </w:r>
+      <w:r>
+        <w:t xml:space="preserve"> </w:t>
+      </w:r>
+      <w:r>
+        <w:t xml:space="preserve">MSE, indicating difference between actual </w:t>
+      </w:r>
+      <w:r>
+        <w:t xml:space="preserve">vs. </w:t>
+      </w:r>
+      <w:r>
+        <w:t xml:space="preserve">predicted goals </w:t>
+      </w:r>
+      <w:r>
+        <w:t xml:space="preserve">= </w:t>
+      </w:r>
+      <w:r>
+        <w:t>lower</w:t>
+      </w:r>
+      <w:r>
+        <w:t xml:space="preserve">, </w:t>
+      </w:r>
+      <w:r>
+        <w:t>on average</w:t>
+      </w:r>
+    </w:p>
+    <w:p>
+      <w:pPr>
+        <w:pStyle w:val="ListBullet"/>
+        <w:tabs>
+          <w:tab w:val="clear" w:pos="360"/>
+          <w:tab w:val="num" w:pos="720"/>
+        </w:tabs>
+        <w:ind w:left="720"/>
+      </w:pPr>
+      <w:r>
+        <w:t xml:space="preserve">Ridge </w:t>
+      </w:r>
+      <w:r>
+        <w:t xml:space="preserve">estimates perform slightly better than OLS regression </w:t>
+      </w:r>
+      <w:r>
+        <w:t xml:space="preserve">for </w:t>
+      </w:r>
+      <w:r>
+        <w:t xml:space="preserve">2010-11 season as validation data, while OLS performs slightly better when using </w:t>
+      </w:r>
+      <w:r>
+        <w:t>CV</w:t>
+      </w:r>
+      <w:r>
+        <w:t xml:space="preserve">. </w:t>
+      </w:r>
+    </w:p>
+    <w:p>
+      <w:pPr>
+        <w:pStyle w:val="ListBullet"/>
+        <w:tabs>
+          <w:tab w:val="clear" w:pos="360"/>
+          <w:tab w:val="num" w:pos="720"/>
+        </w:tabs>
+        <w:ind w:left="720"/>
+      </w:pPr>
+      <w:r>
+        <w:lastRenderedPageBreak/>
+        <w:t xml:space="preserve">Since ridge regression typically performs better than OLS regression when predictor variables </w:t>
+      </w:r>
+      <w:r>
+        <w:t xml:space="preserve">= </w:t>
+      </w:r>
+      <w:r>
+        <w:t xml:space="preserve">correlated, use ridge regression results for computing expected goals in Section 3. </w:t>
+      </w:r>
+    </w:p>
+    <w:p>
+      <w:pPr>
+        <w:pStyle w:val="ListBullet"/>
+        <w:tabs>
+          <w:tab w:val="clear" w:pos="360"/>
+          <w:tab w:val="num" w:pos="720"/>
+        </w:tabs>
+        <w:ind w:left="720"/>
+      </w:pPr>
+      <w:r>
+        <w:rPr>
+          <w:b/>
+          <w:i/>
+        </w:rPr>
+        <w:t>Note</w:t>
+      </w:r>
+      <w:r>
+        <w:t xml:space="preserve">: </w:t>
+      </w:r>
+      <w:r>
+        <w:t xml:space="preserve">In </w:t>
+      </w:r>
+      <w:r>
+        <w:t xml:space="preserve">forming final model, removed </w:t>
+      </w:r>
+      <w:r>
+        <w:t xml:space="preserve">4 </w:t>
+      </w:r>
+      <w:r>
+        <w:t>outliers</w:t>
+      </w:r>
+      <w:r>
+        <w:t xml:space="preserve">: </w:t>
+      </w:r>
+      <w:r>
+        <w:t xml:space="preserve">Ottawa </w:t>
+      </w:r>
+      <w:r>
+        <w:t xml:space="preserve">+ </w:t>
+      </w:r>
+      <w:r>
+        <w:t xml:space="preserve">Carolina </w:t>
+      </w:r>
+      <w:r>
+        <w:t xml:space="preserve">in </w:t>
+      </w:r>
+      <w:r>
+        <w:t xml:space="preserve">07-08 </w:t>
+      </w:r>
+      <w:r>
+        <w:t xml:space="preserve">+ </w:t>
+      </w:r>
+      <w:r>
+        <w:t xml:space="preserve">Wild </w:t>
+      </w:r>
+      <w:r>
+        <w:t xml:space="preserve">+ </w:t>
+      </w:r>
+      <w:r>
+        <w:t xml:space="preserve">Islanders </w:t>
+      </w:r>
+      <w:r>
+        <w:t>in</w:t>
+      </w:r>
+      <w:r>
+        <w:t xml:space="preserve"> 2010-11</w:t>
+      </w:r>
+      <w:r>
+        <w:t xml:space="preserve">, + </w:t>
+      </w:r>
+      <w:r>
+        <w:t>also fit model w</w:t>
+      </w:r>
+      <w:r>
+        <w:t>/</w:t>
+      </w:r>
+      <w:r>
+        <w:t xml:space="preserve">out removing outliers, </w:t>
+      </w:r>
+      <w:r>
+        <w:t xml:space="preserve">+ </w:t>
+      </w:r>
+      <w:r>
+        <w:t xml:space="preserve">results for correlation </w:t>
+      </w:r>
+      <w:r>
+        <w:t xml:space="preserve">+ </w:t>
+      </w:r>
+      <w:r>
+        <w:t xml:space="preserve">MSE = </w:t>
+      </w:r>
+      <w:r>
+        <w:t xml:space="preserve">similar (see Figure 3 the Appendix). </w:t>
+      </w:r>
+    </w:p>
+    <w:p>
+      <w:pPr>
+        <w:pStyle w:val="ListBullet"/>
+        <w:rPr>
+          <w:u w:val="single"/>
+        </w:rPr>
+      </w:pPr>
+      <w:r>
+        <w:rPr>
+          <w:u w:val="single"/>
+        </w:rPr>
+        <w:t xml:space="preserve">3: </w:t>
+      </w:r>
+      <w:r>
+        <w:rPr>
+          <w:u w:val="single"/>
+        </w:rPr>
+        <w:t xml:space="preserve">Using Expected Goals in Adjusted Plus-Minus </w:t>
+      </w:r>
+    </w:p>
+    <w:p>
+      <w:pPr>
+        <w:pStyle w:val="ListBullet"/>
+        <w:tabs>
+          <w:tab w:val="clear" w:pos="360"/>
+          <w:tab w:val="num" w:pos="720"/>
+        </w:tabs>
+        <w:ind w:left="720"/>
+      </w:pPr>
+      <w:r>
+        <w:t xml:space="preserve">Expected goals can be used to analyze team performance, but here we focus on player performance, and specifically on using adjusted plus-minus with expected goals to evaluate players. Recall that we use an adjusted plus-minus model </w:t>
+      </w:r>
+      <w:proofErr w:type="gramStart"/>
+      <w:r>
+        <w:t>similar to</w:t>
+      </w:r>
+      <w:proofErr w:type="gramEnd"/>
+      <w:r>
+        <w:t xml:space="preserve"> those described in [10], [11], and [5], using expected goals per 60 minutes as the dependent variable instead of goals per 60 minutes. Also, recall that we use ridge regression as in [12] and [5] instead of OLS regression. In Table 1, we list the top players in E </w:t>
+      </w:r>
+      <w:proofErr w:type="spellStart"/>
+      <w:r>
+        <w:t>of f</w:t>
+      </w:r>
+      <w:proofErr w:type="spellEnd"/>
+      <w:r>
+        <w:t xml:space="preserve"> </w:t>
+      </w:r>
+      <w:proofErr w:type="gramStart"/>
+      <w:r>
+        <w:t>EV ,</w:t>
+      </w:r>
+      <w:proofErr w:type="gramEnd"/>
+      <w:r>
+        <w:t xml:space="preserve"> the offensive component of adjusted plus-minus during even strength situations based on expected goals. In that table we have also listed each player’s G </w:t>
+      </w:r>
+      <w:proofErr w:type="spellStart"/>
+      <w:r>
+        <w:t>of f</w:t>
+      </w:r>
+      <w:proofErr w:type="spellEnd"/>
+      <w:r>
+        <w:t xml:space="preserve"> </w:t>
+      </w:r>
+      <w:proofErr w:type="gramStart"/>
+      <w:r>
+        <w:t>EV ,</w:t>
+      </w:r>
+      <w:proofErr w:type="gramEnd"/>
+      <w:r>
+        <w:t xml:space="preserve"> S </w:t>
+      </w:r>
+      <w:proofErr w:type="spellStart"/>
+      <w:r>
+        <w:t>of f</w:t>
+      </w:r>
+      <w:proofErr w:type="spellEnd"/>
+      <w:r>
+        <w:t xml:space="preserve"> EV , F </w:t>
+      </w:r>
+      <w:proofErr w:type="spellStart"/>
+      <w:r>
+        <w:t>of f</w:t>
+      </w:r>
+      <w:proofErr w:type="spellEnd"/>
+      <w:r>
+        <w:t xml:space="preserve"> EV , and C </w:t>
+      </w:r>
+      <w:proofErr w:type="spellStart"/>
+      <w:r>
+        <w:t>of f</w:t>
+      </w:r>
+      <w:proofErr w:type="spellEnd"/>
+      <w:r>
+        <w:t xml:space="preserve"> EV , which are the offensive components of adjusted plus-minus at even strength based on goals, shots, Fenwick rating, and </w:t>
+      </w:r>
+      <w:proofErr w:type="spellStart"/>
+      <w:r>
+        <w:t>Corsi</w:t>
+      </w:r>
+      <w:proofErr w:type="spellEnd"/>
+      <w:r>
+        <w:t xml:space="preserve"> rating, respectively. We also give some per </w:t>
+      </w:r>
+      <w:proofErr w:type="gramStart"/>
+      <w:r>
+        <w:t>60 minute</w:t>
+      </w:r>
+      <w:proofErr w:type="gramEnd"/>
+      <w:r>
+        <w:t xml:space="preserve"> versions of these statistics in the last 3 columns. For comparison, the top 10 players in G </w:t>
+      </w:r>
+      <w:proofErr w:type="spellStart"/>
+      <w:r>
+        <w:t>of f</w:t>
+      </w:r>
+      <w:proofErr w:type="spellEnd"/>
+      <w:r>
+        <w:t xml:space="preserve"> </w:t>
+      </w:r>
+      <w:proofErr w:type="gramStart"/>
+      <w:r>
+        <w:t>EV ,</w:t>
+      </w:r>
+      <w:proofErr w:type="gramEnd"/>
+      <w:r>
+        <w:t xml:space="preserve"> the Table 1: The top 10 offensive players in the NHL according to G </w:t>
+      </w:r>
+      <w:proofErr w:type="spellStart"/>
+      <w:r>
+        <w:t>of f</w:t>
+      </w:r>
+      <w:proofErr w:type="spellEnd"/>
+      <w:r>
+        <w:t xml:space="preserve"> EV . </w:t>
+      </w:r>
       <w:bookmarkStart w:id="0" w:name="_GoBack"/>
       <w:bookmarkEnd w:id="0"/>
       <w:r>
-        <w:t xml:space="preserve">We used both ordinary least squares regression and ridge regression with goals, shots, missed shots, and blocked shots, along with several additional statistics from one half of a season to predict goals scoring rate in the other half of a season. The following is a list of all team statistics that we considered: Goals </w:t>
+        <w:t xml:space="preserve">offensive component of adjusted plus-minus based on goals, are given in Table 2 in the Appendix. Not surprisingly, Sidney Crosby is the best offensive player at even strength according to both E </w:t>
       </w:r>
       <w:proofErr w:type="spellStart"/>
       <w:r>
-        <w:t>Goals</w:t>
+        <w:t>of f</w:t>
       </w:r>
       <w:proofErr w:type="spellEnd"/>
       <w:r>
-        <w:t xml:space="preserve"> scored. Shots </w:t>
+        <w:t xml:space="preserve"> EV and G </w:t>
       </w:r>
       <w:proofErr w:type="spellStart"/>
       <w:r>
-        <w:t>Shots</w:t>
+        <w:t>of f</w:t>
       </w:r>
       <w:proofErr w:type="spellEnd"/>
       <w:r>
-        <w:t xml:space="preserve"> on goal. Missed Shots Attempted shots that missed the net wide or high, or a shot that hit the goalpost Blocked Shots Attempted shots that were blocked by an opposing team’s forward or defenseman. Fenwick rating Shots plus missed shots </w:t>
+        <w:t xml:space="preserve"> </w:t>
+      </w:r>
+      <w:proofErr w:type="gramStart"/>
+      <w:r>
+        <w:t>EV ,</w:t>
+      </w:r>
+      <w:proofErr w:type="gramEnd"/>
+      <w:r>
+        <w:t xml:space="preserve"> despite the fact that he missed significant amounts of time during the last four full seasons. The two lists contain many of the same players. Two players, Eric </w:t>
       </w:r>
       <w:proofErr w:type="spellStart"/>
       <w:r>
+        <w:t>Staal</w:t>
+      </w:r>
+      <w:proofErr w:type="spellEnd"/>
+      <w:r>
+        <w:t xml:space="preserve"> and Jeff Carter, are in Table 1 but not Table 2 probably because of the number of shots that they generate (recall that shots </w:t>
+      </w:r>
+      <w:proofErr w:type="gramStart"/>
+      <w:r>
+        <w:t>was</w:t>
+      </w:r>
+      <w:proofErr w:type="gramEnd"/>
+      <w:r>
+        <w:t xml:space="preserve"> one of the variables that we used in our expected goals models). Nathan Horton may be a surprise as the fifth player in Table 2, as he is typically not regarded as one of the league’s best offensive players. One might prefer to consider a player with significantly better 4 MIT Sloan Sports Analytics Conference 2012 March 2-3, 2012, Boston, MA, USA E </w:t>
+      </w:r>
+      <w:proofErr w:type="spellStart"/>
+      <w:r>
+        <w:t>of f</w:t>
+      </w:r>
+      <w:proofErr w:type="spellEnd"/>
+      <w:r>
+        <w:t xml:space="preserve"> EV or S </w:t>
+      </w:r>
+      <w:proofErr w:type="spellStart"/>
+      <w:r>
+        <w:t>of f</w:t>
+      </w:r>
+      <w:proofErr w:type="spellEnd"/>
+      <w:r>
+        <w:t xml:space="preserve"> </w:t>
+      </w:r>
+      <w:proofErr w:type="gramStart"/>
+      <w:r>
+        <w:t>EV ,</w:t>
+      </w:r>
+      <w:proofErr w:type="gramEnd"/>
+      <w:r>
+        <w:t xml:space="preserve"> like Zach Parise, among the top 5 offensive players at even strength instead of Horton. However, we note the strength of Horton’s teammates (2.43 goals per 60 minutes) is </w:t>
+      </w:r>
+      <w:proofErr w:type="gramStart"/>
+      <w:r>
+        <w:t>fairly low</w:t>
+      </w:r>
+      <w:proofErr w:type="gramEnd"/>
+      <w:r>
+        <w:t>, and when Horton is on the ice, his team scores 3.20 goals per 60 minutes. That is a difference of 0.77 goals per 60 minutes, which is the third best total in the league among players with 600 minutes played</w:t>
+      </w:r>
+      <w:proofErr w:type="gramStart"/>
+      <w:r>
+        <w:t>2 .</w:t>
+      </w:r>
+      <w:proofErr w:type="gramEnd"/>
+      <w:r>
+        <w:t xml:space="preserve"> </w:t>
+      </w:r>
+      <w:proofErr w:type="gramStart"/>
+      <w:r>
+        <w:t>In light of</w:t>
+      </w:r>
+      <w:proofErr w:type="gramEnd"/>
+      <w:r>
+        <w:t xml:space="preserve"> this ranking, Horton’s G </w:t>
+      </w:r>
+      <w:proofErr w:type="spellStart"/>
+      <w:r>
+        <w:t>of f</w:t>
+      </w:r>
+      <w:proofErr w:type="spellEnd"/>
+      <w:r>
+        <w:t xml:space="preserve"> EV seems reasonable and he should be considered one of the best offensive players in the league at even strength. 4 Discussion The results of our model can also be used to analyze the relative value of different box score statistics. For example, in every model that we tried during our model building process, hits were a significant predictor, but not in the way you might think. We now discuss some of the predictor variables that we considered in further detail. Hits One thing that stood out from the model building process was that hits and hits against were significant statistics. That is not terribly unexpected perhaps, but it is the sign of the estimates for hits and hits against that may be a bit surprising. The coefficients of hits and hits against are negative and positive, respectively. This means that low hits, and high hits against, are good predictors of goals. In other words, the teams more hits against than hits are the teams with higher goals. There are two possible explanations. First, typically the team doing the hitting does not have the puck. </w:t>
+      </w:r>
+      <w:proofErr w:type="gramStart"/>
+      <w:r>
+        <w:t>So</w:t>
+      </w:r>
+      <w:proofErr w:type="gramEnd"/>
+      <w:r>
+        <w:t xml:space="preserve"> hits and hits against contain information about possession. Hits against indicate possession of the puck, and hits indicate that </w:t>
+      </w:r>
+      <w:r>
+        <w:lastRenderedPageBreak/>
+        <w:t xml:space="preserve">the opposition had the possession of the puck. Good puck possession teams have more hits against than hits simply because they have the puck more often than their opponents. Another potential reason is that a player who applies a hit often takes himself out of the play temporarily, along with the player he hit. A hit typically means the other team has the puck, and after a hit, the play can momentarily be 4-on-4 instead of 5-on-5. This is even more true on the power play. If a penalty killer hits someone on the other team, the play is temporarily 4-on-3 instead of 5-on-4, even if it is only for a half of a second. Even fractions of a second can matter, especially at the NHL level, and especially in the defensive zone. We remark that these results do not necessarily indicate that hits are bad, or that players should stop finishing their checks. But it does provide some evidence that hits, hits against, and puck possession are related, and that poorly timed hits can impact goal scoring. Total faceoffs Interestingly, total faceoffs were a significant variable. Intuitively, offensive zone faceoffs should be a significant predictor of goals, but the importance of total faceoffs is not as obvious. One reason is that total faceoffs contain some information about goals, since every goal </w:t>
+      </w:r>
+      <w:proofErr w:type="gramStart"/>
+      <w:r>
+        <w:t>results</w:t>
+      </w:r>
+      <w:proofErr w:type="gramEnd"/>
+      <w:r>
+        <w:t xml:space="preserve"> in a neutral zone faceoff. But even when we excluded the neutral zone faceoffs that followed a goal, total faceoffs were still significant. Another possible reason total faceoffs are significant is that the flow of a game is more structured after a faceoff, since a team that wins a faceoff can run an organized play. A third possible reason is that typically after a faceoff there is not a lot of dead time in the play when both teams are changing players “on the fly”. One team may hold the puck behind their net for 5-10 seconds while the substitutions occur, and this break in activity reduces the goals scoring rate (for both teams). On the other hand, after a faceoff, there is typically not a break in activity like this as often. We tried the model without total faceoffs. The performance of both the OLS model and the ridge model was reduced without the total faceoffs, however both models still performed better than shots, Fenwick rating, or </w:t>
+      </w:r>
+      <w:proofErr w:type="spellStart"/>
+      <w:r>
         <w:t>Corsi</w:t>
       </w:r>
       <w:proofErr w:type="spellEnd"/>
       <w:r>
-        <w:t xml:space="preserve"> rating Shots plus missed shots plus blocked shots. Zone starts </w:t>
+        <w:t xml:space="preserve"> rating alone. See Figure 6 in the Appendix. In the end we included faceoffs because performance increased with this variable, and while they may be not an obvious explanation for why they should matter, it appears that they do indicate an increase in goal scoring rate. 2 Incidentally, Crosby is first in this measure also, with 1.03 goals per 60 minutes. 5 MIT Sloan Sports Analytics Conference 2012 March 2-3, 2012, Boston, MA, USA Faceoffs Wins We note that if a predictor variable, such as faceoff wins or net faceoff wins, for example, was removed from our model, it does not necessarily mean that the statistic is not important. It may just mean that the statistic does not provide any information that is not already provided by other predictor variables. In the case of faceoff wins, one would think that they are important because possession is important. But several other statistics, namely shots, missed shots, and hits against, are all indicators of possession. Faceoffs wins, net faceoff wins, or faceoff percentage may not be adding much additional information about possession. 5 Future work and Conclusions A natural idea for future work would be to develop similar models for goals against or net goals. One added complication that goalies are involved, but one could take steps to account for the strength of a team’s goalies. We could also do similar studies for special </w:t>
       </w:r>
       <w:proofErr w:type="gramStart"/>
       <w:r>
-        <w:t>The</w:t>
+        <w:t>teams</w:t>
       </w:r>
       <w:proofErr w:type="gramEnd"/>
       <w:r>
-        <w:t xml:space="preserve"> number of shifts that begin with a faceoff in the offensive, defensive, neutral zone. Turnovers Giveaways and takeaways. Faceoffs Faceoff wins, faceoff losses, faceoff winning percentage, net faceoff wins (faceoff wins minus faceoff losses), and total faceoffs 2 MIT Sloan Sports Analytics Conference 2012 March 2-3, 2012, Boston, MA, USA Hits </w:t>
-      </w:r>
-      <w:proofErr w:type="spellStart"/>
-      <w:r>
-        <w:t>Hits</w:t>
-      </w:r>
-      <w:proofErr w:type="spellEnd"/>
-      <w:r>
-        <w:t xml:space="preserve"> (a player on the team hit a player on the other team), and hits against (a player on the team was hit by a player on the other team) Shooting percentage Team shooting percentage (goals divided by shots) We used data from the last four full NHL seasons. For each team, the season was split into two halves. Since midseason trades and injures can have an impact on a team’s performance, we did not use statistics from the first half of the season to predict goals in the second half. Instead, we split the season into odd and even games, and used statistics from odd games to predict goals in even games. Data from 2007-08, 2008-09, and 2009-10 was used as the training data to estimate the parameters in the model, and data from the entire 2010-11 was set aside for validating the model. The model was also validated using 10-fold cross-validation. Mean squared error (MSE) of actual goals and predicted goals was our choice for measuring the performance of our models. We chose the subset of the above predictor variables that yielded the best fit, according to adjusted R</w:t>
+        <w:t xml:space="preserve"> situations. The significance of some statistics could be different for special </w:t>
       </w:r>
       <w:proofErr w:type="gramStart"/>
       <w:r>
-        <w:t>2 ,</w:t>
+        <w:t>teams</w:t>
       </w:r>
       <w:proofErr w:type="gramEnd"/>
       <w:r>
-        <w:t xml:space="preserve"> in an ordinary least squares (OLS) model. We then removed two more variables which were not statistically significant. The following predictor variables remained: goals, shots, hits, hits against, and faceoffs. We discuss hits and faceoffs in Section 4. These variables were used in an OLS model and a ridge regression model. We also tested </w:t>
-      </w:r>
-      <w:proofErr w:type="spellStart"/>
-      <w:r>
-        <w:t>Corsi</w:t>
-      </w:r>
-      <w:proofErr w:type="spellEnd"/>
-      <w:r>
-        <w:t xml:space="preserve"> rating with hits (</w:t>
-      </w:r>
-      <w:proofErr w:type="spellStart"/>
-      <w:r>
-        <w:t>Corsi</w:t>
-      </w:r>
-      <w:proofErr w:type="spellEnd"/>
-      <w:r>
-        <w:t xml:space="preserve"> rating plus Hits Against minus Hits). Two measures of the performance of our models are depicted in Figures 1 and 2. In order to Goals Shots </w:t>
-      </w:r>
-      <w:proofErr w:type="spellStart"/>
-      <w:r>
-        <w:t>Fwick</w:t>
-      </w:r>
-      <w:proofErr w:type="spellEnd"/>
-      <w:r>
-        <w:t xml:space="preserve"> </w:t>
-      </w:r>
-      <w:proofErr w:type="spellStart"/>
-      <w:r>
-        <w:t>Corsi</w:t>
-      </w:r>
-      <w:proofErr w:type="spellEnd"/>
-      <w:r>
-        <w:t xml:space="preserve"> w/Hits OLS Ridge Correlation between actual and predicted goals Model Correlation 0.0 0.1 0.2 0.3 0.4 0.5 0.6 0.7 0.39 0.35 0.45 0.51 0.49 0.67 0.69 Goals Shots </w:t>
-      </w:r>
-      <w:proofErr w:type="spellStart"/>
-      <w:r>
-        <w:t>Fwick</w:t>
-      </w:r>
-      <w:proofErr w:type="spellEnd"/>
-      <w:r>
-        <w:t xml:space="preserve"> </w:t>
-      </w:r>
-      <w:proofErr w:type="spellStart"/>
-      <w:r>
-        <w:t>Corsi</w:t>
-      </w:r>
-      <w:proofErr w:type="spellEnd"/>
-      <w:r>
-        <w:t xml:space="preserve"> w/Hits OLS Ridge Correlation between actual and predicted goals Model Correlation 0.0 0.1 0.2 0.3 0.4 0.5 0.6 0.7 0.34 0.36 0.36 0.37 0.43 0.56 0.55 Figure 1: Correlation between actual goals and predicted goals using Goals, Shots, Fenwick rating, </w:t>
-      </w:r>
-      <w:proofErr w:type="spellStart"/>
-      <w:r>
-        <w:t>Corsi</w:t>
-      </w:r>
-      <w:proofErr w:type="spellEnd"/>
-      <w:r>
-        <w:t xml:space="preserve"> rating, as well as our new models, </w:t>
-      </w:r>
-      <w:proofErr w:type="spellStart"/>
-      <w:r>
-        <w:t>Corsi</w:t>
-      </w:r>
-      <w:proofErr w:type="spellEnd"/>
-      <w:r>
-        <w:t xml:space="preserve"> with Hits, OLS and Ridge. On the left, correlation the entire 2010-11 season as the validation data is shown. On the right, cross-validated correlation is shown. In both cases, OLS and Ridge have the highest correlation. Here, and throughout the rest of the paper, results for our new models are given in dark grey. compare our results to </w:t>
-      </w:r>
+        <w:t xml:space="preserve"> situations as opposed to even strength situations. One problem with studying special teams would be the lack of data compared to even strength. Another approach we could take is to split the season in half using a random sample of 41 games, instead of using odd and even games, fit the model, and repeat this process many times. This approach may yield more robust results. A statistic like total faceoffs may have come up as significant in our model by </w:t>
+      </w:r>
+      <w:proofErr w:type="gramStart"/>
       <w:r>
         <w:lastRenderedPageBreak/>
-        <w:t xml:space="preserve">those in [1], we show the correlation between the actual goals and the predicted goals using various models in Figure 1. Note the correlations for goals, shots, Fenwick rating and </w:t>
-      </w:r>
-      <w:proofErr w:type="spellStart"/>
-      <w:r>
-        <w:t>Corsi</w:t>
-      </w:r>
-      <w:proofErr w:type="spellEnd"/>
-      <w:r>
-        <w:t xml:space="preserve"> rating are fairly </w:t>
+        <w:t>chance, but</w:t>
+      </w:r>
+      <w:proofErr w:type="gramEnd"/>
+      <w:r>
+        <w:t xml:space="preserve"> may not be significant if the data were split randomly and the models were fit several times. Drawing any firm conclusions about a statistic like faceoffs could be deferred until after this approach is taken. One could also partition each season into smaller chunks of games. One may be interested in finding the variables that are the best predictors of performance in 10-game chunks, for example. The significant variables would likely change when using smaller chunks of data. For example, shots would likely become a stronger indicator than goals using </w:t>
       </w:r>
       <w:proofErr w:type="gramStart"/>
       <w:r>
-        <w:t>similar to</w:t>
+        <w:t>a smaller chunks of games</w:t>
       </w:r>
       <w:proofErr w:type="gramEnd"/>
       <w:r>
-        <w:t xml:space="preserve"> those given in [1]. The differences are likely because we have restricted ourselves to offense, while in [1] the author considered both offense and defense. Note that shots, Fenwick rating, and </w:t>
-      </w:r>
-      <w:proofErr w:type="spellStart"/>
-      <w:r>
-        <w:t>Corsi</w:t>
-      </w:r>
-      <w:proofErr w:type="spellEnd"/>
-      <w:r>
-        <w:t xml:space="preserve"> rating tend to have a slightly higher correlation than goals. The correlation between actual goals and predicted goals is highest with our OLS and Ridge models. The mean squared error (MSE) results are depicted Figure 2. The new models had a lower MSE, indicating the difference between actual goals and predicted goals is lower on average. The ridge estimates perform slightly better than the OLS regression when using the 2010-11 season as the validation data, while OLS performs slightly better when using cross-validation. Since ridge regression typically performs better than OLS regression when the predictor variables are correlated, we will use the ridge regression results for computing the expected goals that we will use in Section 3. We note that for forming our final model, we removed four outliers, Ottawa and Carolina from 2007-08 and Minnesota and New York Islanders from 2010-11. We also fit the model without removing outliers, and the results for correlation and mean squared error are similar (see Figure 3 the Appendix). 3 MIT Sloan Sports Analytics Conference 2012 March 2-3, 2012, Boston, MA, USA Goals Shots </w:t>
-      </w:r>
-      <w:proofErr w:type="spellStart"/>
-      <w:r>
-        <w:t>Fwick</w:t>
-      </w:r>
-      <w:proofErr w:type="spellEnd"/>
-      <w:r>
-        <w:t xml:space="preserve"> </w:t>
-      </w:r>
-      <w:proofErr w:type="spellStart"/>
-      <w:r>
-        <w:t>Corsi</w:t>
-      </w:r>
-      <w:proofErr w:type="spellEnd"/>
-      <w:r>
-        <w:t xml:space="preserve"> w/Hits OLS Ridge MSE of actual and predicted goals Model MSE 0.00 0.02 0.04 0.06 0.08 0.10 0.081 0.084 0.077 0.078 0.074 0.059 0.053 Goals Shots </w:t>
-      </w:r>
-      <w:proofErr w:type="spellStart"/>
-      <w:r>
-        <w:t>Fwick</w:t>
-      </w:r>
-      <w:proofErr w:type="spellEnd"/>
-      <w:r>
-        <w:t xml:space="preserve"> </w:t>
-      </w:r>
-      <w:proofErr w:type="spellStart"/>
-      <w:r>
-        <w:t>Corsi</w:t>
-      </w:r>
-      <w:proofErr w:type="spellEnd"/>
-      <w:r>
-        <w:t xml:space="preserve"> w/Hits OLS Ridge MSE of actual and predicted goals Model MSE 0.00 0.02 0.04 0.06 0.08 0.10 0.085 0.083 0.083 0.083 0.078 0.066 0.067 Figure 2: Mean squared error (MSE) of actual goals and predicted goals using Goals, Shots, Fenwick rating, </w:t>
-      </w:r>
-      <w:proofErr w:type="spellStart"/>
-      <w:r>
-        <w:t>Corsi</w:t>
-      </w:r>
-      <w:proofErr w:type="spellEnd"/>
-      <w:r>
-        <w:t xml:space="preserve"> rating as well as our new models, </w:t>
-      </w:r>
-      <w:proofErr w:type="spellStart"/>
-      <w:r>
-        <w:t>Corsi</w:t>
-      </w:r>
-      <w:proofErr w:type="spellEnd"/>
-      <w:r>
-        <w:t xml:space="preserve"> with Hits, OLS and Ridge. On the left, MSE using the entire 2010-11 season as the validation data set is shown. On the right, cross-validated MSE is shown. In both cases, OLS and Ridge have the lowest MSE. 3 Using Expected Goals in Adjusted Plus-Minus Expected goals can be used to analyze team performance, but here we focus on player performance, and specifically on using adjusted plus-minus with expected goals to evaluate players. Recall that we use an adjusted plus-minus model </w:t>
-      </w:r>
-      <w:proofErr w:type="gramStart"/>
-      <w:r>
-        <w:t>similar to</w:t>
-      </w:r>
-      <w:proofErr w:type="gramEnd"/>
-      <w:r>
-        <w:t xml:space="preserve"> those described in [10], [11], and [5], using expected goals per 60 minutes as the dependent variable instead of goals per 60 minutes. Also, recall that we use ridge regression as in [12] and [5] instead of OLS regression. In Table 1, we list the top players in E </w:t>
-      </w:r>
-      <w:proofErr w:type="spellStart"/>
-      <w:r>
-        <w:t>of f</w:t>
-      </w:r>
-      <w:proofErr w:type="spellEnd"/>
-      <w:r>
-        <w:t xml:space="preserve"> </w:t>
-      </w:r>
-      <w:proofErr w:type="gramStart"/>
-      <w:r>
-        <w:t>EV ,</w:t>
-      </w:r>
-      <w:proofErr w:type="gramEnd"/>
-      <w:r>
-        <w:t xml:space="preserve"> the offensive component of adjusted plus-minus during even strength situations based on expected goals. In that table we have also listed each player’s G </w:t>
-      </w:r>
-      <w:proofErr w:type="spellStart"/>
-      <w:r>
-        <w:t>of f</w:t>
-      </w:r>
-      <w:proofErr w:type="spellEnd"/>
-      <w:r>
-        <w:t xml:space="preserve"> </w:t>
-      </w:r>
-      <w:proofErr w:type="gramStart"/>
-      <w:r>
-        <w:t>EV ,</w:t>
-      </w:r>
-      <w:proofErr w:type="gramEnd"/>
-      <w:r>
-        <w:t xml:space="preserve"> S </w:t>
-      </w:r>
-      <w:proofErr w:type="spellStart"/>
-      <w:r>
-        <w:t>of f</w:t>
-      </w:r>
-      <w:proofErr w:type="spellEnd"/>
-      <w:r>
-        <w:t xml:space="preserve"> EV , F </w:t>
-      </w:r>
-      <w:proofErr w:type="spellStart"/>
-      <w:r>
-        <w:t>of f</w:t>
-      </w:r>
-      <w:proofErr w:type="spellEnd"/>
-      <w:r>
-        <w:t xml:space="preserve"> EV , and C </w:t>
-      </w:r>
-      <w:proofErr w:type="spellStart"/>
-      <w:r>
-        <w:t>of f</w:t>
-      </w:r>
-      <w:proofErr w:type="spellEnd"/>
-      <w:r>
-        <w:t xml:space="preserve"> EV , which are the offensive components of adjusted plus-minus at even strength based on goals, shots, Fenwick rating, and </w:t>
-      </w:r>
-      <w:proofErr w:type="spellStart"/>
-      <w:r>
-        <w:t>Corsi</w:t>
-      </w:r>
-      <w:proofErr w:type="spellEnd"/>
-      <w:r>
-        <w:t xml:space="preserve"> rating, respectively. We also give some per </w:t>
-      </w:r>
-      <w:proofErr w:type="gramStart"/>
-      <w:r>
-        <w:t>60 minute</w:t>
-      </w:r>
-      <w:proofErr w:type="gramEnd"/>
-      <w:r>
-        <w:t xml:space="preserve"> versions of these statistics in the last 3 columns. For comparison, the top 10 players in G </w:t>
-      </w:r>
-      <w:proofErr w:type="spellStart"/>
-      <w:r>
-        <w:t>of f</w:t>
-      </w:r>
-      <w:proofErr w:type="spellEnd"/>
-      <w:r>
-        <w:t xml:space="preserve"> </w:t>
-      </w:r>
-      <w:proofErr w:type="gramStart"/>
-      <w:r>
-        <w:t>EV ,</w:t>
-      </w:r>
-      <w:proofErr w:type="gramEnd"/>
-      <w:r>
-        <w:t xml:space="preserve"> the Table 1: The top 10 offensive players in the NHL according to G </w:t>
-      </w:r>
-      <w:proofErr w:type="spellStart"/>
-      <w:r>
-        <w:t>of f</w:t>
-      </w:r>
-      <w:proofErr w:type="spellEnd"/>
-      <w:r>
-        <w:t xml:space="preserve"> EV . Player Pos Team E off EV G off EV S off EV F off EV C off EV E off EV,60 G off EV,60 S off EV,60 1 Sidney Crosby C PIT 8 16 8 9 9 0.43 0.83 0.42 2 Alex Ovechkin LW WSH 7 11 11 13 15 0.31 0.46 0.45 3 Daniel </w:t>
-      </w:r>
-      <w:proofErr w:type="spellStart"/>
-      <w:r>
-        <w:t>Sedin</w:t>
-      </w:r>
-      <w:proofErr w:type="spellEnd"/>
-      <w:r>
-        <w:t xml:space="preserve"> LW VAN 7 10 9 9 9 0.31 0.47 0.44 4 Zach Parise LW N.J 6 8 9 9 8 0.39 0.49 0.55 5 Pavel </w:t>
-      </w:r>
-      <w:proofErr w:type="spellStart"/>
-      <w:r>
-        <w:t>Datsyuk</w:t>
-      </w:r>
-      <w:proofErr w:type="spellEnd"/>
-      <w:r>
-        <w:t xml:space="preserve"> C DET 6 12 6 6 7 0.27 0.53 0.27 6 Jonathan Toews C CHI 6 9 5 4 4 0.28 0.45 0.22 7 Eric </w:t>
-      </w:r>
-      <w:proofErr w:type="spellStart"/>
-      <w:r>
-        <w:t>Staal</w:t>
-      </w:r>
-      <w:proofErr w:type="spellEnd"/>
-      <w:r>
-        <w:t xml:space="preserve"> C CAR 6 6 10 12 13 0.27 0.30 0.48 8 Jeff Carter C PHI 6 6 9 10 9 0.27 0.27 0.43 9 Evgeni </w:t>
-      </w:r>
-      <w:proofErr w:type="spellStart"/>
-      <w:r>
-        <w:t>Malkin</w:t>
-      </w:r>
-      <w:proofErr w:type="spellEnd"/>
-      <w:r>
-        <w:t xml:space="preserve"> C PIT 5 8 6 6 6 0.26 0.40 0.31 10 Joe Thornton C S.J 5 8 6 6 8 0.20 0.34 0.26 offensive component of adjusted plus-minus based on goals, are given in Table 2 in the Appendix. Not surprisingly, Sidney Crosby is the best offensive player at even strength according to both E </w:t>
-      </w:r>
-      <w:proofErr w:type="spellStart"/>
-      <w:r>
-        <w:t>of f</w:t>
-      </w:r>
-      <w:proofErr w:type="spellEnd"/>
-      <w:r>
-        <w:t xml:space="preserve"> EV and G </w:t>
-      </w:r>
-      <w:proofErr w:type="spellStart"/>
-      <w:r>
-        <w:t>of f</w:t>
-      </w:r>
-      <w:proofErr w:type="spellEnd"/>
-      <w:r>
-        <w:t xml:space="preserve"> </w:t>
-      </w:r>
-      <w:proofErr w:type="gramStart"/>
-      <w:r>
-        <w:t>EV ,</w:t>
-      </w:r>
-      <w:proofErr w:type="gramEnd"/>
-      <w:r>
-        <w:t xml:space="preserve"> despite the fact that he missed significant </w:t>
-      </w:r>
-      <w:r>
-        <w:lastRenderedPageBreak/>
-        <w:t xml:space="preserve">amounts of time during the last four full seasons. The two lists contain many of the same players. Two players, Eric </w:t>
-      </w:r>
-      <w:proofErr w:type="spellStart"/>
-      <w:r>
-        <w:t>Staal</w:t>
-      </w:r>
-      <w:proofErr w:type="spellEnd"/>
-      <w:r>
-        <w:t xml:space="preserve"> and Jeff Carter, are in Table 1 but not Table 2 probably because of the number of shots that they generate (recall that shots </w:t>
-      </w:r>
-      <w:proofErr w:type="gramStart"/>
-      <w:r>
-        <w:t>was</w:t>
-      </w:r>
-      <w:proofErr w:type="gramEnd"/>
-      <w:r>
-        <w:t xml:space="preserve"> one of the variables that we used in our expected goals models). Nathan Horton may be a surprise as the fifth player in Table 2, as he is typically not regarded as one of the league’s best offensive players. One might prefer to consider a player with significantly better 4 MIT Sloan Sports Analytics Conference 2012 March 2-3, 2012, Boston, MA, USA E </w:t>
-      </w:r>
-      <w:proofErr w:type="spellStart"/>
-      <w:r>
-        <w:t>of f</w:t>
-      </w:r>
-      <w:proofErr w:type="spellEnd"/>
-      <w:r>
-        <w:t xml:space="preserve"> EV or S </w:t>
-      </w:r>
-      <w:proofErr w:type="spellStart"/>
-      <w:r>
-        <w:t>of f</w:t>
-      </w:r>
-      <w:proofErr w:type="spellEnd"/>
-      <w:r>
-        <w:t xml:space="preserve"> </w:t>
-      </w:r>
-      <w:proofErr w:type="gramStart"/>
-      <w:r>
-        <w:t>EV ,</w:t>
-      </w:r>
-      <w:proofErr w:type="gramEnd"/>
-      <w:r>
-        <w:t xml:space="preserve"> like Zach Parise, among the top 5 offensive players at even strength instead of Horton. However, we note the strength of Horton’s teammates (2.43 goals per 60 minutes) is </w:t>
-      </w:r>
-      <w:proofErr w:type="gramStart"/>
-      <w:r>
-        <w:t>fairly low</w:t>
-      </w:r>
-      <w:proofErr w:type="gramEnd"/>
-      <w:r>
-        <w:t>, and when Horton is on the ice, his team scores 3.20 goals per 60 minutes. That is a difference of 0.77 goals per 60 minutes, which is the third best total in the league among players with 600 minutes played</w:t>
-      </w:r>
-      <w:proofErr w:type="gramStart"/>
-      <w:r>
-        <w:t>2 .</w:t>
-      </w:r>
-      <w:proofErr w:type="gramEnd"/>
-      <w:r>
-        <w:t xml:space="preserve"> </w:t>
-      </w:r>
-      <w:proofErr w:type="gramStart"/>
-      <w:r>
-        <w:t>In light of</w:t>
-      </w:r>
-      <w:proofErr w:type="gramEnd"/>
-      <w:r>
-        <w:t xml:space="preserve"> this ranking, Horton’s G </w:t>
-      </w:r>
-      <w:proofErr w:type="spellStart"/>
-      <w:r>
-        <w:t>of f</w:t>
-      </w:r>
-      <w:proofErr w:type="spellEnd"/>
-      <w:r>
-        <w:t xml:space="preserve"> EV seems reasonable and he should be considered one of the best offensive players in the league at even strength. 4 Discussion The results of our model can also be used to analyze the relative value of different box score statistics. For example, in every model that we tried during our model building process, hits were a significant predictor, but not in the way you might think. We now discuss some of the predictor variables that we considered in further detail. Hits One thing that stood out from the model building process was that hits and hits against were significant statistics. That is not terribly unexpected perhaps, but it is the sign of the estimates for hits and hits against that may be a bit surprising. The coefficients of hits and hits against are negative and positive, respectively. This means that low hits, and high hits against, are good predictors of goals. In other words, the teams more hits against than hits are the teams with higher goals. There are two possible explanations. First, typically the team doing the hitting does not have the puck. </w:t>
-      </w:r>
-      <w:proofErr w:type="gramStart"/>
-      <w:r>
-        <w:t>So</w:t>
-      </w:r>
-      <w:proofErr w:type="gramEnd"/>
-      <w:r>
-        <w:t xml:space="preserve"> hits and hits against contain information about possession. Hits against indicate possession of the puck, and hits indicate that the opposition had the possession of the puck. Good puck possession teams have more hits against than hits simply because they have the puck more often than their opponents. Another potential reason is that a player who applies a hit often takes himself out of the play temporarily, along with the player he hit. A hit typically means the other team has the puck, and after a hit, the play can momentarily be 4-on-4 instead of 5-on-5. This is even more true on the power play. If a penalty killer hits someone on the other team, the play is temporarily 4-on-3 instead of 5-on-4, even if it is only for a half of a second. Even fractions of a second can matter, especially at the NHL level, and especially in the defensive zone. We remark that these results do not necessarily indicate that hits are bad, or that players should stop finishing their checks. But it does provide some evidence that hits, hits against, and puck possession are related, and that poorly timed hits can impact goal scoring. Total faceoffs Interestingly, total faceoffs were a significant variable. Intuitively, offensive zone faceoffs should be a significant predictor of goals, but the importance of total faceoffs is not as obvious. One reason is that total faceoffs contain some information about goals, since every goal </w:t>
-      </w:r>
-      <w:proofErr w:type="gramStart"/>
-      <w:r>
-        <w:t>results</w:t>
-      </w:r>
-      <w:proofErr w:type="gramEnd"/>
-      <w:r>
-        <w:t xml:space="preserve"> in a neutral zone faceoff. But even when we excluded the neutral zone faceoffs that followed a goal, total faceoffs were still significant. Another possible reason total faceoffs are significant is that the flow of a game is more structured after a faceoff, since a team that wins a faceoff can run an organized play. A third possible reason is that typically after a faceoff there is not a lot of dead time in the play when both teams are changing players “on the fly”. One team may hold the puck behind their net for 5-10 seconds while the substitutions occur, and this break in activity reduces the goals scoring rate (for both teams). On </w:t>
-      </w:r>
-      <w:r>
-        <w:lastRenderedPageBreak/>
-        <w:t xml:space="preserve">the other hand, after a faceoff, there is typically not a break in activity like this as often. We tried the model without total faceoffs. The performance of both the OLS model and the ridge model was reduced without the total faceoffs, however both models still performed better than shots, Fenwick rating, or </w:t>
-      </w:r>
-      <w:proofErr w:type="spellStart"/>
-      <w:r>
-        <w:t>Corsi</w:t>
-      </w:r>
-      <w:proofErr w:type="spellEnd"/>
-      <w:r>
-        <w:t xml:space="preserve"> rating alone. See Figure 6 in the Appendix. In the end we included faceoffs because performance increased with this variable, and while they may be not an obvious explanation for why they should matter, it appears that they do indicate an increase in goal scoring rate. 2 Incidentally, Crosby is first in this measure also, with 1.03 goals per 60 minutes. 5 MIT Sloan Sports Analytics Conference 2012 March 2-3, 2012, Boston, MA, USA Faceoffs Wins We note that if a predictor variable, such as faceoff wins or net faceoff wins, for example, was removed from our model, it does not necessarily mean that the statistic is not important. It may just mean that the statistic does not provide any information that is not already provided by other predictor variables. In the case of faceoff wins, one would think that they are important because possession is important. But several other statistics, namely shots, missed shots, and hits against, are all indicators of possession. Faceoffs wins, net faceoff wins, or faceoff percentage may not be adding much additional information about possession. 5 Future work and Conclusions A natural idea for future work would be to develop similar models for goals against or net goals. One added complication that goalies are involved, but one could take steps to account for the strength of a team’s goalies. We could also do similar studies for special </w:t>
-      </w:r>
-      <w:proofErr w:type="gramStart"/>
-      <w:r>
-        <w:t>teams</w:t>
-      </w:r>
-      <w:proofErr w:type="gramEnd"/>
-      <w:r>
-        <w:t xml:space="preserve"> situations. The significance of some statistics could be different for special </w:t>
-      </w:r>
-      <w:proofErr w:type="gramStart"/>
-      <w:r>
-        <w:t>teams</w:t>
-      </w:r>
-      <w:proofErr w:type="gramEnd"/>
-      <w:r>
-        <w:t xml:space="preserve"> situations as opposed to even strength situations. One problem with studying special teams would be the lack of data compared to even strength. Another approach we could take is to split the season in half using a random sample of 41 games, instead of using odd and even games, fit the model, and repeat this process many times. This approach may yield more robust results. A statistic like total faceoffs may have come up as significant in our model by </w:t>
-      </w:r>
-      <w:proofErr w:type="gramStart"/>
-      <w:r>
-        <w:t>chance, but</w:t>
-      </w:r>
-      <w:proofErr w:type="gramEnd"/>
-      <w:r>
-        <w:t xml:space="preserve"> may not be significant if the data were split randomly and the models were fit several times. Drawing any firm conclusions about a statistic like faceoffs could be deferred until after this approach is taken. One could also partition each season into smaller chunks of games. One may be interested in finding the variables that are the best predictors of performance in 10-game chunks, for example. The significant variables would likely change when using smaller chunks of data. For example, shots would likely become a stronger indicator than goals using </w:t>
-      </w:r>
-      <w:proofErr w:type="gramStart"/>
-      <w:r>
-        <w:t>a smaller chunks of games</w:t>
-      </w:r>
-      <w:proofErr w:type="gramEnd"/>
-      <w:r>
-        <w:t xml:space="preserve">. Different sized partitions are studied in [13]. We noted that many of the predictor variables were correlated, which is one reason we chose the ridge regression model as our final model. Other methods, such as principal component regression or partial least squares regression, are commonly used when the predictors are correlated, and those models might improve performance. These methods are used in a forthcoming article [14]. In both of those methods, new uncorrelated predictor variables that are combinations of the original predictor variables are formed. It is typically harder to interpret the results for specific predictor variables (like we did for hits) with these models, which is one reason we chose to use OLS and ridge regression first. But if the main goal is to predict goal scoring, these models, and others like them, could prove useful. Bayesian techniques, non-parametric techniques, or time-series techniques, for example, could give better predictions. The results of any of these models could be interpreted as expected goals. We believe that the use of expected goals in a ridge regression to estimate adjusted plus-minus, coupled with the results based on goals, shots, Fenwick rating </w:t>
-      </w:r>
-      <w:r>
-        <w:lastRenderedPageBreak/>
-        <w:t xml:space="preserve">and </w:t>
+        <w:t xml:space="preserve">. Different sized partitions are studied in [13]. We noted that many of the predictor variables were correlated, which is one reason we chose the ridge regression model as our final model. Other methods, such as principal component regression or partial least squares regression, are commonly used when the predictors are correlated, and those models might improve performance. These methods are used in a forthcoming article [14]. In both of those methods, new uncorrelated predictor variables that are combinations of the original predictor variables are formed. It is typically harder to interpret the results for specific predictor variables (like we did for hits) with these models, which is one reason we chose to use OLS and ridge regression first. But if the main goal is to predict goal scoring, these models, and others like them, could prove useful. Bayesian techniques, non-parametric techniques, or time-series techniques, for example, could give better predictions. The results of any of these models could be interpreted as expected goals. We believe that the use of expected goals in a ridge regression to estimate adjusted plus-minus, coupled with the results based on goals, shots, Fenwick rating and </w:t>
       </w:r>
       <w:proofErr w:type="spellStart"/>
       <w:r>
@@ -23615,6 +25024,9 @@
     <w:abstractNumId w:val="0"/>
   </w:num>
   <w:num w:numId="33">
+    <w:abstractNumId w:val="0"/>
+  </w:num>
+  <w:num w:numId="34">
     <w:abstractNumId w:val="0"/>
   </w:num>
 </w:numbering>
@@ -24214,6 +25626,18 @@
       <w:color w:val="2F5496" w:themeColor="accent1" w:themeShade="BF"/>
     </w:rPr>
   </w:style>
+  <w:style w:type="character" w:styleId="FollowedHyperlink">
+    <w:name w:val="FollowedHyperlink"/>
+    <w:basedOn w:val="DefaultParagraphFont"/>
+    <w:uiPriority w:val="99"/>
+    <w:semiHidden/>
+    <w:unhideWhenUsed/>
+    <w:rsid w:val="00420912"/>
+    <w:rPr>
+      <w:color w:val="954F72" w:themeColor="followedHyperlink"/>
+      <w:u w:val="single"/>
+    </w:rPr>
+  </w:style>
 </w:styles>
 </file>
 
@@ -24483,7 +25907,7 @@
 </file>
 
 <file path=customXml/itemProps1.xml><?xml version="1.0" encoding="utf-8"?>
-<ds:datastoreItem xmlns:ds="http://schemas.openxmlformats.org/officeDocument/2006/customXml" ds:itemID="{4F4F90BE-D719-4FC7-A691-9BDEF37D9ACC}">
+<ds:datastoreItem xmlns:ds="http://schemas.openxmlformats.org/officeDocument/2006/customXml" ds:itemID="{21D90AAB-EE0B-41EE-8B72-F1055D8C988D}">
   <ds:schemaRefs>
     <ds:schemaRef ds:uri="http://schemas.openxmlformats.org/officeDocument/2006/bibliography"/>
   </ds:schemaRefs>

</xml_diff>

<commit_message>
finish hockey readings in sports and stats
</commit_message>
<xml_diff>
--- a/Stats/statsByLopez/hockeyReadingsNotes.docx
+++ b/Stats/statsByLopez/hockeyReadingsNotes.docx
@@ -21126,19 +21126,7 @@
           <w:rPr>
             <w:rStyle w:val="Hyperlink"/>
           </w:rPr>
-          <w:t>http://www.hockeyanalytics.com/R</w:t>
-        </w:r>
-        <w:r>
-          <w:rPr>
-            <w:rStyle w:val="Hyperlink"/>
-          </w:rPr>
-          <w:t>e</w:t>
-        </w:r>
-        <w:r>
-          <w:rPr>
-            <w:rStyle w:val="Hyperlink"/>
-          </w:rPr>
-          <w:t>search_files/NHL-Expected-Goals-Brian-Macdonald.pdf</w:t>
+          <w:t>http://www.hockeyanalytics.com/Research_files/NHL-Expected-Goals-Brian-Macdonald.pdf</w:t>
         </w:r>
       </w:hyperlink>
       <w:r>
@@ -24379,71 +24367,2782 @@
         <w:ind w:left="720"/>
       </w:pPr>
       <w:r>
-        <w:t xml:space="preserve">Expected goals can be used to analyze team performance, but here we focus on player performance, and specifically on using adjusted plus-minus with expected goals to evaluate players. Recall that we use an adjusted plus-minus model </w:t>
+        <w:rPr>
+          <w:b/>
+        </w:rPr>
+        <w:t>Expected goals</w:t>
+      </w:r>
+      <w:r>
+        <w:t xml:space="preserve"> can be used to analyze </w:t>
+      </w:r>
+      <w:r>
+        <w:rPr>
+          <w:i/>
+        </w:rPr>
+        <w:t>team</w:t>
+      </w:r>
+      <w:r>
+        <w:t xml:space="preserve"> performance, but here we focus on </w:t>
+      </w:r>
+      <w:r>
+        <w:rPr>
+          <w:i/>
+        </w:rPr>
+        <w:t>player</w:t>
+      </w:r>
+      <w:r>
+        <w:t xml:space="preserve"> performance, </w:t>
+      </w:r>
+      <w:r>
+        <w:t>+</w:t>
+      </w:r>
+      <w:r>
+        <w:t xml:space="preserve">specifically on using </w:t>
+      </w:r>
+      <w:r>
+        <w:rPr>
+          <w:b/>
+        </w:rPr>
+        <w:t>adjusted</w:t>
+      </w:r>
+      <w:r>
+        <w:rPr>
+          <w:b/>
+        </w:rPr>
+        <w:t xml:space="preserve"> +/-</w:t>
+      </w:r>
+      <w:r>
+        <w:t xml:space="preserve"> </w:t>
+      </w:r>
+      <w:r>
+        <w:t xml:space="preserve">w/ </w:t>
+      </w:r>
+      <w:r>
+        <w:t xml:space="preserve">expected goals to evaluate players. </w:t>
+      </w:r>
+    </w:p>
+    <w:p>
+      <w:pPr>
+        <w:pStyle w:val="ListBullet"/>
+        <w:tabs>
+          <w:tab w:val="clear" w:pos="360"/>
+          <w:tab w:val="num" w:pos="720"/>
+        </w:tabs>
+        <w:ind w:left="720"/>
+      </w:pPr>
+      <w:r>
+        <w:t>Recall we use an adjusted</w:t>
+      </w:r>
+      <w:r>
+        <w:t xml:space="preserve"> +/-</w:t>
+      </w:r>
+      <w:r>
+        <w:t xml:space="preserve"> model </w:t>
       </w:r>
       <w:proofErr w:type="gramStart"/>
       <w:r>
-        <w:t>similar to</w:t>
+        <w:t>similar</w:t>
+      </w:r>
+      <w:r>
+        <w:t xml:space="preserve"> </w:t>
+      </w:r>
+      <w:r>
+        <w:t>to</w:t>
       </w:r>
       <w:proofErr w:type="gramEnd"/>
       <w:r>
-        <w:t xml:space="preserve"> those described in [10], [11], and [5], using expected goals per 60 minutes as the dependent variable instead of goals per 60 minutes. Also, recall that we use ridge regression as in [12] and [5] instead of OLS regression. In Table 1, we list the top players in E </w:t>
+        <w:t xml:space="preserve"> those described in [10], [11], [5], using expected goals per 60 </w:t>
+      </w:r>
+      <w:r>
+        <w:t xml:space="preserve">min. </w:t>
+      </w:r>
+      <w:r>
+        <w:t xml:space="preserve">as dependent variable instead of goals per 60 min. </w:t>
+      </w:r>
+    </w:p>
+    <w:p>
+      <w:pPr>
+        <w:pStyle w:val="ListBullet"/>
+        <w:tabs>
+          <w:tab w:val="clear" w:pos="360"/>
+          <w:tab w:val="num" w:pos="720"/>
+        </w:tabs>
+        <w:ind w:left="720"/>
+      </w:pPr>
+      <w:r>
+        <w:t xml:space="preserve">Also, recall we use </w:t>
+      </w:r>
+      <w:r>
+        <w:rPr>
+          <w:b/>
+        </w:rPr>
+        <w:t>ridge regression</w:t>
+      </w:r>
+      <w:r>
+        <w:t xml:space="preserve"> as in [12] </w:t>
+      </w:r>
+      <w:r>
+        <w:t xml:space="preserve">+ </w:t>
+      </w:r>
+      <w:r>
+        <w:t xml:space="preserve">[5] </w:t>
+      </w:r>
+      <w:r>
+        <w:rPr>
+          <w:i/>
+        </w:rPr>
+        <w:t>instead of OLS regression</w:t>
+      </w:r>
+      <w:r>
+        <w:t xml:space="preserve">. </w:t>
+      </w:r>
+    </w:p>
+    <w:p>
+      <w:pPr>
+        <w:pStyle w:val="ListBullet"/>
+        <w:tabs>
+          <w:tab w:val="clear" w:pos="360"/>
+          <w:tab w:val="num" w:pos="720"/>
+        </w:tabs>
+        <w:ind w:left="720"/>
+      </w:pPr>
+      <w:r>
+        <w:t>In Table 1</w:t>
+      </w:r>
+      <w:r>
+        <w:t xml:space="preserve">: </w:t>
+      </w:r>
+      <w:r>
+        <w:t xml:space="preserve">top players in </w:t>
+      </w:r>
+      <w:r>
+        <w:rPr>
+          <w:noProof/>
+        </w:rPr>
+        <w:drawing>
+          <wp:inline distT="0" distB="0" distL="0" distR="0" wp14:anchorId="16CAA07A" wp14:editId="767B1A98">
+            <wp:extent cx="561975" cy="361950"/>
+            <wp:effectExtent l="0" t="0" r="9525" b="0"/>
+            <wp:docPr id="6" name="Picture 6"/>
+            <wp:cNvGraphicFramePr>
+              <a:graphicFrameLocks xmlns:a="http://schemas.openxmlformats.org/drawingml/2006/main" noChangeAspect="1"/>
+            </wp:cNvGraphicFramePr>
+            <a:graphic xmlns:a="http://schemas.openxmlformats.org/drawingml/2006/main">
+              <a:graphicData uri="http://schemas.openxmlformats.org/drawingml/2006/picture">
+                <pic:pic xmlns:pic="http://schemas.openxmlformats.org/drawingml/2006/picture">
+                  <pic:nvPicPr>
+                    <pic:cNvPr id="1" name=""/>
+                    <pic:cNvPicPr/>
+                  </pic:nvPicPr>
+                  <pic:blipFill>
+                    <a:blip r:embed="rId56"/>
+                    <a:stretch>
+                      <a:fillRect/>
+                    </a:stretch>
+                  </pic:blipFill>
+                  <pic:spPr>
+                    <a:xfrm>
+                      <a:off x="0" y="0"/>
+                      <a:ext cx="561975" cy="361950"/>
+                    </a:xfrm>
+                    <a:prstGeom prst="rect">
+                      <a:avLst/>
+                    </a:prstGeom>
+                  </pic:spPr>
+                </pic:pic>
+              </a:graphicData>
+            </a:graphic>
+          </wp:inline>
+        </w:drawing>
+      </w:r>
+      <w:r>
+        <w:t xml:space="preserve"> = </w:t>
+      </w:r>
+      <w:r>
+        <w:rPr>
+          <w:b/>
+        </w:rPr>
+        <w:t>t</w:t>
+      </w:r>
+      <w:r>
+        <w:rPr>
+          <w:b/>
+        </w:rPr>
+        <w:t xml:space="preserve">he offensive component of adjusted </w:t>
+      </w:r>
+      <w:r>
+        <w:rPr>
+          <w:b/>
+        </w:rPr>
+        <w:t xml:space="preserve">+/- </w:t>
+      </w:r>
+      <w:r>
+        <w:rPr>
+          <w:b/>
+        </w:rPr>
+        <w:t>during even strength situations based on expected goals</w:t>
+      </w:r>
+    </w:p>
+    <w:p>
+      <w:pPr>
+        <w:pStyle w:val="ListBullet"/>
+        <w:numPr>
+          <w:ilvl w:val="0"/>
+          <w:numId w:val="0"/>
+        </w:numPr>
+        <w:ind w:left="720" w:firstLine="720"/>
+      </w:pPr>
+      <w:r>
+        <w:rPr>
+          <w:noProof/>
+        </w:rPr>
+        <w:drawing>
+          <wp:inline distT="0" distB="0" distL="0" distR="0" wp14:anchorId="56B06892" wp14:editId="74E8D825">
+            <wp:extent cx="4409982" cy="1687195"/>
+            <wp:effectExtent l="0" t="0" r="0" b="8255"/>
+            <wp:docPr id="13" name="Picture 13"/>
+            <wp:cNvGraphicFramePr>
+              <a:graphicFrameLocks xmlns:a="http://schemas.openxmlformats.org/drawingml/2006/main" noChangeAspect="1"/>
+            </wp:cNvGraphicFramePr>
+            <a:graphic xmlns:a="http://schemas.openxmlformats.org/drawingml/2006/main">
+              <a:graphicData uri="http://schemas.openxmlformats.org/drawingml/2006/picture">
+                <pic:pic xmlns:pic="http://schemas.openxmlformats.org/drawingml/2006/picture">
+                  <pic:nvPicPr>
+                    <pic:cNvPr id="1" name=""/>
+                    <pic:cNvPicPr/>
+                  </pic:nvPicPr>
+                  <pic:blipFill>
+                    <a:blip r:embed="rId57"/>
+                    <a:stretch>
+                      <a:fillRect/>
+                    </a:stretch>
+                  </pic:blipFill>
+                  <pic:spPr>
+                    <a:xfrm>
+                      <a:off x="0" y="0"/>
+                      <a:ext cx="4425319" cy="1693063"/>
+                    </a:xfrm>
+                    <a:prstGeom prst="rect">
+                      <a:avLst/>
+                    </a:prstGeom>
+                  </pic:spPr>
+                </pic:pic>
+              </a:graphicData>
+            </a:graphic>
+          </wp:inline>
+        </w:drawing>
+      </w:r>
+    </w:p>
+    <w:p>
+      <w:pPr>
+        <w:pStyle w:val="ListBullet"/>
+        <w:tabs>
+          <w:tab w:val="clear" w:pos="360"/>
+          <w:tab w:val="num" w:pos="720"/>
+        </w:tabs>
+        <w:ind w:left="720"/>
+      </w:pPr>
+      <w:r>
+        <w:t>A</w:t>
+      </w:r>
+      <w:r>
+        <w:t xml:space="preserve">lso listed each player’s </w:t>
+      </w:r>
+      <w:r>
+        <w:rPr>
+          <w:noProof/>
+        </w:rPr>
+        <w:drawing>
+          <wp:inline distT="0" distB="0" distL="0" distR="0" wp14:anchorId="29C046DF" wp14:editId="506BA3DD">
+            <wp:extent cx="485775" cy="361950"/>
+            <wp:effectExtent l="0" t="0" r="9525" b="0"/>
+            <wp:docPr id="14" name="Picture 14"/>
+            <wp:cNvGraphicFramePr>
+              <a:graphicFrameLocks xmlns:a="http://schemas.openxmlformats.org/drawingml/2006/main" noChangeAspect="1"/>
+            </wp:cNvGraphicFramePr>
+            <a:graphic xmlns:a="http://schemas.openxmlformats.org/drawingml/2006/main">
+              <a:graphicData uri="http://schemas.openxmlformats.org/drawingml/2006/picture">
+                <pic:pic xmlns:pic="http://schemas.openxmlformats.org/drawingml/2006/picture">
+                  <pic:nvPicPr>
+                    <pic:cNvPr id="1" name=""/>
+                    <pic:cNvPicPr/>
+                  </pic:nvPicPr>
+                  <pic:blipFill>
+                    <a:blip r:embed="rId58"/>
+                    <a:stretch>
+                      <a:fillRect/>
+                    </a:stretch>
+                  </pic:blipFill>
+                  <pic:spPr>
+                    <a:xfrm>
+                      <a:off x="0" y="0"/>
+                      <a:ext cx="485775" cy="361950"/>
+                    </a:xfrm>
+                    <a:prstGeom prst="rect">
+                      <a:avLst/>
+                    </a:prstGeom>
+                  </pic:spPr>
+                </pic:pic>
+              </a:graphicData>
+            </a:graphic>
+          </wp:inline>
+        </w:drawing>
+      </w:r>
+      <w:r>
+        <w:rPr>
+          <w:noProof/>
+        </w:rPr>
+        <w:drawing>
+          <wp:inline distT="0" distB="0" distL="0" distR="0" wp14:anchorId="3E0C710B" wp14:editId="7E598364">
+            <wp:extent cx="1876425" cy="314325"/>
+            <wp:effectExtent l="0" t="0" r="9525" b="9525"/>
+            <wp:docPr id="18" name="Picture 18"/>
+            <wp:cNvGraphicFramePr>
+              <a:graphicFrameLocks xmlns:a="http://schemas.openxmlformats.org/drawingml/2006/main" noChangeAspect="1"/>
+            </wp:cNvGraphicFramePr>
+            <a:graphic xmlns:a="http://schemas.openxmlformats.org/drawingml/2006/main">
+              <a:graphicData uri="http://schemas.openxmlformats.org/drawingml/2006/picture">
+                <pic:pic xmlns:pic="http://schemas.openxmlformats.org/drawingml/2006/picture">
+                  <pic:nvPicPr>
+                    <pic:cNvPr id="1" name=""/>
+                    <pic:cNvPicPr/>
+                  </pic:nvPicPr>
+                  <pic:blipFill>
+                    <a:blip r:embed="rId59"/>
+                    <a:stretch>
+                      <a:fillRect/>
+                    </a:stretch>
+                  </pic:blipFill>
+                  <pic:spPr>
+                    <a:xfrm>
+                      <a:off x="0" y="0"/>
+                      <a:ext cx="1876425" cy="314325"/>
+                    </a:xfrm>
+                    <a:prstGeom prst="rect">
+                      <a:avLst/>
+                    </a:prstGeom>
+                  </pic:spPr>
+                </pic:pic>
+              </a:graphicData>
+            </a:graphic>
+          </wp:inline>
+        </w:drawing>
+      </w:r>
+      <w:r>
+        <w:t xml:space="preserve"> = </w:t>
+      </w:r>
+      <w:r>
+        <w:rPr>
+          <w:b/>
+        </w:rPr>
+        <w:t xml:space="preserve">the offensive components of adjusted </w:t>
+      </w:r>
+      <w:r>
+        <w:rPr>
+          <w:b/>
+        </w:rPr>
+        <w:t xml:space="preserve">+/- </w:t>
+      </w:r>
+      <w:r>
+        <w:rPr>
+          <w:b/>
+        </w:rPr>
+        <w:t xml:space="preserve">at even strength based on goals, shots, Fenwick </w:t>
+      </w:r>
+      <w:r>
+        <w:rPr>
+          <w:b/>
+        </w:rPr>
+        <w:t xml:space="preserve">+ </w:t>
       </w:r>
       <w:proofErr w:type="spellStart"/>
       <w:r>
-        <w:t>of f</w:t>
+        <w:rPr>
+          <w:b/>
+        </w:rPr>
+        <w:t>Corsi</w:t>
       </w:r>
       <w:proofErr w:type="spellEnd"/>
       <w:r>
-        <w:t xml:space="preserve"> </w:t>
+        <w:rPr>
+          <w:b/>
+        </w:rPr>
+        <w:t xml:space="preserve"> rating</w:t>
+      </w:r>
+      <w:r>
+        <w:rPr>
+          <w:b/>
+        </w:rPr>
+        <w:t>s</w:t>
+      </w:r>
+      <w:r>
+        <w:t>, respectively</w:t>
+      </w:r>
+    </w:p>
+    <w:p>
+      <w:pPr>
+        <w:pStyle w:val="ListBullet"/>
+        <w:tabs>
+          <w:tab w:val="clear" w:pos="360"/>
+          <w:tab w:val="num" w:pos="1080"/>
+        </w:tabs>
+        <w:ind w:left="1080"/>
+      </w:pPr>
+      <w:r>
+        <w:t>A</w:t>
+      </w:r>
+      <w:r>
+        <w:t xml:space="preserve">lso give some per </w:t>
       </w:r>
       <w:proofErr w:type="gramStart"/>
       <w:r>
-        <w:t>EV ,</w:t>
+        <w:t>60 minute</w:t>
       </w:r>
       <w:proofErr w:type="gramEnd"/>
       <w:r>
-        <w:t xml:space="preserve"> the offensive component of adjusted plus-minus during even strength situations based on expected goals. In that table we have also listed each player’s G </w:t>
+        <w:t xml:space="preserve"> versions of these statistics in last 3 columns. </w:t>
+      </w:r>
+    </w:p>
+    <w:p>
+      <w:pPr>
+        <w:pStyle w:val="ListBullet"/>
+        <w:tabs>
+          <w:tab w:val="clear" w:pos="360"/>
+          <w:tab w:val="num" w:pos="1080"/>
+        </w:tabs>
+        <w:ind w:left="1080"/>
+      </w:pPr>
+      <w:r>
+        <w:t xml:space="preserve">For comparison, top 10 players in </w:t>
+      </w:r>
+      <w:r>
+        <w:rPr>
+          <w:noProof/>
+        </w:rPr>
+        <w:drawing>
+          <wp:inline distT="0" distB="0" distL="0" distR="0" wp14:anchorId="0F419867" wp14:editId="6FF895D2">
+            <wp:extent cx="373280" cy="278130"/>
+            <wp:effectExtent l="0" t="0" r="8255" b="7620"/>
+            <wp:docPr id="19" name="Picture 19"/>
+            <wp:cNvGraphicFramePr>
+              <a:graphicFrameLocks xmlns:a="http://schemas.openxmlformats.org/drawingml/2006/main" noChangeAspect="1"/>
+            </wp:cNvGraphicFramePr>
+            <a:graphic xmlns:a="http://schemas.openxmlformats.org/drawingml/2006/main">
+              <a:graphicData uri="http://schemas.openxmlformats.org/drawingml/2006/picture">
+                <pic:pic xmlns:pic="http://schemas.openxmlformats.org/drawingml/2006/picture">
+                  <pic:nvPicPr>
+                    <pic:cNvPr id="1" name=""/>
+                    <pic:cNvPicPr/>
+                  </pic:nvPicPr>
+                  <pic:blipFill>
+                    <a:blip r:embed="rId58"/>
+                    <a:stretch>
+                      <a:fillRect/>
+                    </a:stretch>
+                  </pic:blipFill>
+                  <pic:spPr>
+                    <a:xfrm>
+                      <a:off x="0" y="0"/>
+                      <a:ext cx="381727" cy="284424"/>
+                    </a:xfrm>
+                    <a:prstGeom prst="rect">
+                      <a:avLst/>
+                    </a:prstGeom>
+                  </pic:spPr>
+                </pic:pic>
+              </a:graphicData>
+            </a:graphic>
+          </wp:inline>
+        </w:drawing>
+      </w:r>
+      <w:r>
+        <w:t xml:space="preserve"> </w:t>
+      </w:r>
+      <w:r>
+        <w:t xml:space="preserve">are given in Table 2 </w:t>
+      </w:r>
+    </w:p>
+    <w:p>
+      <w:pPr>
+        <w:pStyle w:val="ListBullet"/>
+        <w:tabs>
+          <w:tab w:val="clear" w:pos="360"/>
+          <w:tab w:val="num" w:pos="1080"/>
+        </w:tabs>
+        <w:ind w:left="1080"/>
+      </w:pPr>
+      <w:r>
+        <w:rPr>
+          <w:noProof/>
+        </w:rPr>
+        <w:drawing>
+          <wp:inline distT="0" distB="0" distL="0" distR="0" wp14:anchorId="2FCE227D" wp14:editId="242639D0">
+            <wp:extent cx="5196840" cy="1901621"/>
+            <wp:effectExtent l="0" t="0" r="3810" b="3810"/>
+            <wp:docPr id="23" name="Picture 23"/>
+            <wp:cNvGraphicFramePr>
+              <a:graphicFrameLocks xmlns:a="http://schemas.openxmlformats.org/drawingml/2006/main" noChangeAspect="1"/>
+            </wp:cNvGraphicFramePr>
+            <a:graphic xmlns:a="http://schemas.openxmlformats.org/drawingml/2006/main">
+              <a:graphicData uri="http://schemas.openxmlformats.org/drawingml/2006/picture">
+                <pic:pic xmlns:pic="http://schemas.openxmlformats.org/drawingml/2006/picture">
+                  <pic:nvPicPr>
+                    <pic:cNvPr id="1" name=""/>
+                    <pic:cNvPicPr/>
+                  </pic:nvPicPr>
+                  <pic:blipFill>
+                    <a:blip r:embed="rId60"/>
+                    <a:stretch>
+                      <a:fillRect/>
+                    </a:stretch>
+                  </pic:blipFill>
+                  <pic:spPr>
+                    <a:xfrm>
+                      <a:off x="0" y="0"/>
+                      <a:ext cx="5207183" cy="1905406"/>
+                    </a:xfrm>
+                    <a:prstGeom prst="rect">
+                      <a:avLst/>
+                    </a:prstGeom>
+                  </pic:spPr>
+                </pic:pic>
+              </a:graphicData>
+            </a:graphic>
+          </wp:inline>
+        </w:drawing>
+      </w:r>
+    </w:p>
+    <w:p>
+      <w:pPr>
+        <w:pStyle w:val="ListBullet"/>
+        <w:tabs>
+          <w:tab w:val="clear" w:pos="360"/>
+          <w:tab w:val="num" w:pos="720"/>
+        </w:tabs>
+        <w:ind w:left="720"/>
+      </w:pPr>
+      <w:r>
+        <w:t xml:space="preserve">Not surprisingly, Crosby </w:t>
+      </w:r>
+      <w:r>
+        <w:t xml:space="preserve">= </w:t>
+      </w:r>
+      <w:r>
+        <w:t xml:space="preserve">best offensive player </w:t>
+      </w:r>
+      <w:r>
+        <w:t xml:space="preserve">@ </w:t>
+      </w:r>
+      <w:r>
+        <w:t xml:space="preserve">even strength according to both </w:t>
+      </w:r>
+      <w:r>
+        <w:rPr>
+          <w:noProof/>
+        </w:rPr>
+        <w:drawing>
+          <wp:inline distT="0" distB="0" distL="0" distR="0" wp14:anchorId="2735EF3B" wp14:editId="5B2783BF">
+            <wp:extent cx="561975" cy="361950"/>
+            <wp:effectExtent l="0" t="0" r="9525" b="0"/>
+            <wp:docPr id="20" name="Picture 20"/>
+            <wp:cNvGraphicFramePr>
+              <a:graphicFrameLocks xmlns:a="http://schemas.openxmlformats.org/drawingml/2006/main" noChangeAspect="1"/>
+            </wp:cNvGraphicFramePr>
+            <a:graphic xmlns:a="http://schemas.openxmlformats.org/drawingml/2006/main">
+              <a:graphicData uri="http://schemas.openxmlformats.org/drawingml/2006/picture">
+                <pic:pic xmlns:pic="http://schemas.openxmlformats.org/drawingml/2006/picture">
+                  <pic:nvPicPr>
+                    <pic:cNvPr id="1" name=""/>
+                    <pic:cNvPicPr/>
+                  </pic:nvPicPr>
+                  <pic:blipFill>
+                    <a:blip r:embed="rId56"/>
+                    <a:stretch>
+                      <a:fillRect/>
+                    </a:stretch>
+                  </pic:blipFill>
+                  <pic:spPr>
+                    <a:xfrm>
+                      <a:off x="0" y="0"/>
+                      <a:ext cx="561975" cy="361950"/>
+                    </a:xfrm>
+                    <a:prstGeom prst="rect">
+                      <a:avLst/>
+                    </a:prstGeom>
+                  </pic:spPr>
+                </pic:pic>
+              </a:graphicData>
+            </a:graphic>
+          </wp:inline>
+        </w:drawing>
+      </w:r>
+      <w:r>
+        <w:t xml:space="preserve"> + </w:t>
+      </w:r>
+      <w:r>
+        <w:rPr>
+          <w:noProof/>
+        </w:rPr>
+        <w:drawing>
+          <wp:inline distT="0" distB="0" distL="0" distR="0" wp14:anchorId="727774EA" wp14:editId="6BCD2519">
+            <wp:extent cx="373280" cy="278130"/>
+            <wp:effectExtent l="0" t="0" r="8255" b="7620"/>
+            <wp:docPr id="21" name="Picture 21"/>
+            <wp:cNvGraphicFramePr>
+              <a:graphicFrameLocks xmlns:a="http://schemas.openxmlformats.org/drawingml/2006/main" noChangeAspect="1"/>
+            </wp:cNvGraphicFramePr>
+            <a:graphic xmlns:a="http://schemas.openxmlformats.org/drawingml/2006/main">
+              <a:graphicData uri="http://schemas.openxmlformats.org/drawingml/2006/picture">
+                <pic:pic xmlns:pic="http://schemas.openxmlformats.org/drawingml/2006/picture">
+                  <pic:nvPicPr>
+                    <pic:cNvPr id="1" name=""/>
+                    <pic:cNvPicPr/>
+                  </pic:nvPicPr>
+                  <pic:blipFill>
+                    <a:blip r:embed="rId58"/>
+                    <a:stretch>
+                      <a:fillRect/>
+                    </a:stretch>
+                  </pic:blipFill>
+                  <pic:spPr>
+                    <a:xfrm>
+                      <a:off x="0" y="0"/>
+                      <a:ext cx="381727" cy="284424"/>
+                    </a:xfrm>
+                    <a:prstGeom prst="rect">
+                      <a:avLst/>
+                    </a:prstGeom>
+                  </pic:spPr>
+                </pic:pic>
+              </a:graphicData>
+            </a:graphic>
+          </wp:inline>
+        </w:drawing>
+      </w:r>
+      <w:r>
+        <w:t xml:space="preserve">, despite the fact he missed significant amounts of time during the last </w:t>
+      </w:r>
+      <w:r>
+        <w:t xml:space="preserve">4 </w:t>
+      </w:r>
+      <w:r>
+        <w:t xml:space="preserve">full seasons. </w:t>
+      </w:r>
+    </w:p>
+    <w:p>
+      <w:pPr>
+        <w:pStyle w:val="ListBullet"/>
+        <w:tabs>
+          <w:tab w:val="clear" w:pos="360"/>
+          <w:tab w:val="num" w:pos="720"/>
+        </w:tabs>
+        <w:ind w:left="720"/>
+      </w:pPr>
+      <w:r>
+        <w:lastRenderedPageBreak/>
+        <w:t xml:space="preserve">The </w:t>
+      </w:r>
+      <w:r>
+        <w:t xml:space="preserve">2 </w:t>
+      </w:r>
+      <w:r>
+        <w:t>lists contain many of the same players</w:t>
+      </w:r>
+      <w:r>
+        <w:t xml:space="preserve">, + 2 = </w:t>
+      </w:r>
+      <w:r>
+        <w:t xml:space="preserve">Eric </w:t>
       </w:r>
       <w:proofErr w:type="spellStart"/>
       <w:r>
-        <w:t>of f</w:t>
+        <w:t>Staal</w:t>
       </w:r>
       <w:proofErr w:type="spellEnd"/>
       <w:r>
         <w:t xml:space="preserve"> </w:t>
       </w:r>
+      <w:r>
+        <w:t xml:space="preserve">+ </w:t>
+      </w:r>
+      <w:r>
+        <w:t>Jeff Carter, are in Table 1 but not Table 2</w:t>
+      </w:r>
+      <w:r>
+        <w:t xml:space="preserve">, </w:t>
+      </w:r>
+      <w:r>
+        <w:t xml:space="preserve">probably </w:t>
+      </w:r>
+      <w:r>
+        <w:t xml:space="preserve">b/c </w:t>
+      </w:r>
+      <w:r>
+        <w:t xml:space="preserve">of the </w:t>
+      </w:r>
+      <w:r>
+        <w:t xml:space="preserve"># </w:t>
+      </w:r>
+      <w:r>
+        <w:t xml:space="preserve">of shots they generate (recall </w:t>
+      </w:r>
+      <w:r>
+        <w:rPr>
+          <w:b/>
+        </w:rPr>
+        <w:t xml:space="preserve">shots </w:t>
+      </w:r>
+      <w:r>
+        <w:t>= 1</w:t>
+      </w:r>
+      <w:r>
+        <w:rPr>
+          <w:b/>
+        </w:rPr>
+        <w:t xml:space="preserve"> </w:t>
+      </w:r>
+      <w:r>
+        <w:t xml:space="preserve">of the variables used in expected goals models). </w:t>
+      </w:r>
+    </w:p>
+    <w:p>
+      <w:pPr>
+        <w:pStyle w:val="ListBullet"/>
+        <w:tabs>
+          <w:tab w:val="clear" w:pos="360"/>
+          <w:tab w:val="num" w:pos="720"/>
+        </w:tabs>
+        <w:ind w:left="720"/>
+      </w:pPr>
+      <w:r>
+        <w:t xml:space="preserve">Nathan Horton may be a surprise as </w:t>
+      </w:r>
+      <w:r>
+        <w:t>5</w:t>
+      </w:r>
+      <w:r>
+        <w:rPr>
+          <w:vertAlign w:val="superscript"/>
+        </w:rPr>
+        <w:t>th</w:t>
+      </w:r>
+      <w:r>
+        <w:t xml:space="preserve"> </w:t>
+      </w:r>
+      <w:r>
+        <w:t>player in Table 2</w:t>
+      </w:r>
+      <w:r>
+        <w:t xml:space="preserve"> </w:t>
+      </w:r>
+      <w:r>
+        <w:sym w:font="Wingdings" w:char="F0E8"/>
+      </w:r>
+      <w:r>
+        <w:t xml:space="preserve"> </w:t>
+      </w:r>
+      <w:r>
+        <w:t xml:space="preserve">typically not regarded as </w:t>
+      </w:r>
+      <w:r>
+        <w:t xml:space="preserve">1 </w:t>
+      </w:r>
+      <w:r>
+        <w:t xml:space="preserve">of the league’s best offensive players. </w:t>
+      </w:r>
+    </w:p>
+    <w:p>
+      <w:pPr>
+        <w:pStyle w:val="ListBullet"/>
+        <w:tabs>
+          <w:tab w:val="clear" w:pos="360"/>
+          <w:tab w:val="num" w:pos="720"/>
+        </w:tabs>
+        <w:ind w:left="720"/>
+      </w:pPr>
+      <w:r>
+        <w:t xml:space="preserve">One </w:t>
+      </w:r>
+      <w:r>
+        <w:t xml:space="preserve">might prefer to consider a player </w:t>
+      </w:r>
+      <w:r>
+        <w:t xml:space="preserve">w/ </w:t>
+      </w:r>
+      <w:r>
+        <w:t xml:space="preserve">significantly better </w:t>
+      </w:r>
+      <w:r>
+        <w:rPr>
+          <w:noProof/>
+        </w:rPr>
+        <w:drawing>
+          <wp:inline distT="0" distB="0" distL="0" distR="0" wp14:anchorId="22ADD412" wp14:editId="01AD867E">
+            <wp:extent cx="561975" cy="361950"/>
+            <wp:effectExtent l="0" t="0" r="9525" b="0"/>
+            <wp:docPr id="24" name="Picture 24"/>
+            <wp:cNvGraphicFramePr>
+              <a:graphicFrameLocks xmlns:a="http://schemas.openxmlformats.org/drawingml/2006/main" noChangeAspect="1"/>
+            </wp:cNvGraphicFramePr>
+            <a:graphic xmlns:a="http://schemas.openxmlformats.org/drawingml/2006/main">
+              <a:graphicData uri="http://schemas.openxmlformats.org/drawingml/2006/picture">
+                <pic:pic xmlns:pic="http://schemas.openxmlformats.org/drawingml/2006/picture">
+                  <pic:nvPicPr>
+                    <pic:cNvPr id="1" name=""/>
+                    <pic:cNvPicPr/>
+                  </pic:nvPicPr>
+                  <pic:blipFill>
+                    <a:blip r:embed="rId56"/>
+                    <a:stretch>
+                      <a:fillRect/>
+                    </a:stretch>
+                  </pic:blipFill>
+                  <pic:spPr>
+                    <a:xfrm>
+                      <a:off x="0" y="0"/>
+                      <a:ext cx="561975" cy="361950"/>
+                    </a:xfrm>
+                    <a:prstGeom prst="rect">
+                      <a:avLst/>
+                    </a:prstGeom>
+                  </pic:spPr>
+                </pic:pic>
+              </a:graphicData>
+            </a:graphic>
+          </wp:inline>
+        </w:drawing>
+      </w:r>
+      <w:r>
+        <w:t xml:space="preserve"> or </w:t>
+      </w:r>
+      <w:r>
+        <w:rPr>
+          <w:noProof/>
+        </w:rPr>
+        <w:drawing>
+          <wp:inline distT="0" distB="0" distL="0" distR="0" wp14:anchorId="3E766AAA" wp14:editId="5FE6C868">
+            <wp:extent cx="666750" cy="409575"/>
+            <wp:effectExtent l="0" t="0" r="0" b="9525"/>
+            <wp:docPr id="25" name="Picture 25"/>
+            <wp:cNvGraphicFramePr>
+              <a:graphicFrameLocks xmlns:a="http://schemas.openxmlformats.org/drawingml/2006/main" noChangeAspect="1"/>
+            </wp:cNvGraphicFramePr>
+            <a:graphic xmlns:a="http://schemas.openxmlformats.org/drawingml/2006/main">
+              <a:graphicData uri="http://schemas.openxmlformats.org/drawingml/2006/picture">
+                <pic:pic xmlns:pic="http://schemas.openxmlformats.org/drawingml/2006/picture">
+                  <pic:nvPicPr>
+                    <pic:cNvPr id="1" name=""/>
+                    <pic:cNvPicPr/>
+                  </pic:nvPicPr>
+                  <pic:blipFill>
+                    <a:blip r:embed="rId61"/>
+                    <a:stretch>
+                      <a:fillRect/>
+                    </a:stretch>
+                  </pic:blipFill>
+                  <pic:spPr>
+                    <a:xfrm>
+                      <a:off x="0" y="0"/>
+                      <a:ext cx="666750" cy="409575"/>
+                    </a:xfrm>
+                    <a:prstGeom prst="rect">
+                      <a:avLst/>
+                    </a:prstGeom>
+                  </pic:spPr>
+                </pic:pic>
+              </a:graphicData>
+            </a:graphic>
+          </wp:inline>
+        </w:drawing>
+      </w:r>
+      <w:r>
+        <w:t xml:space="preserve">, like Zach Parise, among the top 5 offensive players </w:t>
+      </w:r>
+      <w:r>
+        <w:t xml:space="preserve">@ </w:t>
+      </w:r>
+      <w:r>
+        <w:t>even strength</w:t>
+      </w:r>
+      <w:r>
+        <w:t xml:space="preserve">, </w:t>
+      </w:r>
+      <w:r>
+        <w:t xml:space="preserve">instead of Horton. </w:t>
+      </w:r>
+    </w:p>
+    <w:p>
+      <w:pPr>
+        <w:pStyle w:val="ListBullet"/>
+        <w:tabs>
+          <w:tab w:val="clear" w:pos="360"/>
+          <w:tab w:val="num" w:pos="720"/>
+        </w:tabs>
+        <w:ind w:left="720"/>
+      </w:pPr>
+      <w:r>
+        <w:t xml:space="preserve">However, we note the strength of Horton’s teammates (2.43 goals per 60 minutes) is </w:t>
+      </w:r>
       <w:proofErr w:type="gramStart"/>
       <w:r>
-        <w:t>EV ,</w:t>
+        <w:t>fairly low</w:t>
       </w:r>
       <w:proofErr w:type="gramEnd"/>
       <w:r>
-        <w:t xml:space="preserve"> S </w:t>
+        <w:t xml:space="preserve">, </w:t>
+      </w:r>
+      <w:r>
+        <w:t xml:space="preserve">+ </w:t>
+      </w:r>
+      <w:r>
+        <w:t>when Horton is on ice, his team scores 3.20 goals per 60 minutes</w:t>
+      </w:r>
+      <w:r>
+        <w:t xml:space="preserve"> =</w:t>
+      </w:r>
+      <w:r>
+        <w:t xml:space="preserve"> a difference of 0.77 goals per 60 minutes</w:t>
+      </w:r>
+      <w:r>
+        <w:t xml:space="preserve"> == 3</w:t>
+      </w:r>
+      <w:r>
+        <w:rPr>
+          <w:vertAlign w:val="superscript"/>
+        </w:rPr>
+        <w:t>rd</w:t>
+      </w:r>
+      <w:r>
+        <w:t xml:space="preserve"> </w:t>
+      </w:r>
+      <w:r>
+        <w:t>best total in the league</w:t>
+      </w:r>
+      <w:r>
+        <w:t xml:space="preserve">, </w:t>
+      </w:r>
+      <w:r>
+        <w:t xml:space="preserve">among players </w:t>
+      </w:r>
+      <w:r>
+        <w:t xml:space="preserve">w/ </w:t>
+      </w:r>
+      <w:r>
+        <w:t>600 minutes played</w:t>
+      </w:r>
+    </w:p>
+    <w:p>
+      <w:pPr>
+        <w:pStyle w:val="ListBullet"/>
+        <w:tabs>
+          <w:tab w:val="clear" w:pos="360"/>
+          <w:tab w:val="num" w:pos="1080"/>
+        </w:tabs>
+        <w:ind w:left="1080"/>
+        <w:rPr>
+          <w:i/>
+        </w:rPr>
+      </w:pPr>
+      <w:r>
+        <w:rPr>
+          <w:i/>
+        </w:rPr>
+        <w:t>I</w:t>
+      </w:r>
+      <w:r>
+        <w:rPr>
+          <w:i/>
+        </w:rPr>
+        <w:t xml:space="preserve">ncidentally, Crosby </w:t>
+      </w:r>
+      <w:r>
+        <w:rPr>
+          <w:i/>
+        </w:rPr>
+        <w:t>= 1</w:t>
+      </w:r>
+      <w:r>
+        <w:rPr>
+          <w:i/>
+          <w:vertAlign w:val="superscript"/>
+        </w:rPr>
+        <w:t>st</w:t>
+      </w:r>
+      <w:r>
+        <w:rPr>
+          <w:i/>
+        </w:rPr>
+        <w:t xml:space="preserve"> </w:t>
+      </w:r>
+      <w:r>
+        <w:rPr>
+          <w:i/>
+        </w:rPr>
+        <w:t xml:space="preserve">in this measure also, </w:t>
+      </w:r>
+      <w:r>
+        <w:rPr>
+          <w:i/>
+        </w:rPr>
+        <w:t xml:space="preserve">w/ </w:t>
+      </w:r>
+      <w:r>
+        <w:rPr>
+          <w:i/>
+        </w:rPr>
+        <w:t>1.</w:t>
+      </w:r>
+      <w:r>
+        <w:rPr>
+          <w:i/>
+        </w:rPr>
+        <w:t xml:space="preserve"> </w:t>
+      </w:r>
+      <w:r>
+        <w:rPr>
+          <w:i/>
+        </w:rPr>
+        <w:t>03</w:t>
+      </w:r>
+      <w:r>
+        <w:rPr>
+          <w:i/>
+        </w:rPr>
+        <w:t xml:space="preserve"> </w:t>
+      </w:r>
+      <w:r>
+        <w:rPr>
+          <w:i/>
+        </w:rPr>
+        <w:t>goals per</w:t>
+      </w:r>
+      <w:r>
+        <w:rPr>
+          <w:i/>
+        </w:rPr>
+        <w:t xml:space="preserve"> </w:t>
+      </w:r>
+      <w:r>
+        <w:rPr>
+          <w:i/>
+        </w:rPr>
+        <w:t>60</w:t>
+      </w:r>
+      <w:r>
+        <w:rPr>
+          <w:i/>
+        </w:rPr>
+        <w:t xml:space="preserve"> </w:t>
+      </w:r>
+      <w:r>
+        <w:rPr>
+          <w:i/>
+        </w:rPr>
+        <w:t>minutes</w:t>
+      </w:r>
+    </w:p>
+    <w:p>
+      <w:pPr>
+        <w:pStyle w:val="ListBullet"/>
+        <w:tabs>
+          <w:tab w:val="clear" w:pos="360"/>
+          <w:tab w:val="num" w:pos="720"/>
+        </w:tabs>
+        <w:ind w:left="720"/>
+      </w:pPr>
+      <w:proofErr w:type="gramStart"/>
+      <w:r>
+        <w:t>In light of</w:t>
+      </w:r>
+      <w:proofErr w:type="gramEnd"/>
+      <w:r>
+        <w:t xml:space="preserve"> this ranking, Horton’s </w:t>
+      </w:r>
+      <w:r>
+        <w:rPr>
+          <w:noProof/>
+        </w:rPr>
+        <w:drawing>
+          <wp:inline distT="0" distB="0" distL="0" distR="0" wp14:anchorId="4D462182" wp14:editId="1680645A">
+            <wp:extent cx="373280" cy="278130"/>
+            <wp:effectExtent l="0" t="0" r="8255" b="7620"/>
+            <wp:docPr id="26" name="Picture 26"/>
+            <wp:cNvGraphicFramePr>
+              <a:graphicFrameLocks xmlns:a="http://schemas.openxmlformats.org/drawingml/2006/main" noChangeAspect="1"/>
+            </wp:cNvGraphicFramePr>
+            <a:graphic xmlns:a="http://schemas.openxmlformats.org/drawingml/2006/main">
+              <a:graphicData uri="http://schemas.openxmlformats.org/drawingml/2006/picture">
+                <pic:pic xmlns:pic="http://schemas.openxmlformats.org/drawingml/2006/picture">
+                  <pic:nvPicPr>
+                    <pic:cNvPr id="1" name=""/>
+                    <pic:cNvPicPr/>
+                  </pic:nvPicPr>
+                  <pic:blipFill>
+                    <a:blip r:embed="rId58"/>
+                    <a:stretch>
+                      <a:fillRect/>
+                    </a:stretch>
+                  </pic:blipFill>
+                  <pic:spPr>
+                    <a:xfrm>
+                      <a:off x="0" y="0"/>
+                      <a:ext cx="381727" cy="284424"/>
+                    </a:xfrm>
+                    <a:prstGeom prst="rect">
+                      <a:avLst/>
+                    </a:prstGeom>
+                  </pic:spPr>
+                </pic:pic>
+              </a:graphicData>
+            </a:graphic>
+          </wp:inline>
+        </w:drawing>
+      </w:r>
+      <w:r>
+        <w:t xml:space="preserve"> seems reasonable </w:t>
+      </w:r>
+      <w:r>
+        <w:t xml:space="preserve">+ </w:t>
+      </w:r>
+      <w:r>
+        <w:t xml:space="preserve">he should be considered </w:t>
+      </w:r>
+      <w:r>
+        <w:t xml:space="preserve">1 </w:t>
+      </w:r>
+      <w:r>
+        <w:t xml:space="preserve">of the best offensive players in the league </w:t>
+      </w:r>
+      <w:r>
+        <w:t xml:space="preserve">@ </w:t>
+      </w:r>
+      <w:r>
+        <w:t xml:space="preserve">even strength. </w:t>
+      </w:r>
+    </w:p>
+    <w:p>
+      <w:pPr>
+        <w:pStyle w:val="ListBullet"/>
+      </w:pPr>
+      <w:r>
+        <w:rPr>
+          <w:u w:val="single"/>
+        </w:rPr>
+        <w:t>4</w:t>
+      </w:r>
+      <w:r>
+        <w:rPr>
+          <w:u w:val="single"/>
+        </w:rPr>
+        <w:t xml:space="preserve"> </w:t>
+      </w:r>
+      <w:r>
+        <w:rPr>
+          <w:u w:val="single"/>
+        </w:rPr>
+        <w:t>Discussion</w:t>
+      </w:r>
+      <w:r>
+        <w:t xml:space="preserve"> </w:t>
+      </w:r>
+    </w:p>
+    <w:p>
+      <w:pPr>
+        <w:pStyle w:val="ListBullet"/>
+        <w:tabs>
+          <w:tab w:val="clear" w:pos="360"/>
+          <w:tab w:val="num" w:pos="720"/>
+        </w:tabs>
+        <w:ind w:left="720"/>
+      </w:pPr>
+      <w:r>
+        <w:t xml:space="preserve">Results </w:t>
+      </w:r>
+      <w:r>
+        <w:t xml:space="preserve">of our model can also be used to analyze </w:t>
+      </w:r>
+      <w:r>
+        <w:rPr>
+          <w:b/>
+        </w:rPr>
+        <w:t xml:space="preserve">relative value of different box score statistics. </w:t>
+      </w:r>
+    </w:p>
+    <w:p>
+      <w:pPr>
+        <w:pStyle w:val="ListBullet"/>
+        <w:tabs>
+          <w:tab w:val="clear" w:pos="360"/>
+          <w:tab w:val="num" w:pos="720"/>
+        </w:tabs>
+        <w:ind w:left="720"/>
+      </w:pPr>
+      <w:r>
+        <w:t xml:space="preserve">Ex: In </w:t>
+      </w:r>
+      <w:r>
+        <w:t xml:space="preserve">every model tried during model building process, </w:t>
+      </w:r>
+      <w:r>
+        <w:rPr>
+          <w:b/>
+        </w:rPr>
+        <w:t>hits</w:t>
+      </w:r>
+      <w:r>
+        <w:t xml:space="preserve"> </w:t>
+      </w:r>
+      <w:r>
+        <w:t xml:space="preserve">= </w:t>
+      </w:r>
+      <w:r>
+        <w:t>significant predictor, but not in the way you might think</w:t>
+      </w:r>
+    </w:p>
+    <w:p>
+      <w:pPr>
+        <w:pStyle w:val="ListBullet"/>
+        <w:tabs>
+          <w:tab w:val="clear" w:pos="360"/>
+          <w:tab w:val="num" w:pos="1080"/>
+        </w:tabs>
+        <w:ind w:left="1080"/>
+      </w:pPr>
+      <w:r>
+        <w:rPr>
+          <w:b/>
+        </w:rPr>
+        <w:t>Hits</w:t>
+      </w:r>
+      <w:r>
+        <w:t xml:space="preserve"> </w:t>
+      </w:r>
+      <w:r>
+        <w:t xml:space="preserve">= 1 </w:t>
+      </w:r>
+      <w:r>
+        <w:t xml:space="preserve">thing that stood out from model building process </w:t>
+      </w:r>
+      <w:r>
+        <w:t xml:space="preserve">= </w:t>
+      </w:r>
+      <w:r>
+        <w:t xml:space="preserve">hits </w:t>
+      </w:r>
+      <w:r>
+        <w:t xml:space="preserve">+ </w:t>
+      </w:r>
+      <w:r>
+        <w:t xml:space="preserve">hits against were significant statistics. </w:t>
+      </w:r>
+    </w:p>
+    <w:p>
+      <w:pPr>
+        <w:pStyle w:val="ListBullet"/>
+        <w:tabs>
+          <w:tab w:val="clear" w:pos="360"/>
+          <w:tab w:val="num" w:pos="1440"/>
+        </w:tabs>
+        <w:ind w:left="1440"/>
+      </w:pPr>
+      <w:r>
+        <w:t xml:space="preserve">Not </w:t>
+      </w:r>
+      <w:r>
+        <w:t xml:space="preserve">terribly unexpected perhaps, but the sign of estimates for hits </w:t>
+      </w:r>
+      <w:r>
+        <w:t xml:space="preserve">+ </w:t>
+      </w:r>
+      <w:r>
+        <w:t xml:space="preserve">hits against may be a bit surprising. </w:t>
+      </w:r>
+    </w:p>
+    <w:p>
+      <w:pPr>
+        <w:pStyle w:val="ListBullet"/>
+        <w:tabs>
+          <w:tab w:val="clear" w:pos="360"/>
+          <w:tab w:val="num" w:pos="1440"/>
+        </w:tabs>
+        <w:ind w:left="1440"/>
+      </w:pPr>
+      <w:r>
+        <w:t xml:space="preserve">Coefficients </w:t>
+      </w:r>
+      <w:r>
+        <w:t xml:space="preserve">of hits </w:t>
+      </w:r>
+      <w:r>
+        <w:t xml:space="preserve">+ </w:t>
+      </w:r>
+      <w:r>
+        <w:t xml:space="preserve">hits against </w:t>
+      </w:r>
+      <w:r>
+        <w:t xml:space="preserve">= </w:t>
+      </w:r>
+      <w:r>
+        <w:t xml:space="preserve">negative </w:t>
+      </w:r>
+      <w:r>
+        <w:t xml:space="preserve">+ </w:t>
+      </w:r>
+      <w:r>
+        <w:t>positive, respectively</w:t>
+      </w:r>
+      <w:r>
+        <w:t xml:space="preserve"> </w:t>
+      </w:r>
+      <w:r>
+        <w:sym w:font="Wingdings" w:char="F0E8"/>
+      </w:r>
+      <w:r>
+        <w:t xml:space="preserve"> </w:t>
+      </w:r>
+      <w:r>
+        <w:t>means low hits</w:t>
+      </w:r>
+      <w:r>
+        <w:t xml:space="preserve"> + </w:t>
+      </w:r>
+      <w:r>
+        <w:t>high hits against</w:t>
+      </w:r>
+      <w:r>
+        <w:t xml:space="preserve"> = </w:t>
+      </w:r>
+      <w:r>
+        <w:t xml:space="preserve">good predictors of goals. </w:t>
+      </w:r>
+    </w:p>
+    <w:p>
+      <w:pPr>
+        <w:pStyle w:val="ListBullet"/>
+        <w:tabs>
+          <w:tab w:val="clear" w:pos="360"/>
+          <w:tab w:val="num" w:pos="1440"/>
+        </w:tabs>
+        <w:ind w:left="1440"/>
+      </w:pPr>
+      <w:r>
+        <w:rPr>
+          <w:b/>
+        </w:rPr>
+        <w:t xml:space="preserve">In other words, teams </w:t>
+      </w:r>
+      <w:r>
+        <w:rPr>
+          <w:b/>
+        </w:rPr>
+        <w:t xml:space="preserve">w/ </w:t>
+      </w:r>
+      <w:r>
+        <w:rPr>
+          <w:b/>
+        </w:rPr>
+        <w:t xml:space="preserve">more hits against than hits </w:t>
+      </w:r>
+      <w:r>
+        <w:rPr>
+          <w:b/>
+        </w:rPr>
+        <w:t xml:space="preserve">= </w:t>
+      </w:r>
+      <w:r>
+        <w:rPr>
+          <w:b/>
+        </w:rPr>
+        <w:t xml:space="preserve">teams </w:t>
+      </w:r>
+      <w:r>
+        <w:rPr>
+          <w:b/>
+        </w:rPr>
+        <w:t xml:space="preserve">w/ </w:t>
+      </w:r>
+      <w:r>
+        <w:rPr>
+          <w:b/>
+        </w:rPr>
+        <w:t xml:space="preserve">higher goals. </w:t>
+      </w:r>
+    </w:p>
+    <w:p>
+      <w:pPr>
+        <w:pStyle w:val="ListBullet"/>
+        <w:tabs>
+          <w:tab w:val="clear" w:pos="360"/>
+          <w:tab w:val="num" w:pos="1440"/>
+        </w:tabs>
+        <w:ind w:left="1440"/>
+      </w:pPr>
+      <w:r>
+        <w:t xml:space="preserve">2 </w:t>
+      </w:r>
+      <w:r>
+        <w:t>possible explanations.</w:t>
+      </w:r>
+    </w:p>
+    <w:p>
+      <w:pPr>
+        <w:pStyle w:val="ListBullet"/>
+        <w:tabs>
+          <w:tab w:val="clear" w:pos="360"/>
+          <w:tab w:val="num" w:pos="1800"/>
+        </w:tabs>
+        <w:ind w:left="1800"/>
+      </w:pPr>
+      <w:r>
+        <w:t xml:space="preserve">Doing </w:t>
+      </w:r>
+      <w:r>
+        <w:t xml:space="preserve">hitting </w:t>
+      </w:r>
+      <w:r>
+        <w:t>= doesn’</w:t>
+      </w:r>
+      <w:r>
+        <w:t>t have puck</w:t>
+      </w:r>
+      <w:r>
+        <w:t xml:space="preserve"> </w:t>
+      </w:r>
+      <w:r>
+        <w:sym w:font="Wingdings" w:char="F0E0"/>
+      </w:r>
+      <w:r>
+        <w:t xml:space="preserve"> </w:t>
+      </w:r>
+      <w:r>
+        <w:t xml:space="preserve">hits </w:t>
+      </w:r>
+      <w:r>
+        <w:t xml:space="preserve">+ </w:t>
+      </w:r>
+      <w:r>
+        <w:t xml:space="preserve">hits against contain </w:t>
+      </w:r>
+      <w:r>
+        <w:t xml:space="preserve">info </w:t>
+      </w:r>
+      <w:r>
+        <w:t>about possession</w:t>
+      </w:r>
+    </w:p>
+    <w:p>
+      <w:pPr>
+        <w:pStyle w:val="ListBullet"/>
+        <w:tabs>
+          <w:tab w:val="clear" w:pos="360"/>
+          <w:tab w:val="num" w:pos="2160"/>
+        </w:tabs>
+        <w:ind w:left="2160"/>
+      </w:pPr>
+      <w:r>
+        <w:t xml:space="preserve">Hits against indicate possession of puck, </w:t>
+      </w:r>
+      <w:r>
+        <w:t xml:space="preserve">+ </w:t>
+      </w:r>
+      <w:r>
+        <w:t xml:space="preserve">hits indicate opposition had possession </w:t>
+      </w:r>
+    </w:p>
+    <w:p>
+      <w:pPr>
+        <w:pStyle w:val="ListBullet"/>
+        <w:tabs>
+          <w:tab w:val="clear" w:pos="360"/>
+          <w:tab w:val="num" w:pos="2160"/>
+        </w:tabs>
+        <w:ind w:left="2160"/>
+      </w:pPr>
+      <w:r>
+        <w:rPr>
+          <w:b/>
+        </w:rPr>
+        <w:t xml:space="preserve">Good puck possession teams </w:t>
+      </w:r>
+      <w:r>
+        <w:rPr>
+          <w:b/>
+        </w:rPr>
+        <w:t xml:space="preserve">= </w:t>
+      </w:r>
+      <w:r>
+        <w:rPr>
+          <w:b/>
+        </w:rPr>
+        <w:t xml:space="preserve">more hits against than hits simply </w:t>
+      </w:r>
+      <w:r>
+        <w:rPr>
+          <w:b/>
+        </w:rPr>
+        <w:t xml:space="preserve">b/c </w:t>
+      </w:r>
+      <w:r>
+        <w:rPr>
+          <w:b/>
+        </w:rPr>
+        <w:t>they have the puck more often than opponents</w:t>
+      </w:r>
+      <w:r>
+        <w:t xml:space="preserve">. </w:t>
+      </w:r>
+    </w:p>
+    <w:p>
+      <w:pPr>
+        <w:pStyle w:val="ListBullet"/>
+        <w:tabs>
+          <w:tab w:val="clear" w:pos="360"/>
+          <w:tab w:val="num" w:pos="1800"/>
+        </w:tabs>
+        <w:ind w:left="1800"/>
+      </w:pPr>
+      <w:r>
+        <w:t>P</w:t>
+      </w:r>
+      <w:r>
+        <w:t xml:space="preserve">layer who applies a hit often takes himself out of the play temporarily, along </w:t>
+      </w:r>
+      <w:r>
+        <w:t xml:space="preserve">w/ </w:t>
+      </w:r>
+      <w:r>
+        <w:t xml:space="preserve">the player he hit. </w:t>
+      </w:r>
+    </w:p>
+    <w:p>
+      <w:pPr>
+        <w:pStyle w:val="ListBullet"/>
+        <w:tabs>
+          <w:tab w:val="clear" w:pos="360"/>
+          <w:tab w:val="num" w:pos="1800"/>
+        </w:tabs>
+        <w:ind w:left="1800"/>
+      </w:pPr>
+      <w:r>
+        <w:t xml:space="preserve">hit typically means other team has puck, </w:t>
+      </w:r>
+      <w:r>
+        <w:t xml:space="preserve">+ </w:t>
+      </w:r>
+      <w:r>
+        <w:t>after a hit, the play can momentarily be 4-on-4 instead of 5-on-5</w:t>
+      </w:r>
+    </w:p>
+    <w:p>
+      <w:pPr>
+        <w:pStyle w:val="ListBullet"/>
+        <w:tabs>
+          <w:tab w:val="clear" w:pos="360"/>
+          <w:tab w:val="num" w:pos="1800"/>
+        </w:tabs>
+        <w:ind w:left="1800"/>
+      </w:pPr>
+      <w:r>
+        <w:t xml:space="preserve">This is even more true on the </w:t>
+      </w:r>
+      <w:r>
+        <w:t xml:space="preserve">PP </w:t>
+      </w:r>
+      <w:r>
+        <w:sym w:font="Wingdings" w:char="F0E8"/>
+      </w:r>
+      <w:r>
+        <w:t xml:space="preserve"> </w:t>
+      </w:r>
+      <w:r>
+        <w:t xml:space="preserve">If </w:t>
+      </w:r>
+      <w:proofErr w:type="gramStart"/>
+      <w:r>
+        <w:t xml:space="preserve">a </w:t>
+      </w:r>
+      <w:r>
+        <w:t>PK players</w:t>
+      </w:r>
+      <w:proofErr w:type="gramEnd"/>
+      <w:r>
+        <w:t xml:space="preserve"> </w:t>
+      </w:r>
+      <w:r>
+        <w:t xml:space="preserve">hits someone on the other team, play is temporarily 4-on-3 instead of 5-on-4, even if only for a </w:t>
+      </w:r>
+      <w:r>
+        <w:t xml:space="preserve">½ </w:t>
+      </w:r>
+      <w:r>
+        <w:t xml:space="preserve">a second. </w:t>
+      </w:r>
+    </w:p>
+    <w:p>
+      <w:pPr>
+        <w:pStyle w:val="ListBullet"/>
+        <w:tabs>
+          <w:tab w:val="clear" w:pos="360"/>
+          <w:tab w:val="num" w:pos="1800"/>
+        </w:tabs>
+        <w:ind w:left="1800"/>
+      </w:pPr>
+      <w:r>
+        <w:t xml:space="preserve">Fractions </w:t>
+      </w:r>
+      <w:r>
+        <w:t xml:space="preserve">of a second can matter, especially </w:t>
+      </w:r>
+      <w:r>
+        <w:t xml:space="preserve">@ </w:t>
+      </w:r>
+      <w:r>
+        <w:t xml:space="preserve">NHL level, </w:t>
+      </w:r>
+      <w:r>
+        <w:t xml:space="preserve">+ </w:t>
+      </w:r>
+      <w:r>
+        <w:t>especially in defensive zone</w:t>
+      </w:r>
+    </w:p>
+    <w:p>
+      <w:pPr>
+        <w:pStyle w:val="ListBullet"/>
+        <w:tabs>
+          <w:tab w:val="clear" w:pos="360"/>
+          <w:tab w:val="num" w:pos="1440"/>
+        </w:tabs>
+        <w:ind w:left="1440"/>
+      </w:pPr>
+      <w:r>
+        <w:lastRenderedPageBreak/>
+        <w:t xml:space="preserve">These </w:t>
+      </w:r>
+      <w:r>
+        <w:t>results do</w:t>
+      </w:r>
+      <w:r>
+        <w:t>n’</w:t>
+      </w:r>
+      <w:r>
+        <w:t xml:space="preserve">t necessarily indicate hits </w:t>
+      </w:r>
+      <w:r>
+        <w:t xml:space="preserve">= </w:t>
+      </w:r>
+      <w:r>
+        <w:t>bad, or that players should stop finishing checks</w:t>
+      </w:r>
+      <w:r>
+        <w:t>, b</w:t>
+      </w:r>
+      <w:r>
+        <w:t xml:space="preserve">ut does provide some evidence that hits, hits against, </w:t>
+      </w:r>
+      <w:r>
+        <w:t xml:space="preserve">+ </w:t>
+      </w:r>
+      <w:r>
+        <w:t xml:space="preserve">puck possession </w:t>
+      </w:r>
+      <w:r>
+        <w:t xml:space="preserve">= </w:t>
+      </w:r>
+      <w:r>
+        <w:t xml:space="preserve">related, </w:t>
+      </w:r>
+      <w:r>
+        <w:t xml:space="preserve">+ </w:t>
+      </w:r>
+      <w:r>
+        <w:t xml:space="preserve">that poorly timed hits can impact goal scoring. </w:t>
+      </w:r>
+    </w:p>
+    <w:p>
+      <w:pPr>
+        <w:pStyle w:val="ListBullet"/>
+        <w:tabs>
+          <w:tab w:val="clear" w:pos="360"/>
+          <w:tab w:val="num" w:pos="1080"/>
+        </w:tabs>
+        <w:ind w:left="1080"/>
+      </w:pPr>
+      <w:r>
+        <w:rPr>
+          <w:b/>
+        </w:rPr>
+        <w:t xml:space="preserve">Total </w:t>
+      </w:r>
+      <w:proofErr w:type="gramStart"/>
+      <w:r>
+        <w:rPr>
+          <w:b/>
+        </w:rPr>
+        <w:t>faceoffs</w:t>
+      </w:r>
+      <w:r>
+        <w:t xml:space="preserve"> </w:t>
+      </w:r>
+      <w:r>
+        <w:t xml:space="preserve"> =</w:t>
+      </w:r>
+      <w:proofErr w:type="gramEnd"/>
+      <w:r>
+        <w:t xml:space="preserve"> </w:t>
+      </w:r>
+      <w:r>
+        <w:t xml:space="preserve">Interestingly, total faceoffs </w:t>
+      </w:r>
+      <w:r>
+        <w:t>=</w:t>
+      </w:r>
+      <w:r>
+        <w:t xml:space="preserve">significant variable. </w:t>
+      </w:r>
+    </w:p>
+    <w:p>
+      <w:pPr>
+        <w:pStyle w:val="ListBullet"/>
+        <w:tabs>
+          <w:tab w:val="clear" w:pos="360"/>
+          <w:tab w:val="num" w:pos="1440"/>
+        </w:tabs>
+        <w:ind w:left="1440"/>
+      </w:pPr>
+      <w:r>
+        <w:t xml:space="preserve">Intuitively, </w:t>
+      </w:r>
+      <w:r>
+        <w:rPr>
+          <w:i/>
+        </w:rPr>
+        <w:t>offensive zone</w:t>
+      </w:r>
+      <w:r>
+        <w:t xml:space="preserve"> faceoffs should be a significant predictor of goals, but importance of total faceoffs is not as obvious. </w:t>
+      </w:r>
+    </w:p>
+    <w:p>
+      <w:pPr>
+        <w:pStyle w:val="ListBullet"/>
+        <w:tabs>
+          <w:tab w:val="clear" w:pos="360"/>
+          <w:tab w:val="num" w:pos="1440"/>
+        </w:tabs>
+        <w:ind w:left="1440"/>
+      </w:pPr>
+      <w:r>
+        <w:t xml:space="preserve">1 </w:t>
+      </w:r>
+      <w:r>
+        <w:t xml:space="preserve">reason </w:t>
+      </w:r>
+      <w:r>
+        <w:t xml:space="preserve">= </w:t>
+      </w:r>
+      <w:r>
+        <w:t xml:space="preserve">total faceoffs contain some </w:t>
+      </w:r>
+      <w:r>
+        <w:t xml:space="preserve">info </w:t>
+      </w:r>
+      <w:r>
+        <w:t xml:space="preserve">about goals, since every goal </w:t>
+      </w:r>
+      <w:proofErr w:type="gramStart"/>
+      <w:r>
+        <w:t>results</w:t>
+      </w:r>
+      <w:proofErr w:type="gramEnd"/>
+      <w:r>
+        <w:t xml:space="preserve"> in a neutral zone faceoff. </w:t>
+      </w:r>
+    </w:p>
+    <w:p>
+      <w:pPr>
+        <w:pStyle w:val="ListBullet"/>
+        <w:tabs>
+          <w:tab w:val="clear" w:pos="360"/>
+          <w:tab w:val="num" w:pos="1440"/>
+        </w:tabs>
+        <w:ind w:left="1440"/>
+      </w:pPr>
+      <w:r>
+        <w:t>But even when exclud</w:t>
+      </w:r>
+      <w:r>
+        <w:t xml:space="preserve">ing </w:t>
+      </w:r>
+      <w:r>
+        <w:t xml:space="preserve">neutral zone faceoffs that followed a goal, total faceoffs were still significant. </w:t>
+      </w:r>
+    </w:p>
+    <w:p>
+      <w:pPr>
+        <w:pStyle w:val="ListBullet"/>
+        <w:tabs>
+          <w:tab w:val="clear" w:pos="360"/>
+          <w:tab w:val="num" w:pos="1440"/>
+        </w:tabs>
+        <w:ind w:left="1440"/>
+      </w:pPr>
+      <w:r>
+        <w:t>Another possible reason</w:t>
+      </w:r>
+      <w:r>
+        <w:t xml:space="preserve"> = </w:t>
+      </w:r>
+      <w:r>
+        <w:t xml:space="preserve">flow of a game is more structured after a faceoff, since a team that wins a faceoff can run an organized play. </w:t>
+      </w:r>
+    </w:p>
+    <w:p>
+      <w:pPr>
+        <w:pStyle w:val="ListBullet"/>
+        <w:tabs>
+          <w:tab w:val="clear" w:pos="360"/>
+          <w:tab w:val="num" w:pos="1440"/>
+        </w:tabs>
+        <w:ind w:left="1440"/>
+      </w:pPr>
+      <w:r>
+        <w:t>3</w:t>
+      </w:r>
+      <w:r>
+        <w:rPr>
+          <w:vertAlign w:val="superscript"/>
+        </w:rPr>
+        <w:t>rd</w:t>
+      </w:r>
+      <w:r>
+        <w:t xml:space="preserve"> </w:t>
+      </w:r>
+      <w:r>
+        <w:t xml:space="preserve">possible reason </w:t>
+      </w:r>
+      <w:r>
+        <w:t xml:space="preserve">= </w:t>
+      </w:r>
+      <w:r>
+        <w:t>typically after a faceoff</w:t>
+      </w:r>
+      <w:r>
+        <w:t xml:space="preserve">, </w:t>
+      </w:r>
+      <w:r>
+        <w:t xml:space="preserve">there is not a lot of dead time in the play when both teams are changing players “on the fly”. </w:t>
+      </w:r>
+    </w:p>
+    <w:p>
+      <w:pPr>
+        <w:pStyle w:val="ListBullet"/>
+        <w:tabs>
+          <w:tab w:val="clear" w:pos="360"/>
+          <w:tab w:val="num" w:pos="1800"/>
+        </w:tabs>
+        <w:ind w:left="1800"/>
+      </w:pPr>
+      <w:r>
+        <w:t xml:space="preserve">1 </w:t>
+      </w:r>
+      <w:r>
+        <w:t xml:space="preserve">team may hold the puck behind their net for 5-10 seconds while substitutions occur, </w:t>
+      </w:r>
+      <w:r>
+        <w:t xml:space="preserve">+ </w:t>
+      </w:r>
+      <w:r>
+        <w:t xml:space="preserve">this break in activity reduces goals scoring rate (for both teams). </w:t>
+      </w:r>
+    </w:p>
+    <w:p>
+      <w:pPr>
+        <w:pStyle w:val="ListBullet"/>
+        <w:tabs>
+          <w:tab w:val="clear" w:pos="360"/>
+          <w:tab w:val="num" w:pos="1440"/>
+        </w:tabs>
+        <w:ind w:left="1440"/>
+      </w:pPr>
+      <w:r>
+        <w:t xml:space="preserve">On the other hand, after a faceoff, there is typically </w:t>
+      </w:r>
+      <w:r>
+        <w:t xml:space="preserve">NOT </w:t>
+      </w:r>
+      <w:r>
+        <w:t xml:space="preserve">a break in activity like this as often. </w:t>
+      </w:r>
+    </w:p>
+    <w:p>
+      <w:pPr>
+        <w:pStyle w:val="ListBullet"/>
+        <w:tabs>
+          <w:tab w:val="clear" w:pos="360"/>
+          <w:tab w:val="num" w:pos="1440"/>
+        </w:tabs>
+        <w:ind w:left="1440"/>
+      </w:pPr>
+      <w:r>
+        <w:t xml:space="preserve">Tried </w:t>
+      </w:r>
+      <w:r>
+        <w:t xml:space="preserve">the model </w:t>
+      </w:r>
+      <w:r>
+        <w:t xml:space="preserve">w/out </w:t>
+      </w:r>
+      <w:r>
+        <w:t>total faceoffs</w:t>
+      </w:r>
+      <w:r>
+        <w:t xml:space="preserve"> + </w:t>
+      </w:r>
+      <w:r>
+        <w:t xml:space="preserve">performance of both OLS </w:t>
+      </w:r>
+      <w:r>
+        <w:t xml:space="preserve">+ </w:t>
+      </w:r>
+      <w:r>
+        <w:t xml:space="preserve">ridge model was reduced </w:t>
+      </w:r>
+      <w:r>
+        <w:t xml:space="preserve">w/out </w:t>
+      </w:r>
+      <w:r>
+        <w:t xml:space="preserve">the total faceoffs, however both models still performed better than shots, Fenwick rating, or </w:t>
       </w:r>
       <w:proofErr w:type="spellStart"/>
       <w:r>
-        <w:t>of f</w:t>
+        <w:t>Corsi</w:t>
       </w:r>
       <w:proofErr w:type="spellEnd"/>
       <w:r>
-        <w:t xml:space="preserve"> EV , F </w:t>
+        <w:t xml:space="preserve"> rating alone. </w:t>
+      </w:r>
+    </w:p>
+    <w:p>
+      <w:pPr>
+        <w:pStyle w:val="ListBullet"/>
+        <w:tabs>
+          <w:tab w:val="clear" w:pos="360"/>
+          <w:tab w:val="num" w:pos="1440"/>
+        </w:tabs>
+        <w:ind w:left="1440"/>
+      </w:pPr>
+      <w:r>
+        <w:rPr>
+          <w:noProof/>
+        </w:rPr>
+        <w:drawing>
+          <wp:inline distT="0" distB="0" distL="0" distR="0" wp14:anchorId="4B7F714B" wp14:editId="143720C2">
+            <wp:extent cx="4869180" cy="2378927"/>
+            <wp:effectExtent l="0" t="0" r="7620" b="2540"/>
+            <wp:docPr id="29" name="Picture 29"/>
+            <wp:cNvGraphicFramePr>
+              <a:graphicFrameLocks xmlns:a="http://schemas.openxmlformats.org/drawingml/2006/main" noChangeAspect="1"/>
+            </wp:cNvGraphicFramePr>
+            <a:graphic xmlns:a="http://schemas.openxmlformats.org/drawingml/2006/main">
+              <a:graphicData uri="http://schemas.openxmlformats.org/drawingml/2006/picture">
+                <pic:pic xmlns:pic="http://schemas.openxmlformats.org/drawingml/2006/picture">
+                  <pic:nvPicPr>
+                    <pic:cNvPr id="1" name=""/>
+                    <pic:cNvPicPr/>
+                  </pic:nvPicPr>
+                  <pic:blipFill>
+                    <a:blip r:embed="rId62"/>
+                    <a:stretch>
+                      <a:fillRect/>
+                    </a:stretch>
+                  </pic:blipFill>
+                  <pic:spPr>
+                    <a:xfrm>
+                      <a:off x="0" y="0"/>
+                      <a:ext cx="4881767" cy="2385077"/>
+                    </a:xfrm>
+                    <a:prstGeom prst="rect">
+                      <a:avLst/>
+                    </a:prstGeom>
+                  </pic:spPr>
+                </pic:pic>
+              </a:graphicData>
+            </a:graphic>
+          </wp:inline>
+        </w:drawing>
+      </w:r>
+    </w:p>
+    <w:p>
+      <w:pPr>
+        <w:pStyle w:val="ListBullet"/>
+        <w:tabs>
+          <w:tab w:val="clear" w:pos="360"/>
+          <w:tab w:val="num" w:pos="1440"/>
+        </w:tabs>
+        <w:ind w:left="1440"/>
+      </w:pPr>
+      <w:r>
+        <w:t>In the end</w:t>
+      </w:r>
+      <w:r>
+        <w:t xml:space="preserve">, </w:t>
+      </w:r>
+      <w:r>
+        <w:t xml:space="preserve">we included faceoffs </w:t>
+      </w:r>
+      <w:r>
+        <w:t xml:space="preserve">b/c </w:t>
+      </w:r>
+      <w:r>
+        <w:t xml:space="preserve">performance increased </w:t>
+      </w:r>
+      <w:r>
+        <w:t xml:space="preserve">w/ </w:t>
+      </w:r>
+      <w:r>
+        <w:t xml:space="preserve">this variable, </w:t>
+      </w:r>
+      <w:r>
+        <w:t xml:space="preserve">+ </w:t>
+      </w:r>
+      <w:r>
+        <w:t xml:space="preserve">while they may be not an obvious explanation for why they should matter, it appears that they do indicate an increase in goal scoring rate. </w:t>
+      </w:r>
+    </w:p>
+    <w:p>
+      <w:pPr>
+        <w:pStyle w:val="ListBullet"/>
+        <w:tabs>
+          <w:tab w:val="clear" w:pos="360"/>
+          <w:tab w:val="num" w:pos="1080"/>
+        </w:tabs>
+        <w:ind w:left="1080"/>
+      </w:pPr>
+      <w:r>
+        <w:rPr>
+          <w:b/>
+        </w:rPr>
+        <w:t>Faceoffs Wins</w:t>
+      </w:r>
+      <w:r>
+        <w:t xml:space="preserve"> </w:t>
+      </w:r>
+      <w:r>
+        <w:t xml:space="preserve">= </w:t>
+      </w:r>
+      <w:r>
+        <w:t>note</w:t>
+      </w:r>
+      <w:r>
+        <w:t xml:space="preserve">, </w:t>
+      </w:r>
+      <w:r>
+        <w:t xml:space="preserve">if a predictor variable, such as </w:t>
+      </w:r>
+      <w:r>
+        <w:t xml:space="preserve">FO </w:t>
+      </w:r>
+      <w:r>
+        <w:t xml:space="preserve">wins or net </w:t>
+      </w:r>
+      <w:r>
+        <w:t xml:space="preserve">FO </w:t>
+      </w:r>
+      <w:r>
+        <w:t xml:space="preserve">wins, for example, was removed from our model, it does not necessarily mean the statistic is not important. </w:t>
+      </w:r>
+    </w:p>
+    <w:p>
+      <w:pPr>
+        <w:pStyle w:val="ListBullet"/>
+        <w:tabs>
+          <w:tab w:val="clear" w:pos="360"/>
+          <w:tab w:val="num" w:pos="1440"/>
+        </w:tabs>
+        <w:ind w:left="1440"/>
+      </w:pPr>
+      <w:r>
+        <w:rPr>
+          <w:b/>
+        </w:rPr>
+        <w:t xml:space="preserve">may just mean the statistic does not provide any </w:t>
+      </w:r>
+      <w:r>
+        <w:rPr>
+          <w:b/>
+        </w:rPr>
+        <w:t xml:space="preserve">info </w:t>
+      </w:r>
+      <w:r>
+        <w:rPr>
+          <w:b/>
+        </w:rPr>
+        <w:t xml:space="preserve">that is not already provided by other predictor variables. </w:t>
+      </w:r>
+    </w:p>
+    <w:p>
+      <w:pPr>
+        <w:pStyle w:val="ListBullet"/>
+        <w:tabs>
+          <w:tab w:val="clear" w:pos="360"/>
+          <w:tab w:val="num" w:pos="1440"/>
+        </w:tabs>
+        <w:ind w:left="1440"/>
+      </w:pPr>
+      <w:r>
+        <w:t xml:space="preserve">In the case of </w:t>
+      </w:r>
+      <w:r>
+        <w:t xml:space="preserve">FO </w:t>
+      </w:r>
+      <w:r>
+        <w:t xml:space="preserve">wins, one would think they are important </w:t>
+      </w:r>
+      <w:r>
+        <w:t xml:space="preserve">b/c </w:t>
+      </w:r>
+      <w:r>
+        <w:t xml:space="preserve">possession is important. </w:t>
+      </w:r>
+    </w:p>
+    <w:p>
+      <w:pPr>
+        <w:pStyle w:val="ListBullet"/>
+        <w:tabs>
+          <w:tab w:val="clear" w:pos="360"/>
+          <w:tab w:val="num" w:pos="1440"/>
+        </w:tabs>
+        <w:ind w:left="1440"/>
+      </w:pPr>
+      <w:r>
+        <w:t>But several other statistics</w:t>
+      </w:r>
+      <w:r>
+        <w:t xml:space="preserve"> (</w:t>
+      </w:r>
+      <w:r>
+        <w:t>namely shots, missed shots, hits against</w:t>
+      </w:r>
+      <w:r>
+        <w:t xml:space="preserve">) </w:t>
+      </w:r>
+      <w:r>
+        <w:t>are all indicators of possession</w:t>
+      </w:r>
+    </w:p>
+    <w:p>
+      <w:pPr>
+        <w:pStyle w:val="ListBullet"/>
+        <w:tabs>
+          <w:tab w:val="clear" w:pos="360"/>
+          <w:tab w:val="num" w:pos="1440"/>
+        </w:tabs>
+        <w:ind w:left="1440"/>
+      </w:pPr>
+      <w:r>
+        <w:lastRenderedPageBreak/>
+        <w:t xml:space="preserve">FO </w:t>
+      </w:r>
+      <w:r>
+        <w:t xml:space="preserve">wins, net </w:t>
+      </w:r>
+      <w:r>
+        <w:t xml:space="preserve">FO </w:t>
+      </w:r>
+      <w:r>
+        <w:t xml:space="preserve">wins, or </w:t>
+      </w:r>
+      <w:r>
+        <w:t xml:space="preserve">FO </w:t>
+      </w:r>
+      <w:r>
+        <w:t>%</w:t>
+      </w:r>
+      <w:r>
+        <w:t xml:space="preserve"> may not be adding much additional </w:t>
+      </w:r>
+      <w:r>
+        <w:t xml:space="preserve">info </w:t>
+      </w:r>
+      <w:r>
+        <w:t>about possession</w:t>
+      </w:r>
+    </w:p>
+    <w:p>
+      <w:pPr>
+        <w:pStyle w:val="ListBullet"/>
+      </w:pPr>
+      <w:r>
+        <w:rPr>
+          <w:u w:val="single"/>
+        </w:rPr>
+        <w:t>5 Future work and Conclusions</w:t>
+      </w:r>
+      <w:r>
+        <w:t xml:space="preserve"> </w:t>
+      </w:r>
+    </w:p>
+    <w:p>
+      <w:pPr>
+        <w:pStyle w:val="ListBullet"/>
+        <w:tabs>
+          <w:tab w:val="clear" w:pos="360"/>
+          <w:tab w:val="num" w:pos="720"/>
+        </w:tabs>
+        <w:ind w:left="720"/>
+      </w:pPr>
+      <w:r>
+        <w:t xml:space="preserve">Natural </w:t>
+      </w:r>
+      <w:r>
+        <w:t xml:space="preserve">idea for future work would be to develop similar models for goals against or net goals. </w:t>
+      </w:r>
+    </w:p>
+    <w:p>
+      <w:pPr>
+        <w:pStyle w:val="ListBullet"/>
+        <w:tabs>
+          <w:tab w:val="clear" w:pos="360"/>
+          <w:tab w:val="num" w:pos="720"/>
+        </w:tabs>
+        <w:ind w:left="720"/>
+      </w:pPr>
+      <w:r>
+        <w:t xml:space="preserve">One added complication </w:t>
+      </w:r>
+      <w:r>
+        <w:t xml:space="preserve">= </w:t>
+      </w:r>
+      <w:r>
+        <w:rPr>
+          <w:i/>
+        </w:rPr>
+        <w:t>goalies are involved</w:t>
+      </w:r>
+      <w:r>
+        <w:t xml:space="preserve">, but one could take steps to account for the strength of a team’s goalies. </w:t>
+      </w:r>
+    </w:p>
+    <w:p>
+      <w:pPr>
+        <w:pStyle w:val="ListBullet"/>
+        <w:tabs>
+          <w:tab w:val="clear" w:pos="360"/>
+          <w:tab w:val="num" w:pos="720"/>
+        </w:tabs>
+        <w:ind w:left="720"/>
+      </w:pPr>
+      <w:r>
+        <w:t xml:space="preserve">Could </w:t>
+      </w:r>
+      <w:r>
+        <w:t xml:space="preserve">also do similar studies for special </w:t>
+      </w:r>
+      <w:proofErr w:type="gramStart"/>
+      <w:r>
+        <w:t>teams</w:t>
+      </w:r>
+      <w:proofErr w:type="gramEnd"/>
+      <w:r>
+        <w:t xml:space="preserve"> situations. </w:t>
+      </w:r>
+    </w:p>
+    <w:p>
+      <w:pPr>
+        <w:pStyle w:val="ListBullet"/>
+        <w:tabs>
+          <w:tab w:val="clear" w:pos="360"/>
+          <w:tab w:val="num" w:pos="1080"/>
+        </w:tabs>
+        <w:ind w:left="1080"/>
+      </w:pPr>
+      <w:r>
+        <w:t xml:space="preserve">Significance </w:t>
+      </w:r>
+      <w:r>
+        <w:t xml:space="preserve">of some statistics could be different for special </w:t>
+      </w:r>
+      <w:proofErr w:type="gramStart"/>
+      <w:r>
+        <w:t>teams</w:t>
+      </w:r>
+      <w:proofErr w:type="gramEnd"/>
+      <w:r>
+        <w:t xml:space="preserve"> situations as opposed to even strength situations. </w:t>
+      </w:r>
+    </w:p>
+    <w:p>
+      <w:pPr>
+        <w:pStyle w:val="ListBullet"/>
+        <w:tabs>
+          <w:tab w:val="clear" w:pos="360"/>
+          <w:tab w:val="num" w:pos="1080"/>
+        </w:tabs>
+        <w:ind w:left="1080"/>
+      </w:pPr>
+      <w:r>
+        <w:t xml:space="preserve">1 </w:t>
+      </w:r>
+      <w:r>
+        <w:t xml:space="preserve">problem </w:t>
+      </w:r>
+      <w:r>
+        <w:t xml:space="preserve">w/ </w:t>
+      </w:r>
+      <w:r>
+        <w:t xml:space="preserve">studying special teams </w:t>
+      </w:r>
+      <w:r>
+        <w:t xml:space="preserve">= </w:t>
+      </w:r>
+      <w:r>
+        <w:t xml:space="preserve">lack of data compared to even strength. </w:t>
+      </w:r>
+    </w:p>
+    <w:p>
+      <w:pPr>
+        <w:pStyle w:val="ListBullet"/>
+        <w:tabs>
+          <w:tab w:val="clear" w:pos="360"/>
+          <w:tab w:val="num" w:pos="720"/>
+        </w:tabs>
+        <w:ind w:left="720"/>
+      </w:pPr>
+      <w:r>
+        <w:t xml:space="preserve">Another approach </w:t>
+      </w:r>
+      <w:r>
+        <w:t xml:space="preserve">= </w:t>
+      </w:r>
+      <w:r>
+        <w:t xml:space="preserve">split season in half using a random sample of 41 games, instead of using odd </w:t>
+      </w:r>
+      <w:r>
+        <w:t xml:space="preserve">+ </w:t>
+      </w:r>
+      <w:r>
+        <w:t xml:space="preserve">even games, fit </w:t>
+      </w:r>
+      <w:r>
+        <w:t xml:space="preserve">a </w:t>
+      </w:r>
+      <w:r>
+        <w:t xml:space="preserve">model, </w:t>
+      </w:r>
+      <w:r>
+        <w:t xml:space="preserve">+ </w:t>
+      </w:r>
+      <w:r>
+        <w:t xml:space="preserve">repeat process many times. </w:t>
+      </w:r>
+    </w:p>
+    <w:p>
+      <w:pPr>
+        <w:pStyle w:val="ListBullet"/>
+        <w:tabs>
+          <w:tab w:val="clear" w:pos="360"/>
+          <w:tab w:val="num" w:pos="1080"/>
+        </w:tabs>
+        <w:ind w:left="1080"/>
+      </w:pPr>
+      <w:r>
+        <w:t xml:space="preserve">This approach may yield more robust results. </w:t>
+      </w:r>
+    </w:p>
+    <w:p>
+      <w:pPr>
+        <w:pStyle w:val="ListBullet"/>
+        <w:tabs>
+          <w:tab w:val="clear" w:pos="360"/>
+          <w:tab w:val="num" w:pos="1080"/>
+        </w:tabs>
+        <w:ind w:left="1080"/>
+      </w:pPr>
+      <w:r>
+        <w:t xml:space="preserve">A statistic like total </w:t>
+      </w:r>
+      <w:r>
+        <w:t xml:space="preserve">FO </w:t>
+      </w:r>
+      <w:r>
+        <w:t xml:space="preserve">may have come up as significant in our model by </w:t>
+      </w:r>
+      <w:proofErr w:type="gramStart"/>
+      <w:r>
+        <w:t>chance, but</w:t>
+      </w:r>
+      <w:proofErr w:type="gramEnd"/>
+      <w:r>
+        <w:t xml:space="preserve"> may not be significant if data were split randomly </w:t>
+      </w:r>
+      <w:r>
+        <w:t xml:space="preserve">+ </w:t>
+      </w:r>
+      <w:r>
+        <w:t xml:space="preserve">models were fit several times. </w:t>
+      </w:r>
+    </w:p>
+    <w:p>
+      <w:pPr>
+        <w:pStyle w:val="ListBullet"/>
+        <w:tabs>
+          <w:tab w:val="clear" w:pos="360"/>
+          <w:tab w:val="num" w:pos="1080"/>
+        </w:tabs>
+        <w:ind w:left="1080"/>
+      </w:pPr>
+      <w:r>
+        <w:t xml:space="preserve">Drawing any firm conclusions about a statistic like </w:t>
+      </w:r>
+      <w:r>
+        <w:t xml:space="preserve">FO </w:t>
+      </w:r>
+      <w:r>
+        <w:t xml:space="preserve">could be deferred until after this approach is taken. </w:t>
+      </w:r>
+    </w:p>
+    <w:p>
+      <w:pPr>
+        <w:pStyle w:val="ListBullet"/>
+        <w:tabs>
+          <w:tab w:val="clear" w:pos="360"/>
+          <w:tab w:val="num" w:pos="720"/>
+        </w:tabs>
+        <w:ind w:left="720"/>
+      </w:pPr>
+      <w:r>
+        <w:t>One could also partition each season into smaller chunks of games</w:t>
+      </w:r>
+      <w:r>
+        <w:t xml:space="preserve"> +</w:t>
+      </w:r>
+      <w:r>
+        <w:t xml:space="preserve"> be interested in finding variables that</w:t>
+      </w:r>
+      <w:r>
+        <w:t>’</w:t>
+      </w:r>
+      <w:r>
+        <w:t xml:space="preserve">re best predictors of performance in 10-game chunks, for example. </w:t>
+      </w:r>
+    </w:p>
+    <w:p>
+      <w:pPr>
+        <w:pStyle w:val="ListBullet"/>
+        <w:tabs>
+          <w:tab w:val="clear" w:pos="360"/>
+          <w:tab w:val="num" w:pos="1080"/>
+        </w:tabs>
+        <w:ind w:left="1080"/>
+      </w:pPr>
+      <w:r>
+        <w:t xml:space="preserve">significant variables would likely change when using smaller chunks of data. </w:t>
+      </w:r>
+    </w:p>
+    <w:p>
+      <w:pPr>
+        <w:pStyle w:val="ListBullet"/>
+        <w:tabs>
+          <w:tab w:val="clear" w:pos="360"/>
+          <w:tab w:val="num" w:pos="1080"/>
+        </w:tabs>
+        <w:ind w:left="1080"/>
+      </w:pPr>
+      <w:r>
+        <w:t xml:space="preserve">Ex: </w:t>
+      </w:r>
+      <w:r>
+        <w:t xml:space="preserve">shots would likely become a stronger indicator than goals using </w:t>
+      </w:r>
+      <w:proofErr w:type="gramStart"/>
+      <w:r>
+        <w:t>a smaller chunks</w:t>
+      </w:r>
+      <w:proofErr w:type="gramEnd"/>
+      <w:r>
+        <w:t xml:space="preserve"> </w:t>
+      </w:r>
+    </w:p>
+    <w:p>
+      <w:pPr>
+        <w:pStyle w:val="ListBullet"/>
+        <w:tabs>
+          <w:tab w:val="clear" w:pos="360"/>
+          <w:tab w:val="num" w:pos="1080"/>
+        </w:tabs>
+        <w:ind w:left="1080"/>
+      </w:pPr>
+      <w:r>
+        <w:t xml:space="preserve">Different sized partitions are studied in [13]. </w:t>
+      </w:r>
+    </w:p>
+    <w:p>
+      <w:pPr>
+        <w:pStyle w:val="ListBullet"/>
+        <w:tabs>
+          <w:tab w:val="clear" w:pos="360"/>
+          <w:tab w:val="num" w:pos="720"/>
+        </w:tabs>
+        <w:ind w:left="720"/>
+      </w:pPr>
+      <w:r>
+        <w:t xml:space="preserve">Noted </w:t>
+      </w:r>
+      <w:r>
+        <w:t xml:space="preserve">that many predictor variables were correlated, which is </w:t>
+      </w:r>
+      <w:r>
+        <w:t xml:space="preserve">1 </w:t>
+      </w:r>
+      <w:r>
+        <w:t xml:space="preserve">reason we chose </w:t>
+      </w:r>
+      <w:r>
+        <w:rPr>
+          <w:b/>
+        </w:rPr>
+        <w:t>ridge regression</w:t>
+      </w:r>
+      <w:r>
+        <w:t xml:space="preserve"> as our final model. </w:t>
+      </w:r>
+    </w:p>
+    <w:p>
+      <w:pPr>
+        <w:pStyle w:val="ListBullet"/>
+        <w:tabs>
+          <w:tab w:val="clear" w:pos="360"/>
+          <w:tab w:val="num" w:pos="720"/>
+        </w:tabs>
+        <w:ind w:left="720"/>
+      </w:pPr>
+      <w:r>
+        <w:t xml:space="preserve">Other methods, such as </w:t>
+      </w:r>
+      <w:r>
+        <w:rPr>
+          <w:b/>
+        </w:rPr>
+        <w:t>principal component regression</w:t>
+      </w:r>
+      <w:r>
+        <w:t xml:space="preserve"> or </w:t>
+      </w:r>
+      <w:r>
+        <w:rPr>
+          <w:b/>
+        </w:rPr>
+        <w:t>partial least squares regression</w:t>
+      </w:r>
+      <w:r>
+        <w:t xml:space="preserve">, are commonly used when predictors are correlated, </w:t>
+      </w:r>
+      <w:r>
+        <w:t xml:space="preserve">+ </w:t>
+      </w:r>
+      <w:r>
+        <w:t xml:space="preserve">those models might improve performance. </w:t>
+      </w:r>
+    </w:p>
+    <w:p>
+      <w:pPr>
+        <w:pStyle w:val="ListBullet"/>
+        <w:tabs>
+          <w:tab w:val="clear" w:pos="360"/>
+          <w:tab w:val="num" w:pos="1080"/>
+        </w:tabs>
+        <w:ind w:left="1080"/>
+      </w:pPr>
+      <w:r>
+        <w:t xml:space="preserve">These methods are used in a forthcoming article [14]. </w:t>
+      </w:r>
+    </w:p>
+    <w:p>
+      <w:pPr>
+        <w:pStyle w:val="ListBullet"/>
+        <w:tabs>
+          <w:tab w:val="clear" w:pos="360"/>
+          <w:tab w:val="num" w:pos="720"/>
+        </w:tabs>
+        <w:ind w:left="720"/>
+      </w:pPr>
+      <w:r>
+        <w:t xml:space="preserve">In both those methods, new uncorrelated predictor variables that are </w:t>
+      </w:r>
+      <w:r>
+        <w:t xml:space="preserve">combos </w:t>
+      </w:r>
+      <w:r>
+        <w:t xml:space="preserve">of original predictor variables are formed. </w:t>
+      </w:r>
+    </w:p>
+    <w:p>
+      <w:pPr>
+        <w:pStyle w:val="ListBullet"/>
+        <w:tabs>
+          <w:tab w:val="clear" w:pos="360"/>
+          <w:tab w:val="num" w:pos="720"/>
+        </w:tabs>
+        <w:ind w:left="720"/>
+      </w:pPr>
+      <w:r>
+        <w:t xml:space="preserve">It is typically harder to interpret results for specific predictor variables (like we did for hits) </w:t>
+      </w:r>
+      <w:r>
+        <w:t xml:space="preserve">w/ </w:t>
+      </w:r>
+      <w:r>
+        <w:t xml:space="preserve">these models, which is </w:t>
+      </w:r>
+      <w:r>
+        <w:t xml:space="preserve">1 </w:t>
+      </w:r>
+      <w:r>
+        <w:t xml:space="preserve">reason we chose to use OLS </w:t>
+      </w:r>
+      <w:r>
+        <w:t xml:space="preserve">+ </w:t>
+      </w:r>
+      <w:r>
+        <w:t>ridge regression</w:t>
+      </w:r>
+      <w:r>
+        <w:t xml:space="preserve"> 1</w:t>
+      </w:r>
+      <w:r>
+        <w:rPr>
+          <w:vertAlign w:val="superscript"/>
+        </w:rPr>
+        <w:t>st</w:t>
+      </w:r>
+      <w:r>
+        <w:t xml:space="preserve">. </w:t>
+      </w:r>
+    </w:p>
+    <w:p>
+      <w:pPr>
+        <w:pStyle w:val="ListBullet"/>
+        <w:tabs>
+          <w:tab w:val="clear" w:pos="360"/>
+          <w:tab w:val="num" w:pos="720"/>
+        </w:tabs>
+        <w:ind w:left="720"/>
+      </w:pPr>
+      <w:r>
+        <w:t xml:space="preserve">But if the main goal </w:t>
+      </w:r>
+      <w:r>
+        <w:t xml:space="preserve">= </w:t>
+      </w:r>
+      <w:r>
+        <w:t>to predict goal scoring</w:t>
+      </w:r>
+      <w:r>
+        <w:t xml:space="preserve">, then </w:t>
+      </w:r>
+      <w:r>
+        <w:t>these models</w:t>
+      </w:r>
+      <w:r>
+        <w:t xml:space="preserve">, + </w:t>
+      </w:r>
+      <w:r>
+        <w:t xml:space="preserve">others like them, could prove useful. </w:t>
+      </w:r>
+    </w:p>
+    <w:p>
+      <w:pPr>
+        <w:pStyle w:val="ListBullet"/>
+        <w:tabs>
+          <w:tab w:val="clear" w:pos="360"/>
+          <w:tab w:val="num" w:pos="1080"/>
+        </w:tabs>
+        <w:ind w:left="1080"/>
+      </w:pPr>
+      <w:r>
+        <w:t xml:space="preserve">Bayesian techniques, non-parametric techniques, or time-series techniques, for example, could give better predictions. </w:t>
+      </w:r>
+    </w:p>
+    <w:p>
+      <w:pPr>
+        <w:pStyle w:val="ListBullet"/>
+        <w:tabs>
+          <w:tab w:val="clear" w:pos="360"/>
+          <w:tab w:val="num" w:pos="1080"/>
+        </w:tabs>
+        <w:ind w:left="1080"/>
+      </w:pPr>
+      <w:r>
+        <w:t xml:space="preserve">Results </w:t>
+      </w:r>
+      <w:r>
+        <w:t xml:space="preserve">of any of these models could be interpreted as expected goals. </w:t>
+      </w:r>
+    </w:p>
+    <w:p>
+      <w:pPr>
+        <w:pStyle w:val="ListBullet"/>
+      </w:pPr>
+      <w:r>
+        <w:t xml:space="preserve">We believe the use of expected goals in a ridge regression to estimate adjusted plus-minus, coupled </w:t>
+      </w:r>
+      <w:r>
+        <w:t xml:space="preserve">w/ </w:t>
+      </w:r>
+      <w:r>
+        <w:t xml:space="preserve">results based on goals, shots, Fenwick rating and </w:t>
       </w:r>
       <w:proofErr w:type="spellStart"/>
       <w:r>
-        <w:t>of f</w:t>
+        <w:t>Corsi</w:t>
       </w:r>
       <w:proofErr w:type="spellEnd"/>
       <w:r>
-        <w:t xml:space="preserve"> EV , and C </w:t>
+        <w:t xml:space="preserve"> rating, can be useful to NHL teams, analysts, </w:t>
+      </w:r>
+      <w:r>
+        <w:t xml:space="preserve">+ </w:t>
+      </w:r>
+      <w:r>
+        <w:t>fans as they evaluate the performance of teams and players.</w:t>
+      </w:r>
+    </w:p>
+    <w:p>
+      <w:pPr>
+        <w:pStyle w:val="ListBullet"/>
+      </w:pPr>
+      <w:r>
+        <w:t>R</w:t>
+      </w:r>
+      <w:r>
+        <w:t>eferences</w:t>
+      </w:r>
+    </w:p>
+    <w:p>
+      <w:pPr>
+        <w:pStyle w:val="ListBullet"/>
+        <w:tabs>
+          <w:tab w:val="clear" w:pos="360"/>
+          <w:tab w:val="num" w:pos="720"/>
+        </w:tabs>
+        <w:ind w:left="720"/>
+      </w:pPr>
+      <w:r>
+        <w:t>[1</w:t>
+      </w:r>
+      <w:proofErr w:type="gramStart"/>
+      <w:r>
+        <w:t xml:space="preserve">]  </w:t>
       </w:r>
       <w:proofErr w:type="spellStart"/>
       <w:r>
-        <w:t>of f</w:t>
+        <w:t>JLikens</w:t>
       </w:r>
       <w:proofErr w:type="spellEnd"/>
-      <w:r>
-        <w:t xml:space="preserve"> EV , which are the offensive components of adjusted plus-minus at even strength based on goals, shots, Fenwick rating, and </w:t>
+      <w:proofErr w:type="gramEnd"/>
+      <w:r>
+        <w:t xml:space="preserve">, “Shots, Fenwick and </w:t>
       </w:r>
       <w:proofErr w:type="spellStart"/>
       <w:r>
@@ -24451,210 +27150,585 @@
       </w:r>
       <w:proofErr w:type="spellEnd"/>
       <w:r>
-        <w:t xml:space="preserve"> rating, respectively. We also give some per </w:t>
+        <w:t>,” February 2011</w:t>
+      </w:r>
+      <w:r>
+        <w:t xml:space="preserve"> </w:t>
+      </w:r>
+      <w:hyperlink r:id="rId63" w:history="1">
+        <w:r>
+          <w:rPr>
+            <w:rStyle w:val="Hyperlink"/>
+          </w:rPr>
+          <w:t xml:space="preserve">http://objectivenhl.blogspot.com/2011/02/shots- </w:t>
+        </w:r>
+        <w:proofErr w:type="spellStart"/>
+        <w:r>
+          <w:rPr>
+            <w:rStyle w:val="Hyperlink"/>
+          </w:rPr>
+          <w:t>fenwick</w:t>
+        </w:r>
+        <w:proofErr w:type="spellEnd"/>
+        <w:r>
+          <w:rPr>
+            <w:rStyle w:val="Hyperlink"/>
+          </w:rPr>
+          <w:t>- and- corsi.html</w:t>
+        </w:r>
+      </w:hyperlink>
+      <w:r>
+        <w:t xml:space="preserve"> </w:t>
+      </w:r>
+    </w:p>
+    <w:p>
+      <w:pPr>
+        <w:pStyle w:val="ListBullet"/>
+        <w:tabs>
+          <w:tab w:val="clear" w:pos="360"/>
+          <w:tab w:val="num" w:pos="720"/>
+        </w:tabs>
+        <w:ind w:left="720"/>
+      </w:pPr>
+      <w:r>
+        <w:t xml:space="preserve"> </w:t>
+      </w:r>
+      <w:r>
+        <w:t>[2</w:t>
       </w:r>
       <w:proofErr w:type="gramStart"/>
       <w:r>
-        <w:t>60 minute</w:t>
+        <w:t>]  V.</w:t>
       </w:r>
       <w:proofErr w:type="gramEnd"/>
       <w:r>
-        <w:t xml:space="preserve"> versions of these statistics in the last 3 columns. For comparison, the top 10 players in G </w:t>
+        <w:t xml:space="preserve">   </w:t>
+      </w:r>
+      <w:proofErr w:type="gramStart"/>
+      <w:r>
+        <w:t xml:space="preserve">Ferrari,   </w:t>
+      </w:r>
+      <w:proofErr w:type="gramEnd"/>
+      <w:r>
+        <w:t xml:space="preserve"> “Zone   Time,”    August   2008.</w:t>
+      </w:r>
+      <w:r>
+        <w:t xml:space="preserve">  </w:t>
+      </w:r>
+      <w:hyperlink r:id="rId64" w:history="1">
+        <w:r>
+          <w:rPr>
+            <w:rStyle w:val="Hyperlink"/>
+          </w:rPr>
+          <w:t>http://vhockey.blogspot.com/2008/08/zone- time.html</w:t>
+        </w:r>
+      </w:hyperlink>
+      <w:r>
+        <w:t xml:space="preserve"> </w:t>
+      </w:r>
+    </w:p>
+    <w:p>
+      <w:pPr>
+        <w:pStyle w:val="ListBullet"/>
+        <w:tabs>
+          <w:tab w:val="clear" w:pos="360"/>
+          <w:tab w:val="num" w:pos="720"/>
+        </w:tabs>
+        <w:ind w:left="720"/>
+      </w:pPr>
+      <w:r>
+        <w:lastRenderedPageBreak/>
+        <w:t>[3</w:t>
+      </w:r>
+      <w:proofErr w:type="gramStart"/>
+      <w:r>
+        <w:t>]  V.</w:t>
+      </w:r>
+      <w:proofErr w:type="gramEnd"/>
+      <w:r>
+        <w:t xml:space="preserve"> Ferrari, “Possession is Everything,” May 2009.</w:t>
+      </w:r>
+      <w:r>
+        <w:t xml:space="preserve">  </w:t>
+      </w:r>
+      <w:hyperlink r:id="rId65" w:history="1">
+        <w:r>
+          <w:rPr>
+            <w:rStyle w:val="Hyperlink"/>
+          </w:rPr>
+          <w:t>http://vhockey.blogspot.com/2009/05/possession- is- everything.html</w:t>
+        </w:r>
+      </w:hyperlink>
+      <w:r>
+        <w:t xml:space="preserve"> </w:t>
+      </w:r>
+    </w:p>
+    <w:p>
+      <w:pPr>
+        <w:pStyle w:val="ListBullet"/>
+        <w:tabs>
+          <w:tab w:val="clear" w:pos="360"/>
+          <w:tab w:val="num" w:pos="720"/>
+        </w:tabs>
+        <w:ind w:left="720"/>
+      </w:pPr>
+      <w:bookmarkStart w:id="0" w:name="_GoBack"/>
+      <w:r>
+        <w:t>[4</w:t>
+      </w:r>
+      <w:proofErr w:type="gramStart"/>
+      <w:r>
+        <w:t>]  G.</w:t>
+      </w:r>
+      <w:proofErr w:type="gramEnd"/>
+      <w:r>
+        <w:t xml:space="preserve"> </w:t>
+      </w:r>
+      <w:r>
+        <w:t>Desjardins,</w:t>
+      </w:r>
+      <w:r>
+        <w:t xml:space="preserve"> </w:t>
+      </w:r>
+      <w:r>
+        <w:t>“Frequently</w:t>
+      </w:r>
+      <w:r>
+        <w:t xml:space="preserve"> </w:t>
+      </w:r>
+      <w:r>
+        <w:t>Asked</w:t>
+      </w:r>
+      <w:r>
+        <w:t xml:space="preserve"> </w:t>
+      </w:r>
+      <w:r>
+        <w:t>Questions</w:t>
+      </w:r>
+      <w:r>
+        <w:t xml:space="preserve"> </w:t>
+      </w:r>
+      <w:r>
+        <w:t>#3:</w:t>
+      </w:r>
+      <w:r>
+        <w:t xml:space="preserve">  </w:t>
+      </w:r>
+      <w:r>
+        <w:t>What</w:t>
+      </w:r>
+      <w:r>
+        <w:t xml:space="preserve"> </w:t>
+      </w:r>
+      <w:r>
+        <w:t>is</w:t>
+      </w:r>
+      <w:r>
+        <w:t xml:space="preserve"> </w:t>
+      </w:r>
+      <w:r>
+        <w:t>a</w:t>
+      </w:r>
+      <w:r>
+        <w:t xml:space="preserve"> </w:t>
       </w:r>
       <w:proofErr w:type="spellStart"/>
       <w:r>
-        <w:t>of f</w:t>
+        <w:t>Corsi</w:t>
       </w:r>
       <w:proofErr w:type="spellEnd"/>
       <w:r>
         <w:t xml:space="preserve"> </w:t>
       </w:r>
+      <w:r>
+        <w:t>Number,”</w:t>
+      </w:r>
+      <w:r>
+        <w:t xml:space="preserve"> </w:t>
+      </w:r>
+      <w:r>
+        <w:t>October</w:t>
+      </w:r>
+      <w:r>
+        <w:t xml:space="preserve"> </w:t>
+      </w:r>
+      <w:r>
+        <w:t>2009.</w:t>
+      </w:r>
+      <w:r>
+        <w:t xml:space="preserve">  </w:t>
+      </w:r>
+      <w:hyperlink r:id="rId66" w:history="1">
+        <w:r>
+          <w:rPr>
+            <w:rStyle w:val="Hyperlink"/>
+          </w:rPr>
+          <w:t>http://www.arcticicehockey.com/2009/10/8/1076788/frequently-asked-questions-3-what</w:t>
+        </w:r>
+      </w:hyperlink>
+      <w:r>
+        <w:t xml:space="preserve"> </w:t>
+      </w:r>
+    </w:p>
+    <w:p>
+      <w:pPr>
+        <w:pStyle w:val="ListBullet"/>
+        <w:tabs>
+          <w:tab w:val="clear" w:pos="360"/>
+          <w:tab w:val="num" w:pos="720"/>
+        </w:tabs>
+        <w:ind w:left="720"/>
+      </w:pPr>
+      <w:r>
+        <w:t>[5</w:t>
+      </w:r>
       <w:proofErr w:type="gramStart"/>
       <w:r>
-        <w:t>EV ,</w:t>
+        <w:t>]  B.</w:t>
       </w:r>
       <w:proofErr w:type="gramEnd"/>
       <w:r>
-        <w:t xml:space="preserve"> the Table 1: The top 10 offensive players in the NHL according to G </w:t>
+        <w:t xml:space="preserve"> Macdonald, “Adjusted Plus-Minus for NHL Players using Ridge Regression,”</w:t>
+      </w:r>
+      <w:r>
+        <w:t xml:space="preserve"> </w:t>
+      </w:r>
+      <w:r>
+        <w:t>Submitted, December 2011.</w:t>
+      </w:r>
+    </w:p>
+    <w:p>
+      <w:pPr>
+        <w:pStyle w:val="ListBullet"/>
+        <w:tabs>
+          <w:tab w:val="clear" w:pos="360"/>
+          <w:tab w:val="num" w:pos="720"/>
+        </w:tabs>
+        <w:ind w:left="720"/>
+      </w:pPr>
+      <w:r>
+        <w:t>[6</w:t>
+      </w:r>
+      <w:proofErr w:type="gramStart"/>
+      <w:r>
+        <w:t>]  D.</w:t>
+      </w:r>
+      <w:proofErr w:type="gramEnd"/>
+      <w:r>
+        <w:t xml:space="preserve">  </w:t>
+      </w:r>
+      <w:proofErr w:type="gramStart"/>
+      <w:r>
+        <w:t>Rosenbaum,  “</w:t>
+      </w:r>
+      <w:proofErr w:type="gramEnd"/>
+      <w:r>
+        <w:t>Measuring  How  NBA  Players  Help  Their  Teams  Win,”  April  2004.</w:t>
+      </w:r>
+      <w:r>
+        <w:t xml:space="preserve"> </w:t>
+      </w:r>
+      <w:hyperlink r:id="rId67" w:history="1">
+        <w:r>
+          <w:rPr>
+            <w:rStyle w:val="Hyperlink"/>
+          </w:rPr>
+          <w:t>http://www.82games.com/comm30.htm</w:t>
+        </w:r>
+      </w:hyperlink>
+      <w:r>
+        <w:t xml:space="preserve"> </w:t>
+      </w:r>
+    </w:p>
+    <w:p>
+      <w:pPr>
+        <w:pStyle w:val="ListBullet"/>
+        <w:tabs>
+          <w:tab w:val="clear" w:pos="360"/>
+          <w:tab w:val="num" w:pos="720"/>
+        </w:tabs>
+        <w:ind w:left="720"/>
+      </w:pPr>
+      <w:r>
+        <w:t>[7</w:t>
+      </w:r>
+      <w:proofErr w:type="gramStart"/>
+      <w:r>
+        <w:t>]  D.</w:t>
+      </w:r>
+      <w:proofErr w:type="gramEnd"/>
+      <w:r>
+        <w:t xml:space="preserve">  </w:t>
+      </w:r>
+      <w:proofErr w:type="gramStart"/>
+      <w:r>
+        <w:t>Lewin,  “</w:t>
+      </w:r>
+      <w:proofErr w:type="gramEnd"/>
+      <w:r>
+        <w:t>2004-2005  Adjusted  Plus-Minus  Ratings.  ,”  2007.</w:t>
+      </w:r>
+      <w:r>
+        <w:t xml:space="preserve"> </w:t>
+      </w:r>
+      <w:hyperlink r:id="rId68" w:history="1">
+        <w:r>
+          <w:rPr>
+            <w:rStyle w:val="Hyperlink"/>
+          </w:rPr>
+          <w:t>http://www.82games.com/lewin3.htm</w:t>
+        </w:r>
+      </w:hyperlink>
+      <w:r>
+        <w:t xml:space="preserve"> </w:t>
+      </w:r>
+    </w:p>
+    <w:p>
+      <w:pPr>
+        <w:pStyle w:val="ListBullet"/>
+        <w:tabs>
+          <w:tab w:val="clear" w:pos="360"/>
+          <w:tab w:val="num" w:pos="720"/>
+        </w:tabs>
+        <w:ind w:left="720"/>
+      </w:pPr>
+      <w:r>
+        <w:t>[8</w:t>
+      </w:r>
+      <w:proofErr w:type="gramStart"/>
+      <w:r>
+        <w:t>]  E.</w:t>
+      </w:r>
+      <w:proofErr w:type="gramEnd"/>
+      <w:r>
+        <w:t xml:space="preserve"> </w:t>
       </w:r>
       <w:proofErr w:type="spellStart"/>
       <w:r>
-        <w:t>of f</w:t>
+        <w:t>Witus</w:t>
       </w:r>
       <w:proofErr w:type="spellEnd"/>
       <w:r>
-        <w:t xml:space="preserve"> EV . </w:t>
-      </w:r>
-      <w:bookmarkStart w:id="0" w:name="_GoBack"/>
+        <w:t>, “Count the Basket,” 2008.</w:t>
+      </w:r>
+      <w:r>
+        <w:t xml:space="preserve"> </w:t>
+      </w:r>
+      <w:hyperlink r:id="rId69" w:history="1">
+        <w:r>
+          <w:rPr>
+            <w:rStyle w:val="Hyperlink"/>
+          </w:rPr>
+          <w:t>http://www.countthebasket.com/blog/</w:t>
+        </w:r>
+      </w:hyperlink>
+      <w:r>
+        <w:t xml:space="preserve"> </w:t>
+      </w:r>
+    </w:p>
+    <w:p>
+      <w:pPr>
+        <w:pStyle w:val="ListBullet"/>
+        <w:tabs>
+          <w:tab w:val="clear" w:pos="360"/>
+          <w:tab w:val="num" w:pos="720"/>
+        </w:tabs>
+        <w:ind w:left="720"/>
+      </w:pPr>
+      <w:r>
+        <w:t>[9</w:t>
+      </w:r>
+      <w:proofErr w:type="gramStart"/>
+      <w:r>
+        <w:t>]  S.</w:t>
+      </w:r>
+      <w:proofErr w:type="gramEnd"/>
+      <w:r>
+        <w:t xml:space="preserve"> </w:t>
+      </w:r>
+      <w:proofErr w:type="spellStart"/>
+      <w:r>
+        <w:t>Ilardi</w:t>
+      </w:r>
+      <w:proofErr w:type="spellEnd"/>
+      <w:r>
+        <w:t xml:space="preserve"> and A. </w:t>
+      </w:r>
+      <w:proofErr w:type="spellStart"/>
+      <w:r>
+        <w:t>Barzilai</w:t>
+      </w:r>
+      <w:proofErr w:type="spellEnd"/>
+      <w:r>
+        <w:t>, “Adjusted Plus-Minus Ratings: New and Improved for 2007-2008,” 2008.</w:t>
+      </w:r>
+      <w:r>
+        <w:t xml:space="preserve"> </w:t>
+      </w:r>
+      <w:hyperlink r:id="rId70" w:history="1">
+        <w:r>
+          <w:rPr>
+            <w:rStyle w:val="Hyperlink"/>
+          </w:rPr>
+          <w:t>http://www.82games.com/ilardi2.htm</w:t>
+        </w:r>
+      </w:hyperlink>
+      <w:r>
+        <w:t xml:space="preserve"> </w:t>
+      </w:r>
+    </w:p>
+    <w:p>
+      <w:pPr>
+        <w:pStyle w:val="ListBullet"/>
+        <w:tabs>
+          <w:tab w:val="clear" w:pos="360"/>
+          <w:tab w:val="num" w:pos="720"/>
+        </w:tabs>
+        <w:ind w:left="720"/>
+      </w:pPr>
+      <w:r>
+        <w:t xml:space="preserve"> </w:t>
+      </w:r>
+      <w:r>
+        <w:t>[10</w:t>
+      </w:r>
+      <w:proofErr w:type="gramStart"/>
+      <w:r>
+        <w:t>]  B.</w:t>
+      </w:r>
+      <w:proofErr w:type="gramEnd"/>
+      <w:r>
+        <w:t xml:space="preserve"> Macdonald, “A Regression-Based Adjusted Plus-Minus Statistic for NHL Players,”</w:t>
+      </w:r>
+      <w:r>
+        <w:t xml:space="preserve"> </w:t>
+      </w:r>
+      <w:r>
+        <w:t>Journal of</w:t>
+      </w:r>
+      <w:r>
+        <w:t xml:space="preserve"> </w:t>
+      </w:r>
+      <w:r>
+        <w:t>Quantitative Analysis in Sports, vol. 7, no. 3, p. 29, 2011.</w:t>
+      </w:r>
+    </w:p>
+    <w:p>
+      <w:pPr>
+        <w:pStyle w:val="ListBullet"/>
+        <w:tabs>
+          <w:tab w:val="clear" w:pos="360"/>
+          <w:tab w:val="num" w:pos="720"/>
+        </w:tabs>
+        <w:ind w:left="720"/>
+      </w:pPr>
+      <w:r>
+        <w:t>[11</w:t>
+      </w:r>
+      <w:proofErr w:type="gramStart"/>
+      <w:r>
+        <w:t>]  B.</w:t>
+      </w:r>
+      <w:proofErr w:type="gramEnd"/>
+      <w:r>
+        <w:t xml:space="preserve"> Macdonald, “An Improved Adjusted Plus-Minus Statistic for NHL Players,”</w:t>
+      </w:r>
+    </w:p>
+    <w:p>
+      <w:pPr>
+        <w:pStyle w:val="ListBullet"/>
+        <w:tabs>
+          <w:tab w:val="clear" w:pos="360"/>
+          <w:tab w:val="num" w:pos="720"/>
+        </w:tabs>
+        <w:ind w:left="720"/>
+      </w:pPr>
+      <w:r>
+        <w:t>[12</w:t>
+      </w:r>
+      <w:proofErr w:type="gramStart"/>
+      <w:r>
+        <w:t>]  J.</w:t>
+      </w:r>
+      <w:proofErr w:type="gramEnd"/>
+      <w:r>
+        <w:t xml:space="preserve"> Sill, “Improved NBA Adjusted +/- Using Regularization and Out-of-Sample Testing,” March</w:t>
+      </w:r>
+      <w:r>
+        <w:t xml:space="preserve"> </w:t>
+      </w:r>
+      <w:r>
+        <w:t>2010.</w:t>
+      </w:r>
+      <w:r>
+        <w:t xml:space="preserve"> </w:t>
+      </w:r>
+      <w:hyperlink r:id="rId71" w:history="1">
+        <w:r>
+          <w:rPr>
+            <w:rStyle w:val="Hyperlink"/>
+          </w:rPr>
+          <w:t>http://www.sloansportsconference.com/research- papers/2010-2/past-years/improved-nba-adjusted-using-regularization-and-out-of-sample-testing/</w:t>
+        </w:r>
+      </w:hyperlink>
+      <w:r>
+        <w:t xml:space="preserve"> </w:t>
+      </w:r>
+    </w:p>
+    <w:p>
+      <w:pPr>
+        <w:pStyle w:val="ListBullet"/>
+        <w:tabs>
+          <w:tab w:val="clear" w:pos="360"/>
+          <w:tab w:val="num" w:pos="720"/>
+        </w:tabs>
+        <w:ind w:left="720"/>
+      </w:pPr>
+      <w:r>
+        <w:t>[13</w:t>
+      </w:r>
+      <w:proofErr w:type="gramStart"/>
+      <w:r>
+        <w:t>]  B.</w:t>
+      </w:r>
+      <w:proofErr w:type="gramEnd"/>
+      <w:r>
+        <w:t xml:space="preserve"> Macdonald, “Predicting Goals Scoring Rates in the NHL,”</w:t>
+      </w:r>
+      <w:r>
+        <w:t xml:space="preserve">  </w:t>
+      </w:r>
+      <w:r>
+        <w:t>In progress, 2012.</w:t>
+      </w:r>
+    </w:p>
+    <w:p>
+      <w:pPr>
+        <w:pStyle w:val="ListBullet"/>
+        <w:tabs>
+          <w:tab w:val="clear" w:pos="360"/>
+          <w:tab w:val="num" w:pos="720"/>
+        </w:tabs>
+        <w:ind w:left="720"/>
+      </w:pPr>
+      <w:r>
+        <w:t>[14</w:t>
+      </w:r>
+      <w:proofErr w:type="gramStart"/>
+      <w:r>
+        <w:t>]  B.</w:t>
+      </w:r>
+      <w:proofErr w:type="gramEnd"/>
+      <w:r>
+        <w:t xml:space="preserve"> Macdonald, “Predicting Goals Scoring Rates in the NHL using Principal Component Regression and Partial Least Squares,”</w:t>
+      </w:r>
+      <w:r>
+        <w:t xml:space="preserve"> </w:t>
+      </w:r>
+      <w:r>
+        <w:t>In progress, 2012</w:t>
+      </w:r>
       <w:bookmarkEnd w:id="0"/>
-      <w:r>
-        <w:t xml:space="preserve">offensive component of adjusted plus-minus based on goals, are given in Table 2 in the Appendix. Not surprisingly, Sidney Crosby is the best offensive player at even strength according to both E </w:t>
-      </w:r>
-      <w:proofErr w:type="spellStart"/>
-      <w:r>
-        <w:t>of f</w:t>
-      </w:r>
-      <w:proofErr w:type="spellEnd"/>
-      <w:r>
-        <w:t xml:space="preserve"> EV and G </w:t>
-      </w:r>
-      <w:proofErr w:type="spellStart"/>
-      <w:r>
-        <w:t>of f</w:t>
-      </w:r>
-      <w:proofErr w:type="spellEnd"/>
-      <w:r>
-        <w:t xml:space="preserve"> </w:t>
-      </w:r>
-      <w:proofErr w:type="gramStart"/>
-      <w:r>
-        <w:t>EV ,</w:t>
-      </w:r>
-      <w:proofErr w:type="gramEnd"/>
-      <w:r>
-        <w:t xml:space="preserve"> despite the fact that he missed significant amounts of time during the last four full seasons. The two lists contain many of the same players. Two players, Eric </w:t>
-      </w:r>
-      <w:proofErr w:type="spellStart"/>
-      <w:r>
-        <w:t>Staal</w:t>
-      </w:r>
-      <w:proofErr w:type="spellEnd"/>
-      <w:r>
-        <w:t xml:space="preserve"> and Jeff Carter, are in Table 1 but not Table 2 probably because of the number of shots that they generate (recall that shots </w:t>
-      </w:r>
-      <w:proofErr w:type="gramStart"/>
-      <w:r>
-        <w:t>was</w:t>
-      </w:r>
-      <w:proofErr w:type="gramEnd"/>
-      <w:r>
-        <w:t xml:space="preserve"> one of the variables that we used in our expected goals models). Nathan Horton may be a surprise as the fifth player in Table 2, as he is typically not regarded as one of the league’s best offensive players. One might prefer to consider a player with significantly better 4 MIT Sloan Sports Analytics Conference 2012 March 2-3, 2012, Boston, MA, USA E </w:t>
-      </w:r>
-      <w:proofErr w:type="spellStart"/>
-      <w:r>
-        <w:t>of f</w:t>
-      </w:r>
-      <w:proofErr w:type="spellEnd"/>
-      <w:r>
-        <w:t xml:space="preserve"> EV or S </w:t>
-      </w:r>
-      <w:proofErr w:type="spellStart"/>
-      <w:r>
-        <w:t>of f</w:t>
-      </w:r>
-      <w:proofErr w:type="spellEnd"/>
-      <w:r>
-        <w:t xml:space="preserve"> </w:t>
-      </w:r>
-      <w:proofErr w:type="gramStart"/>
-      <w:r>
-        <w:t>EV ,</w:t>
-      </w:r>
-      <w:proofErr w:type="gramEnd"/>
-      <w:r>
-        <w:t xml:space="preserve"> like Zach Parise, among the top 5 offensive players at even strength instead of Horton. However, we note the strength of Horton’s teammates (2.43 goals per 60 minutes) is </w:t>
-      </w:r>
-      <w:proofErr w:type="gramStart"/>
-      <w:r>
-        <w:t>fairly low</w:t>
-      </w:r>
-      <w:proofErr w:type="gramEnd"/>
-      <w:r>
-        <w:t>, and when Horton is on the ice, his team scores 3.20 goals per 60 minutes. That is a difference of 0.77 goals per 60 minutes, which is the third best total in the league among players with 600 minutes played</w:t>
-      </w:r>
-      <w:proofErr w:type="gramStart"/>
-      <w:r>
-        <w:t>2 .</w:t>
-      </w:r>
-      <w:proofErr w:type="gramEnd"/>
-      <w:r>
-        <w:t xml:space="preserve"> </w:t>
-      </w:r>
-      <w:proofErr w:type="gramStart"/>
-      <w:r>
-        <w:t>In light of</w:t>
-      </w:r>
-      <w:proofErr w:type="gramEnd"/>
-      <w:r>
-        <w:t xml:space="preserve"> this ranking, Horton’s G </w:t>
-      </w:r>
-      <w:proofErr w:type="spellStart"/>
-      <w:r>
-        <w:t>of f</w:t>
-      </w:r>
-      <w:proofErr w:type="spellEnd"/>
-      <w:r>
-        <w:t xml:space="preserve"> EV seems reasonable and he should be considered one of the best offensive players in the league at even strength. 4 Discussion The results of our model can also be used to analyze the relative value of different box score statistics. For example, in every model that we tried during our model building process, hits were a significant predictor, but not in the way you might think. We now discuss some of the predictor variables that we considered in further detail. Hits One thing that stood out from the model building process was that hits and hits against were significant statistics. That is not terribly unexpected perhaps, but it is the sign of the estimates for hits and hits against that may be a bit surprising. The coefficients of hits and hits against are negative and positive, respectively. This means that low hits, and high hits against, are good predictors of goals. In other words, the teams more hits against than hits are the teams with higher goals. There are two possible explanations. First, typically the team doing the hitting does not have the puck. </w:t>
-      </w:r>
-      <w:proofErr w:type="gramStart"/>
-      <w:r>
-        <w:t>So</w:t>
-      </w:r>
-      <w:proofErr w:type="gramEnd"/>
-      <w:r>
-        <w:t xml:space="preserve"> hits and hits against contain information about possession. Hits against indicate possession of the puck, and hits indicate that </w:t>
-      </w:r>
-      <w:r>
-        <w:lastRenderedPageBreak/>
-        <w:t xml:space="preserve">the opposition had the possession of the puck. Good puck possession teams have more hits against than hits simply because they have the puck more often than their opponents. Another potential reason is that a player who applies a hit often takes himself out of the play temporarily, along with the player he hit. A hit typically means the other team has the puck, and after a hit, the play can momentarily be 4-on-4 instead of 5-on-5. This is even more true on the power play. If a penalty killer hits someone on the other team, the play is temporarily 4-on-3 instead of 5-on-4, even if it is only for a half of a second. Even fractions of a second can matter, especially at the NHL level, and especially in the defensive zone. We remark that these results do not necessarily indicate that hits are bad, or that players should stop finishing their checks. But it does provide some evidence that hits, hits against, and puck possession are related, and that poorly timed hits can impact goal scoring. Total faceoffs Interestingly, total faceoffs were a significant variable. Intuitively, offensive zone faceoffs should be a significant predictor of goals, but the importance of total faceoffs is not as obvious. One reason is that total faceoffs contain some information about goals, since every goal </w:t>
-      </w:r>
-      <w:proofErr w:type="gramStart"/>
-      <w:r>
-        <w:t>results</w:t>
-      </w:r>
-      <w:proofErr w:type="gramEnd"/>
-      <w:r>
-        <w:t xml:space="preserve"> in a neutral zone faceoff. But even when we excluded the neutral zone faceoffs that followed a goal, total faceoffs were still significant. Another possible reason total faceoffs are significant is that the flow of a game is more structured after a faceoff, since a team that wins a faceoff can run an organized play. A third possible reason is that typically after a faceoff there is not a lot of dead time in the play when both teams are changing players “on the fly”. One team may hold the puck behind their net for 5-10 seconds while the substitutions occur, and this break in activity reduces the goals scoring rate (for both teams). On the other hand, after a faceoff, there is typically not a break in activity like this as often. We tried the model without total faceoffs. The performance of both the OLS model and the ridge model was reduced without the total faceoffs, however both models still performed better than shots, Fenwick rating, or </w:t>
-      </w:r>
-      <w:proofErr w:type="spellStart"/>
-      <w:r>
-        <w:t>Corsi</w:t>
-      </w:r>
-      <w:proofErr w:type="spellEnd"/>
-      <w:r>
-        <w:t xml:space="preserve"> rating alone. See Figure 6 in the Appendix. In the end we included faceoffs because performance increased with this variable, and while they may be not an obvious explanation for why they should matter, it appears that they do indicate an increase in goal scoring rate. 2 Incidentally, Crosby is first in this measure also, with 1.03 goals per 60 minutes. 5 MIT Sloan Sports Analytics Conference 2012 March 2-3, 2012, Boston, MA, USA Faceoffs Wins We note that if a predictor variable, such as faceoff wins or net faceoff wins, for example, was removed from our model, it does not necessarily mean that the statistic is not important. It may just mean that the statistic does not provide any information that is not already provided by other predictor variables. In the case of faceoff wins, one would think that they are important because possession is important. But several other statistics, namely shots, missed shots, and hits against, are all indicators of possession. Faceoffs wins, net faceoff wins, or faceoff percentage may not be adding much additional information about possession. 5 Future work and Conclusions A natural idea for future work would be to develop similar models for goals against or net goals. One added complication that goalies are involved, but one could take steps to account for the strength of a team’s goalies. We could also do similar studies for special </w:t>
-      </w:r>
-      <w:proofErr w:type="gramStart"/>
-      <w:r>
-        <w:t>teams</w:t>
-      </w:r>
-      <w:proofErr w:type="gramEnd"/>
-      <w:r>
-        <w:t xml:space="preserve"> situations. The significance of some statistics could be different for special </w:t>
-      </w:r>
-      <w:proofErr w:type="gramStart"/>
-      <w:r>
-        <w:t>teams</w:t>
-      </w:r>
-      <w:proofErr w:type="gramEnd"/>
-      <w:r>
-        <w:t xml:space="preserve"> situations as opposed to even strength situations. One problem with studying special teams would be the lack of data compared to even strength. Another approach we could take is to split the season in half using a random sample of 41 games, instead of using odd and even games, fit the model, and repeat this process many times. This approach may yield more robust results. A statistic like total faceoffs may have come up as significant in our model by </w:t>
-      </w:r>
-      <w:proofErr w:type="gramStart"/>
-      <w:r>
-        <w:lastRenderedPageBreak/>
-        <w:t>chance, but</w:t>
-      </w:r>
-      <w:proofErr w:type="gramEnd"/>
-      <w:r>
-        <w:t xml:space="preserve"> may not be significant if the data were split randomly and the models were fit several times. Drawing any firm conclusions about a statistic like faceoffs could be deferred until after this approach is taken. One could also partition each season into smaller chunks of games. One may be interested in finding the variables that are the best predictors of performance in 10-game chunks, for example. The significant variables would likely change when using smaller chunks of data. For example, shots would likely become a stronger indicator than goals using </w:t>
-      </w:r>
-      <w:proofErr w:type="gramStart"/>
-      <w:r>
-        <w:t>a smaller chunks of games</w:t>
-      </w:r>
-      <w:proofErr w:type="gramEnd"/>
-      <w:r>
-        <w:t xml:space="preserve">. Different sized partitions are studied in [13]. We noted that many of the predictor variables were correlated, which is one reason we chose the ridge regression model as our final model. Other methods, such as principal component regression or partial least squares regression, are commonly used when the predictors are correlated, and those models might improve performance. These methods are used in a forthcoming article [14]. In both of those methods, new uncorrelated predictor variables that are combinations of the original predictor variables are formed. It is typically harder to interpret the results for specific predictor variables (like we did for hits) with these models, which is one reason we chose to use OLS and ridge regression first. But if the main goal is to predict goal scoring, these models, and others like them, could prove useful. Bayesian techniques, non-parametric techniques, or time-series techniques, for example, could give better predictions. The results of any of these models could be interpreted as expected goals. We believe that the use of expected goals in a ridge regression to estimate adjusted plus-minus, coupled with the results based on goals, shots, Fenwick rating and </w:t>
-      </w:r>
-      <w:proofErr w:type="spellStart"/>
-      <w:r>
-        <w:t>Corsi</w:t>
-      </w:r>
-      <w:proofErr w:type="spellEnd"/>
-      <w:r>
-        <w:t xml:space="preserve"> rating, can be useful to NHL teams, analysts, and fans as they evaluate the performance of teams and players.</w:t>
-      </w:r>
     </w:p>
     <w:sectPr>
       <w:pgSz w:w="12240" w:h="15840"/>
@@ -25027,6 +28101,12 @@
     <w:abstractNumId w:val="0"/>
   </w:num>
   <w:num w:numId="34">
+    <w:abstractNumId w:val="0"/>
+  </w:num>
+  <w:num w:numId="35">
+    <w:abstractNumId w:val="0"/>
+  </w:num>
+  <w:num w:numId="36">
     <w:abstractNumId w:val="0"/>
   </w:num>
 </w:numbering>
@@ -25907,7 +28987,7 @@
 </file>
 
 <file path=customXml/itemProps1.xml><?xml version="1.0" encoding="utf-8"?>
-<ds:datastoreItem xmlns:ds="http://schemas.openxmlformats.org/officeDocument/2006/customXml" ds:itemID="{21D90AAB-EE0B-41EE-8B72-F1055D8C988D}">
+<ds:datastoreItem xmlns:ds="http://schemas.openxmlformats.org/officeDocument/2006/customXml" ds:itemID="{ED0B3307-41A4-48F6-A2E5-2E692A7D1EFE}">
   <ds:schemaRefs>
     <ds:schemaRef ds:uri="http://schemas.openxmlformats.org/officeDocument/2006/bibliography"/>
   </ds:schemaRefs>

</xml_diff>